<commit_message>
Formatações abnt no trabalho banco.docx
</commit_message>
<xml_diff>
--- a/trabalho banco.docx
+++ b/trabalho banco.docx
@@ -123,7 +123,67 @@
           <w:rFonts w:cs="Times New Roman"/>
           <w:bCs/>
         </w:rPr>
-        <w:t>LUCAS BARON SPIER, JOÃO DE ABREU, WILLIAM COLOMBO</w:t>
+        <w:t>LUCAS BARON SPIER</w:t>
+      </w:r>
+    </w:p>
+    <w:p>
+      <w:pPr>
+        <w:jc w:val="center"/>
+        <w:rPr>
+          <w:rFonts w:cs="Times New Roman"/>
+          <w:bCs/>
+        </w:rPr>
+      </w:pPr>
+      <w:r>
+        <w:rPr>
+          <w:rFonts w:cs="Times New Roman"/>
+          <w:bCs/>
+        </w:rPr>
+        <w:t xml:space="preserve"> JOÃO</w:t>
+      </w:r>
+      <w:r>
+        <w:rPr>
+          <w:rFonts w:cs="Times New Roman"/>
+          <w:bCs/>
+        </w:rPr>
+        <w:t xml:space="preserve"> GABRIEL</w:t>
+      </w:r>
+      <w:r>
+        <w:rPr>
+          <w:rFonts w:cs="Times New Roman"/>
+          <w:bCs/>
+        </w:rPr>
+        <w:t xml:space="preserve"> DE ABREU</w:t>
+      </w:r>
+    </w:p>
+    <w:p>
+      <w:pPr>
+        <w:jc w:val="center"/>
+        <w:rPr>
+          <w:rFonts w:cs="Times New Roman"/>
+          <w:bCs/>
+        </w:rPr>
+      </w:pPr>
+      <w:r>
+        <w:rPr>
+          <w:rFonts w:cs="Times New Roman"/>
+          <w:bCs/>
+        </w:rPr>
+        <w:t xml:space="preserve"> WILLIA</w:t>
+      </w:r>
+      <w:r>
+        <w:rPr>
+          <w:rFonts w:cs="Times New Roman"/>
+          <w:bCs/>
+        </w:rPr>
+        <w:t>N PABLO</w:t>
+      </w:r>
+      <w:r>
+        <w:rPr>
+          <w:rFonts w:cs="Times New Roman"/>
+          <w:bCs/>
+        </w:rPr>
+        <w:t xml:space="preserve"> COLOMBO</w:t>
       </w:r>
     </w:p>
     <w:p>
@@ -219,8 +279,10 @@
       <w:r>
         <w:rPr>
           <w:rFonts w:cs="Times New Roman"/>
-        </w:rPr>
-        <w:t xml:space="preserve"> TRABALHO FINAL BANCO DE DADOS 1</w:t>
+          <w:b/>
+          <w:bCs/>
+        </w:rPr>
+        <w:t>BANCO DE DADOS PARA PROVEDORES DE INTERNET</w:t>
       </w:r>
     </w:p>
     <w:p>
@@ -353,6 +415,7 @@
         <w:jc w:val="center"/>
         <w:rPr>
           <w:rFonts w:cs="Times New Roman"/>
+          <w:bCs/>
         </w:rPr>
       </w:pPr>
       <w:r>
@@ -361,7 +424,66 @@
           <w:bCs/>
         </w:rPr>
         <w:lastRenderedPageBreak/>
-        <w:t>LUCAS BARON SPIER, JOÃO DE ABREU, WILLIAM COLOMBO</w:t>
+        <w:t>LUCAS BARON SPIER</w:t>
+      </w:r>
+    </w:p>
+    <w:p>
+      <w:pPr>
+        <w:jc w:val="center"/>
+        <w:rPr>
+          <w:rFonts w:cs="Times New Roman"/>
+          <w:bCs/>
+        </w:rPr>
+      </w:pPr>
+      <w:r>
+        <w:rPr>
+          <w:rFonts w:cs="Times New Roman"/>
+          <w:bCs/>
+        </w:rPr>
+        <w:t xml:space="preserve"> JOÃO</w:t>
+      </w:r>
+      <w:r>
+        <w:rPr>
+          <w:rFonts w:cs="Times New Roman"/>
+          <w:bCs/>
+        </w:rPr>
+        <w:t xml:space="preserve"> GABRIEL</w:t>
+      </w:r>
+      <w:r>
+        <w:rPr>
+          <w:rFonts w:cs="Times New Roman"/>
+          <w:bCs/>
+        </w:rPr>
+        <w:t xml:space="preserve"> DE ABREU</w:t>
+      </w:r>
+    </w:p>
+    <w:p>
+      <w:pPr>
+        <w:jc w:val="center"/>
+        <w:rPr>
+          <w:rFonts w:cs="Times New Roman"/>
+        </w:rPr>
+      </w:pPr>
+      <w:r>
+        <w:rPr>
+          <w:rFonts w:cs="Times New Roman"/>
+          <w:bCs/>
+        </w:rPr>
+        <w:t xml:space="preserve"> WILLIA</w:t>
+      </w:r>
+      <w:r>
+        <w:rPr>
+          <w:rFonts w:cs="Times New Roman"/>
+          <w:bCs/>
+        </w:rPr>
+        <w:t>N PABLO</w:t>
+      </w:r>
+      <w:r>
+        <w:rPr>
+          <w:rFonts w:cs="Times New Roman"/>
+          <w:bCs/>
+        </w:rPr>
+        <w:t xml:space="preserve"> COLOMBO</w:t>
       </w:r>
     </w:p>
     <w:p>
@@ -409,7 +531,7 @@
         <w:rPr>
           <w:rFonts w:cs="Times New Roman"/>
         </w:rPr>
-        <w:t>TRABALHO FINAL BANCO DE DADOS 1</w:t>
+        <w:t>BANCO DE DADOS PARA PROVEDORES DE INTERNET</w:t>
       </w:r>
     </w:p>
     <w:p>
@@ -496,13 +618,19 @@
         <w:rPr>
           <w:rFonts w:cs="Times New Roman"/>
         </w:rPr>
-        <w:t xml:space="preserve">Trabalho Acadêmico do componente de Banco de Dados 1 do curso de Ciências da Computação da Universidade do Oeste de Santa </w:t>
-      </w:r>
-      <w:r>
-        <w:rPr>
-          <w:rFonts w:cs="Times New Roman"/>
-        </w:rPr>
-        <w:t>Catarina no campus de São Miguel do Oeste para obtenção de nota final</w:t>
+        <w:t xml:space="preserve">Trabalho Acadêmico do componente de Banco de Dados </w:t>
+      </w:r>
+      <w:r>
+        <w:rPr>
+          <w:rFonts w:cs="Times New Roman"/>
+        </w:rPr>
+        <w:t>I</w:t>
+      </w:r>
+      <w:r>
+        <w:rPr>
+          <w:rFonts w:cs="Times New Roman"/>
+        </w:rPr>
+        <w:t xml:space="preserve"> do curso de Ciências da Computação da Universidade do Oeste de Santa Catarina no campus de São Miguel do Oeste</w:t>
       </w:r>
       <w:r>
         <w:rPr>
@@ -519,11 +647,13 @@
         </w:tabs>
         <w:spacing w:line="240" w:lineRule="auto"/>
         <w:ind w:left="3969"/>
-        <w:jc w:val="both"/>
-        <w:rPr>
-          <w:rFonts w:cs="Times New Roman"/>
-        </w:rPr>
-      </w:pPr>
+      </w:pPr>
+      <w:r>
+        <w:rPr>
+          <w:rFonts w:cs="Times New Roman"/>
+        </w:rPr>
+        <w:t>Professor: Roberson Junior Fernandes Alves</w:t>
+      </w:r>
     </w:p>
     <w:p>
       <w:pPr>
@@ -531,35 +661,6 @@
           <w:tab w:val="left" w:pos="3544"/>
         </w:tabs>
         <w:spacing w:line="240" w:lineRule="auto"/>
-        <w:ind w:left="3969"/>
-      </w:pPr>
-      <w:r>
-        <w:rPr>
-          <w:rFonts w:cs="Times New Roman"/>
-        </w:rPr>
-        <w:t xml:space="preserve">Professor: </w:t>
-      </w:r>
-      <w:proofErr w:type="spellStart"/>
-      <w:r>
-        <w:rPr>
-          <w:rFonts w:cs="Times New Roman"/>
-        </w:rPr>
-        <w:t>Roberson</w:t>
-      </w:r>
-      <w:proofErr w:type="spellEnd"/>
-      <w:r>
-        <w:rPr>
-          <w:rFonts w:cs="Times New Roman"/>
-        </w:rPr>
-        <w:t xml:space="preserve"> Junior Fernandes Alves</w:t>
-      </w:r>
-    </w:p>
-    <w:p>
-      <w:pPr>
-        <w:tabs>
-          <w:tab w:val="left" w:pos="3544"/>
-        </w:tabs>
-        <w:spacing w:line="240" w:lineRule="auto"/>
       </w:pPr>
     </w:p>
     <w:p>
@@ -704,14 +805,283 @@
     </w:p>
     <w:p>
       <w:pPr>
-        <w:pStyle w:val="Ttulo1"/>
-        <w:jc w:val="center"/>
-      </w:pPr>
-      <w:bookmarkStart w:id="0" w:name="__RefHeading___Toc451_3474902113"/>
-      <w:bookmarkEnd w:id="0"/>
-      <w:r>
-        <w:lastRenderedPageBreak/>
-        <w:t>LISTA DE ILUSTRAÇÕES</w:t>
+        <w:pStyle w:val="Default"/>
+        <w:jc w:val="center"/>
+        <w:rPr>
+          <w:b/>
+          <w:bCs/>
+        </w:rPr>
+      </w:pPr>
+      <w:r>
+        <w:rPr>
+          <w:b/>
+          <w:bCs/>
+        </w:rPr>
+        <w:t xml:space="preserve">LISTA DE </w:t>
+      </w:r>
+      <w:r>
+        <w:rPr>
+          <w:b/>
+          <w:bCs/>
+        </w:rPr>
+        <w:t>ILUSTRAÇÕES</w:t>
+      </w:r>
+    </w:p>
+    <w:p>
+      <w:pPr>
+        <w:pStyle w:val="Default"/>
+        <w:jc w:val="center"/>
+        <w:rPr>
+          <w:b/>
+          <w:bCs/>
+        </w:rPr>
+      </w:pPr>
+    </w:p>
+    <w:p>
+      <w:pPr>
+        <w:rPr>
+          <w:b/>
+          <w:bCs/>
+        </w:rPr>
+      </w:pPr>
+      <w:r>
+        <w:rPr>
+          <w:b/>
+          <w:bCs/>
+        </w:rPr>
+        <w:t>FIGURAS</w:t>
+      </w:r>
+    </w:p>
+    <w:p>
+      <w:pPr>
+        <w:pStyle w:val="ndicedeilustraes"/>
+        <w:tabs>
+          <w:tab w:val="right" w:leader="dot" w:pos="9061"/>
+        </w:tabs>
+        <w:rPr>
+          <w:noProof/>
+        </w:rPr>
+      </w:pPr>
+      <w:r>
+        <w:fldChar w:fldCharType="begin"/>
+      </w:r>
+      <w:r>
+        <w:instrText xml:space="preserve"> TOC \h \z \c "Figura" </w:instrText>
+      </w:r>
+      <w:r>
+        <w:fldChar w:fldCharType="separate"/>
+      </w:r>
+      <w:hyperlink r:id="rId8" w:anchor="_Toc107164247" w:history="1">
+        <w:r>
+          <w:rPr>
+            <w:rStyle w:val="Hyperlink"/>
+            <w:noProof/>
+          </w:rPr>
+          <w:t>Figura 1: Dia</w:t>
+        </w:r>
+        <w:r>
+          <w:rPr>
+            <w:rStyle w:val="Hyperlink"/>
+            <w:noProof/>
+          </w:rPr>
+          <w:t>g</w:t>
+        </w:r>
+        <w:r>
+          <w:rPr>
+            <w:rStyle w:val="Hyperlink"/>
+            <w:noProof/>
+          </w:rPr>
+          <w:t>rama lógico relacional</w:t>
+        </w:r>
+        <w:r>
+          <w:rPr>
+            <w:noProof/>
+            <w:webHidden/>
+          </w:rPr>
+          <w:tab/>
+        </w:r>
+        <w:r>
+          <w:rPr>
+            <w:noProof/>
+            <w:webHidden/>
+          </w:rPr>
+          <w:fldChar w:fldCharType="begin"/>
+        </w:r>
+        <w:r>
+          <w:rPr>
+            <w:noProof/>
+            <w:webHidden/>
+          </w:rPr>
+          <w:instrText xml:space="preserve"> PAGEREF _Toc107164247 \h </w:instrText>
+        </w:r>
+        <w:r>
+          <w:rPr>
+            <w:noProof/>
+            <w:webHidden/>
+          </w:rPr>
+        </w:r>
+        <w:r>
+          <w:rPr>
+            <w:noProof/>
+            <w:webHidden/>
+          </w:rPr>
+          <w:fldChar w:fldCharType="separate"/>
+        </w:r>
+        <w:r>
+          <w:rPr>
+            <w:noProof/>
+            <w:webHidden/>
+          </w:rPr>
+          <w:t>7</w:t>
+        </w:r>
+        <w:r>
+          <w:rPr>
+            <w:noProof/>
+            <w:webHidden/>
+          </w:rPr>
+          <w:fldChar w:fldCharType="end"/>
+        </w:r>
+      </w:hyperlink>
+    </w:p>
+    <w:p>
+      <w:pPr>
+        <w:pStyle w:val="ndicedeilustraes"/>
+        <w:tabs>
+          <w:tab w:val="right" w:leader="dot" w:pos="9061"/>
+        </w:tabs>
+        <w:rPr>
+          <w:noProof/>
+        </w:rPr>
+      </w:pPr>
+      <w:hyperlink w:anchor="_Toc107164248" w:history="1">
+        <w:r>
+          <w:rPr>
+            <w:rStyle w:val="Hyperlink"/>
+            <w:noProof/>
+          </w:rPr>
+          <w:t>Figura 2: Exemplo de criação da tabela atendimento</w:t>
+        </w:r>
+        <w:r>
+          <w:rPr>
+            <w:noProof/>
+            <w:webHidden/>
+          </w:rPr>
+          <w:tab/>
+        </w:r>
+        <w:r>
+          <w:rPr>
+            <w:noProof/>
+            <w:webHidden/>
+          </w:rPr>
+          <w:fldChar w:fldCharType="begin"/>
+        </w:r>
+        <w:r>
+          <w:rPr>
+            <w:noProof/>
+            <w:webHidden/>
+          </w:rPr>
+          <w:instrText xml:space="preserve"> PAGEREF _Toc107164248 \h </w:instrText>
+        </w:r>
+        <w:r>
+          <w:rPr>
+            <w:noProof/>
+            <w:webHidden/>
+          </w:rPr>
+        </w:r>
+        <w:r>
+          <w:rPr>
+            <w:noProof/>
+            <w:webHidden/>
+          </w:rPr>
+          <w:fldChar w:fldCharType="separate"/>
+        </w:r>
+        <w:r>
+          <w:rPr>
+            <w:noProof/>
+            <w:webHidden/>
+          </w:rPr>
+          <w:t>8</w:t>
+        </w:r>
+        <w:r>
+          <w:rPr>
+            <w:noProof/>
+            <w:webHidden/>
+          </w:rPr>
+          <w:fldChar w:fldCharType="end"/>
+        </w:r>
+      </w:hyperlink>
+    </w:p>
+    <w:p>
+      <w:pPr>
+        <w:pStyle w:val="ndicedeilustraes"/>
+        <w:tabs>
+          <w:tab w:val="right" w:leader="dot" w:pos="9061"/>
+        </w:tabs>
+        <w:rPr>
+          <w:noProof/>
+        </w:rPr>
+      </w:pPr>
+      <w:hyperlink w:anchor="_Toc107164249" w:history="1">
+        <w:r>
+          <w:rPr>
+            <w:rStyle w:val="Hyperlink"/>
+            <w:noProof/>
+          </w:rPr>
+          <w:t>Figura 3: Exemplo de inserção da tabela contrato</w:t>
+        </w:r>
+        <w:r>
+          <w:rPr>
+            <w:noProof/>
+            <w:webHidden/>
+          </w:rPr>
+          <w:tab/>
+        </w:r>
+        <w:r>
+          <w:rPr>
+            <w:noProof/>
+            <w:webHidden/>
+          </w:rPr>
+          <w:fldChar w:fldCharType="begin"/>
+        </w:r>
+        <w:r>
+          <w:rPr>
+            <w:noProof/>
+            <w:webHidden/>
+          </w:rPr>
+          <w:instrText xml:space="preserve"> PAGEREF _Toc107164249 \h </w:instrText>
+        </w:r>
+        <w:r>
+          <w:rPr>
+            <w:noProof/>
+            <w:webHidden/>
+          </w:rPr>
+        </w:r>
+        <w:r>
+          <w:rPr>
+            <w:noProof/>
+            <w:webHidden/>
+          </w:rPr>
+          <w:fldChar w:fldCharType="separate"/>
+        </w:r>
+        <w:r>
+          <w:rPr>
+            <w:noProof/>
+            <w:webHidden/>
+          </w:rPr>
+          <w:t>9</w:t>
+        </w:r>
+        <w:r>
+          <w:rPr>
+            <w:noProof/>
+            <w:webHidden/>
+          </w:rPr>
+          <w:fldChar w:fldCharType="end"/>
+        </w:r>
+      </w:hyperlink>
+    </w:p>
+    <w:p>
+      <w:r>
+        <w:fldChar w:fldCharType="end"/>
       </w:r>
     </w:p>
     <w:p>
@@ -754,176 +1124,6 @@
           <w:rFonts w:cs="Times New Roman"/>
         </w:rPr>
         <w:tab/>
-        <w:t>Figura 1</w:t>
-      </w:r>
-      <w:r>
-        <w:rPr>
-          <w:rFonts w:cs="Times New Roman"/>
-        </w:rPr>
-        <w:tab/>
-        <w:t xml:space="preserve"> Foto Modelo Relacional do Visual </w:t>
-      </w:r>
-      <w:proofErr w:type="spellStart"/>
-      <w:r>
-        <w:rPr>
-          <w:rFonts w:cs="Times New Roman"/>
-        </w:rPr>
-        <w:t>Paradigm</w:t>
-      </w:r>
-      <w:proofErr w:type="spellEnd"/>
-      <w:r>
-        <w:rPr>
-          <w:rFonts w:cs="Times New Roman"/>
-        </w:rPr>
-        <w:tab/>
-      </w:r>
-      <w:r>
-        <w:rPr>
-          <w:rFonts w:cs="Times New Roman"/>
-        </w:rPr>
-        <w:tab/>
-        <w:t>06</w:t>
-      </w:r>
-    </w:p>
-    <w:p>
-      <w:pPr>
-        <w:tabs>
-          <w:tab w:val="left" w:pos="284"/>
-        </w:tabs>
-        <w:jc w:val="both"/>
-        <w:rPr>
-          <w:rFonts w:cs="Times New Roman"/>
-        </w:rPr>
-      </w:pPr>
-      <w:r>
-        <w:rPr>
-          <w:rFonts w:cs="Times New Roman"/>
-        </w:rPr>
-        <w:tab/>
-        <w:t>Figura 2</w:t>
-      </w:r>
-      <w:r>
-        <w:rPr>
-          <w:rFonts w:cs="Times New Roman"/>
-        </w:rPr>
-        <w:tab/>
-      </w:r>
-      <w:r>
-        <w:rPr>
-          <w:rFonts w:cs="Times New Roman"/>
-        </w:rPr>
-        <w:t xml:space="preserve"> Exemplo</w:t>
-      </w:r>
-      <w:r>
-        <w:rPr>
-          <w:rFonts w:cs="Times New Roman"/>
-        </w:rPr>
-        <w:tab/>
-      </w:r>
-      <w:r>
-        <w:rPr>
-          <w:rFonts w:cs="Times New Roman"/>
-        </w:rPr>
-        <w:tab/>
-      </w:r>
-      <w:r>
-        <w:rPr>
-          <w:rFonts w:cs="Times New Roman"/>
-        </w:rPr>
-        <w:tab/>
-      </w:r>
-      <w:r>
-        <w:rPr>
-          <w:rFonts w:cs="Times New Roman"/>
-        </w:rPr>
-        <w:tab/>
-      </w:r>
-      <w:r>
-        <w:rPr>
-          <w:rFonts w:cs="Times New Roman"/>
-        </w:rPr>
-        <w:tab/>
-      </w:r>
-      <w:r>
-        <w:rPr>
-          <w:rFonts w:cs="Times New Roman"/>
-        </w:rPr>
-        <w:tab/>
-      </w:r>
-      <w:r>
-        <w:rPr>
-          <w:rFonts w:cs="Times New Roman"/>
-        </w:rPr>
-        <w:tab/>
-        <w:t>45</w:t>
-      </w:r>
-    </w:p>
-    <w:p>
-      <w:pPr>
-        <w:tabs>
-          <w:tab w:val="left" w:pos="284"/>
-        </w:tabs>
-        <w:jc w:val="both"/>
-        <w:rPr>
-          <w:rFonts w:cs="Times New Roman"/>
-        </w:rPr>
-      </w:pPr>
-      <w:r>
-        <w:rPr>
-          <w:rFonts w:cs="Times New Roman"/>
-        </w:rPr>
-        <w:tab/>
-        <w:t>Figura 3</w:t>
-      </w:r>
-      <w:r>
-        <w:rPr>
-          <w:rFonts w:cs="Times New Roman"/>
-        </w:rPr>
-        <w:tab/>
-        <w:t xml:space="preserve"> Exemplo</w:t>
-      </w:r>
-      <w:r>
-        <w:rPr>
-          <w:rFonts w:cs="Times New Roman"/>
-        </w:rPr>
-        <w:tab/>
-      </w:r>
-      <w:r>
-        <w:rPr>
-          <w:rFonts w:cs="Times New Roman"/>
-        </w:rPr>
-        <w:tab/>
-      </w:r>
-      <w:r>
-        <w:rPr>
-          <w:rFonts w:cs="Times New Roman"/>
-        </w:rPr>
-        <w:tab/>
-      </w:r>
-      <w:r>
-        <w:rPr>
-          <w:rFonts w:cs="Times New Roman"/>
-        </w:rPr>
-        <w:tab/>
-      </w:r>
-      <w:r>
-        <w:rPr>
-          <w:rFonts w:cs="Times New Roman"/>
-        </w:rPr>
-        <w:tab/>
-      </w:r>
-      <w:r>
-        <w:rPr>
-          <w:rFonts w:cs="Times New Roman"/>
-        </w:rPr>
-        <w:tab/>
-      </w:r>
-      <w:r>
-        <w:rPr>
-          <w:rFonts w:cs="Times New Roman"/>
-        </w:rPr>
-        <w:tab/>
-        <w:t>56</w:t>
       </w:r>
     </w:p>
     <w:p>
@@ -1180,12 +1380,17 @@
     </w:p>
     <w:p>
       <w:pPr>
-        <w:pStyle w:val="Ttulo1"/>
-        <w:jc w:val="center"/>
-      </w:pPr>
-      <w:bookmarkStart w:id="1" w:name="__RefHeading___Toc453_3474902113"/>
-      <w:bookmarkEnd w:id="1"/>
-      <w:r>
+        <w:jc w:val="center"/>
+        <w:rPr>
+          <w:b/>
+          <w:bCs/>
+        </w:rPr>
+      </w:pPr>
+      <w:r>
+        <w:rPr>
+          <w:b/>
+          <w:bCs/>
+        </w:rPr>
         <w:t>SUMÁRIO</w:t>
       </w:r>
     </w:p>
@@ -1217,8 +1422,18 @@
           <w:pPr>
             <w:pStyle w:val="Sumrio1"/>
             <w:tabs>
-              <w:tab w:val="right" w:leader="dot" w:pos="9071"/>
+              <w:tab w:val="right" w:leader="dot" w:pos="9061"/>
             </w:tabs>
+            <w:rPr>
+              <w:rFonts w:cstheme="minorBidi"/>
+              <w:b w:val="0"/>
+              <w:bCs w:val="0"/>
+              <w:caps w:val="0"/>
+              <w:noProof/>
+              <w:sz w:val="22"/>
+              <w:szCs w:val="22"/>
+              <w:lang w:eastAsia="pt-BR"/>
+            </w:rPr>
           </w:pPr>
           <w:r>
             <w:fldChar w:fldCharType="begin"/>
@@ -1236,21 +1451,652 @@
             </w:rPr>
             <w:fldChar w:fldCharType="separate"/>
           </w:r>
-          <w:hyperlink w:anchor="__RefHeading___Toc451_3474902113">
-            <w:r>
-              <w:rPr>
-                <w:rStyle w:val="Vnculodendice"/>
-                <w:webHidden/>
-              </w:rPr>
-              <w:t>LISTA DE ILUSTRAÇÕES</w:t>
-            </w:r>
-            <w:r>
-              <w:rPr>
-                <w:rStyle w:val="Vnculodendice"/>
+          <w:hyperlink w:anchor="_Toc107165136" w:history="1">
+            <w:r>
+              <w:rPr>
+                <w:rStyle w:val="Hyperlink"/>
+                <w:noProof/>
+              </w:rPr>
+              <w:t>1 INTRODUÇÃO</w:t>
+            </w:r>
+            <w:r>
+              <w:rPr>
+                <w:noProof/>
                 <w:webHidden/>
               </w:rPr>
               <w:tab/>
-              <w:t>3</w:t>
+            </w:r>
+            <w:r>
+              <w:rPr>
+                <w:noProof/>
+                <w:webHidden/>
+              </w:rPr>
+              <w:fldChar w:fldCharType="begin"/>
+            </w:r>
+            <w:r>
+              <w:rPr>
+                <w:noProof/>
+                <w:webHidden/>
+              </w:rPr>
+              <w:instrText xml:space="preserve"> PAGEREF _Toc107165136 \h </w:instrText>
+            </w:r>
+            <w:r>
+              <w:rPr>
+                <w:noProof/>
+                <w:webHidden/>
+              </w:rPr>
+            </w:r>
+            <w:r>
+              <w:rPr>
+                <w:noProof/>
+                <w:webHidden/>
+              </w:rPr>
+              <w:fldChar w:fldCharType="separate"/>
+            </w:r>
+            <w:r>
+              <w:rPr>
+                <w:noProof/>
+                <w:webHidden/>
+              </w:rPr>
+              <w:t>5</w:t>
+            </w:r>
+            <w:r>
+              <w:rPr>
+                <w:noProof/>
+                <w:webHidden/>
+              </w:rPr>
+              <w:fldChar w:fldCharType="end"/>
+            </w:r>
+          </w:hyperlink>
+        </w:p>
+        <w:p>
+          <w:pPr>
+            <w:pStyle w:val="Sumrio1"/>
+            <w:tabs>
+              <w:tab w:val="right" w:leader="dot" w:pos="9061"/>
+            </w:tabs>
+            <w:rPr>
+              <w:rFonts w:cstheme="minorBidi"/>
+              <w:b w:val="0"/>
+              <w:bCs w:val="0"/>
+              <w:caps w:val="0"/>
+              <w:noProof/>
+              <w:sz w:val="22"/>
+              <w:szCs w:val="22"/>
+              <w:lang w:eastAsia="pt-BR"/>
+            </w:rPr>
+          </w:pPr>
+          <w:hyperlink w:anchor="_Toc107165137" w:history="1">
+            <w:r>
+              <w:rPr>
+                <w:rStyle w:val="Hyperlink"/>
+                <w:noProof/>
+              </w:rPr>
+              <w:t>2 DESENVOLVIMENTO</w:t>
+            </w:r>
+            <w:r>
+              <w:rPr>
+                <w:noProof/>
+                <w:webHidden/>
+              </w:rPr>
+              <w:tab/>
+            </w:r>
+            <w:r>
+              <w:rPr>
+                <w:noProof/>
+                <w:webHidden/>
+              </w:rPr>
+              <w:fldChar w:fldCharType="begin"/>
+            </w:r>
+            <w:r>
+              <w:rPr>
+                <w:noProof/>
+                <w:webHidden/>
+              </w:rPr>
+              <w:instrText xml:space="preserve"> PAGEREF _Toc107165137 \h </w:instrText>
+            </w:r>
+            <w:r>
+              <w:rPr>
+                <w:noProof/>
+                <w:webHidden/>
+              </w:rPr>
+            </w:r>
+            <w:r>
+              <w:rPr>
+                <w:noProof/>
+                <w:webHidden/>
+              </w:rPr>
+              <w:fldChar w:fldCharType="separate"/>
+            </w:r>
+            <w:r>
+              <w:rPr>
+                <w:noProof/>
+                <w:webHidden/>
+              </w:rPr>
+              <w:t>6</w:t>
+            </w:r>
+            <w:r>
+              <w:rPr>
+                <w:noProof/>
+                <w:webHidden/>
+              </w:rPr>
+              <w:fldChar w:fldCharType="end"/>
+            </w:r>
+          </w:hyperlink>
+        </w:p>
+        <w:p>
+          <w:pPr>
+            <w:pStyle w:val="Sumrio2"/>
+            <w:tabs>
+              <w:tab w:val="right" w:leader="dot" w:pos="9061"/>
+            </w:tabs>
+            <w:rPr>
+              <w:rFonts w:cstheme="minorBidi"/>
+              <w:smallCaps w:val="0"/>
+              <w:noProof/>
+              <w:sz w:val="22"/>
+              <w:szCs w:val="22"/>
+              <w:lang w:eastAsia="pt-BR"/>
+            </w:rPr>
+          </w:pPr>
+          <w:hyperlink w:anchor="_Toc107165138" w:history="1">
+            <w:r>
+              <w:rPr>
+                <w:rStyle w:val="Hyperlink"/>
+                <w:noProof/>
+              </w:rPr>
+              <w:t>2.1 PRIMEIROS PASSOS DO PROJETO</w:t>
+            </w:r>
+            <w:r>
+              <w:rPr>
+                <w:noProof/>
+                <w:webHidden/>
+              </w:rPr>
+              <w:tab/>
+            </w:r>
+            <w:r>
+              <w:rPr>
+                <w:noProof/>
+                <w:webHidden/>
+              </w:rPr>
+              <w:fldChar w:fldCharType="begin"/>
+            </w:r>
+            <w:r>
+              <w:rPr>
+                <w:noProof/>
+                <w:webHidden/>
+              </w:rPr>
+              <w:instrText xml:space="preserve"> PAGEREF _Toc107165138 \h </w:instrText>
+            </w:r>
+            <w:r>
+              <w:rPr>
+                <w:noProof/>
+                <w:webHidden/>
+              </w:rPr>
+            </w:r>
+            <w:r>
+              <w:rPr>
+                <w:noProof/>
+                <w:webHidden/>
+              </w:rPr>
+              <w:fldChar w:fldCharType="separate"/>
+            </w:r>
+            <w:r>
+              <w:rPr>
+                <w:noProof/>
+                <w:webHidden/>
+              </w:rPr>
+              <w:t>6</w:t>
+            </w:r>
+            <w:r>
+              <w:rPr>
+                <w:noProof/>
+                <w:webHidden/>
+              </w:rPr>
+              <w:fldChar w:fldCharType="end"/>
+            </w:r>
+          </w:hyperlink>
+        </w:p>
+        <w:p>
+          <w:pPr>
+            <w:pStyle w:val="Sumrio2"/>
+            <w:tabs>
+              <w:tab w:val="right" w:leader="dot" w:pos="9061"/>
+            </w:tabs>
+            <w:rPr>
+              <w:rFonts w:cstheme="minorBidi"/>
+              <w:smallCaps w:val="0"/>
+              <w:noProof/>
+              <w:sz w:val="22"/>
+              <w:szCs w:val="22"/>
+              <w:lang w:eastAsia="pt-BR"/>
+            </w:rPr>
+          </w:pPr>
+          <w:hyperlink w:anchor="_Toc107165139" w:history="1">
+            <w:r>
+              <w:rPr>
+                <w:rStyle w:val="Hyperlink"/>
+                <w:noProof/>
+              </w:rPr>
+              <w:t>2.2 DIAGRAMA RELACIONAL</w:t>
+            </w:r>
+            <w:r>
+              <w:rPr>
+                <w:noProof/>
+                <w:webHidden/>
+              </w:rPr>
+              <w:tab/>
+            </w:r>
+            <w:r>
+              <w:rPr>
+                <w:noProof/>
+                <w:webHidden/>
+              </w:rPr>
+              <w:fldChar w:fldCharType="begin"/>
+            </w:r>
+            <w:r>
+              <w:rPr>
+                <w:noProof/>
+                <w:webHidden/>
+              </w:rPr>
+              <w:instrText xml:space="preserve"> PAGEREF _Toc107165139 \h </w:instrText>
+            </w:r>
+            <w:r>
+              <w:rPr>
+                <w:noProof/>
+                <w:webHidden/>
+              </w:rPr>
+            </w:r>
+            <w:r>
+              <w:rPr>
+                <w:noProof/>
+                <w:webHidden/>
+              </w:rPr>
+              <w:fldChar w:fldCharType="separate"/>
+            </w:r>
+            <w:r>
+              <w:rPr>
+                <w:noProof/>
+                <w:webHidden/>
+              </w:rPr>
+              <w:t>6</w:t>
+            </w:r>
+            <w:r>
+              <w:rPr>
+                <w:noProof/>
+                <w:webHidden/>
+              </w:rPr>
+              <w:fldChar w:fldCharType="end"/>
+            </w:r>
+          </w:hyperlink>
+        </w:p>
+        <w:p>
+          <w:pPr>
+            <w:pStyle w:val="Sumrio2"/>
+            <w:tabs>
+              <w:tab w:val="right" w:leader="dot" w:pos="9061"/>
+            </w:tabs>
+            <w:rPr>
+              <w:rFonts w:cstheme="minorBidi"/>
+              <w:smallCaps w:val="0"/>
+              <w:noProof/>
+              <w:sz w:val="22"/>
+              <w:szCs w:val="22"/>
+              <w:lang w:eastAsia="pt-BR"/>
+            </w:rPr>
+          </w:pPr>
+          <w:hyperlink w:anchor="_Toc107165140" w:history="1">
+            <w:r>
+              <w:rPr>
+                <w:rStyle w:val="Hyperlink"/>
+                <w:noProof/>
+              </w:rPr>
+              <w:t>2.3 SCRIPTS</w:t>
+            </w:r>
+            <w:r>
+              <w:rPr>
+                <w:noProof/>
+                <w:webHidden/>
+              </w:rPr>
+              <w:tab/>
+            </w:r>
+            <w:r>
+              <w:rPr>
+                <w:noProof/>
+                <w:webHidden/>
+              </w:rPr>
+              <w:fldChar w:fldCharType="begin"/>
+            </w:r>
+            <w:r>
+              <w:rPr>
+                <w:noProof/>
+                <w:webHidden/>
+              </w:rPr>
+              <w:instrText xml:space="preserve"> PAGEREF _Toc107165140 \h </w:instrText>
+            </w:r>
+            <w:r>
+              <w:rPr>
+                <w:noProof/>
+                <w:webHidden/>
+              </w:rPr>
+            </w:r>
+            <w:r>
+              <w:rPr>
+                <w:noProof/>
+                <w:webHidden/>
+              </w:rPr>
+              <w:fldChar w:fldCharType="separate"/>
+            </w:r>
+            <w:r>
+              <w:rPr>
+                <w:noProof/>
+                <w:webHidden/>
+              </w:rPr>
+              <w:t>7</w:t>
+            </w:r>
+            <w:r>
+              <w:rPr>
+                <w:noProof/>
+                <w:webHidden/>
+              </w:rPr>
+              <w:fldChar w:fldCharType="end"/>
+            </w:r>
+          </w:hyperlink>
+        </w:p>
+        <w:p>
+          <w:pPr>
+            <w:pStyle w:val="Sumrio3"/>
+            <w:tabs>
+              <w:tab w:val="right" w:leader="dot" w:pos="9061"/>
+            </w:tabs>
+            <w:rPr>
+              <w:rFonts w:cstheme="minorBidi"/>
+              <w:i w:val="0"/>
+              <w:iCs w:val="0"/>
+              <w:noProof/>
+              <w:sz w:val="22"/>
+              <w:szCs w:val="22"/>
+              <w:lang w:eastAsia="pt-BR"/>
+            </w:rPr>
+          </w:pPr>
+          <w:hyperlink w:anchor="_Toc107165141" w:history="1">
+            <w:r>
+              <w:rPr>
+                <w:rStyle w:val="Hyperlink"/>
+                <w:noProof/>
+              </w:rPr>
+              <w:t>2.3.1 Script de geração das tabelas</w:t>
+            </w:r>
+            <w:r>
+              <w:rPr>
+                <w:noProof/>
+                <w:webHidden/>
+              </w:rPr>
+              <w:tab/>
+            </w:r>
+            <w:r>
+              <w:rPr>
+                <w:noProof/>
+                <w:webHidden/>
+              </w:rPr>
+              <w:fldChar w:fldCharType="begin"/>
+            </w:r>
+            <w:r>
+              <w:rPr>
+                <w:noProof/>
+                <w:webHidden/>
+              </w:rPr>
+              <w:instrText xml:space="preserve"> PAGEREF _Toc107165141 \h </w:instrText>
+            </w:r>
+            <w:r>
+              <w:rPr>
+                <w:noProof/>
+                <w:webHidden/>
+              </w:rPr>
+            </w:r>
+            <w:r>
+              <w:rPr>
+                <w:noProof/>
+                <w:webHidden/>
+              </w:rPr>
+              <w:fldChar w:fldCharType="separate"/>
+            </w:r>
+            <w:r>
+              <w:rPr>
+                <w:noProof/>
+                <w:webHidden/>
+              </w:rPr>
+              <w:t>7</w:t>
+            </w:r>
+            <w:r>
+              <w:rPr>
+                <w:noProof/>
+                <w:webHidden/>
+              </w:rPr>
+              <w:fldChar w:fldCharType="end"/>
+            </w:r>
+          </w:hyperlink>
+        </w:p>
+        <w:p>
+          <w:pPr>
+            <w:pStyle w:val="Sumrio3"/>
+            <w:tabs>
+              <w:tab w:val="right" w:leader="dot" w:pos="9061"/>
+            </w:tabs>
+            <w:rPr>
+              <w:rFonts w:cstheme="minorBidi"/>
+              <w:i w:val="0"/>
+              <w:iCs w:val="0"/>
+              <w:noProof/>
+              <w:sz w:val="22"/>
+              <w:szCs w:val="22"/>
+              <w:lang w:eastAsia="pt-BR"/>
+            </w:rPr>
+          </w:pPr>
+          <w:hyperlink w:anchor="_Toc107165142" w:history="1">
+            <w:r>
+              <w:rPr>
+                <w:rStyle w:val="Hyperlink"/>
+                <w:noProof/>
+              </w:rPr>
+              <w:t>2.3.2 Script de geração das constraints</w:t>
+            </w:r>
+            <w:r>
+              <w:rPr>
+                <w:noProof/>
+                <w:webHidden/>
+              </w:rPr>
+              <w:tab/>
+            </w:r>
+            <w:r>
+              <w:rPr>
+                <w:noProof/>
+                <w:webHidden/>
+              </w:rPr>
+              <w:fldChar w:fldCharType="begin"/>
+            </w:r>
+            <w:r>
+              <w:rPr>
+                <w:noProof/>
+                <w:webHidden/>
+              </w:rPr>
+              <w:instrText xml:space="preserve"> PAGEREF _Toc107165142 \h </w:instrText>
+            </w:r>
+            <w:r>
+              <w:rPr>
+                <w:noProof/>
+                <w:webHidden/>
+              </w:rPr>
+            </w:r>
+            <w:r>
+              <w:rPr>
+                <w:noProof/>
+                <w:webHidden/>
+              </w:rPr>
+              <w:fldChar w:fldCharType="separate"/>
+            </w:r>
+            <w:r>
+              <w:rPr>
+                <w:noProof/>
+                <w:webHidden/>
+              </w:rPr>
+              <w:t>8</w:t>
+            </w:r>
+            <w:r>
+              <w:rPr>
+                <w:noProof/>
+                <w:webHidden/>
+              </w:rPr>
+              <w:fldChar w:fldCharType="end"/>
+            </w:r>
+          </w:hyperlink>
+        </w:p>
+        <w:p>
+          <w:pPr>
+            <w:pStyle w:val="Sumrio3"/>
+            <w:tabs>
+              <w:tab w:val="right" w:leader="dot" w:pos="9061"/>
+            </w:tabs>
+            <w:rPr>
+              <w:rFonts w:cstheme="minorBidi"/>
+              <w:i w:val="0"/>
+              <w:iCs w:val="0"/>
+              <w:noProof/>
+              <w:sz w:val="22"/>
+              <w:szCs w:val="22"/>
+              <w:lang w:eastAsia="pt-BR"/>
+            </w:rPr>
+          </w:pPr>
+          <w:hyperlink w:anchor="_Toc107165143" w:history="1">
+            <w:r>
+              <w:rPr>
+                <w:rStyle w:val="Hyperlink"/>
+                <w:noProof/>
+              </w:rPr>
+              <w:t>2.3.3 Script de inserção das tabelas</w:t>
+            </w:r>
+            <w:r>
+              <w:rPr>
+                <w:noProof/>
+                <w:webHidden/>
+              </w:rPr>
+              <w:tab/>
+            </w:r>
+            <w:r>
+              <w:rPr>
+                <w:noProof/>
+                <w:webHidden/>
+              </w:rPr>
+              <w:fldChar w:fldCharType="begin"/>
+            </w:r>
+            <w:r>
+              <w:rPr>
+                <w:noProof/>
+                <w:webHidden/>
+              </w:rPr>
+              <w:instrText xml:space="preserve"> PAGEREF _Toc107165143 \h </w:instrText>
+            </w:r>
+            <w:r>
+              <w:rPr>
+                <w:noProof/>
+                <w:webHidden/>
+              </w:rPr>
+            </w:r>
+            <w:r>
+              <w:rPr>
+                <w:noProof/>
+                <w:webHidden/>
+              </w:rPr>
+              <w:fldChar w:fldCharType="separate"/>
+            </w:r>
+            <w:r>
+              <w:rPr>
+                <w:noProof/>
+                <w:webHidden/>
+              </w:rPr>
+              <w:t>8</w:t>
+            </w:r>
+            <w:r>
+              <w:rPr>
+                <w:noProof/>
+                <w:webHidden/>
+              </w:rPr>
+              <w:fldChar w:fldCharType="end"/>
+            </w:r>
+          </w:hyperlink>
+        </w:p>
+        <w:p>
+          <w:pPr>
+            <w:pStyle w:val="Sumrio1"/>
+            <w:tabs>
+              <w:tab w:val="right" w:leader="dot" w:pos="9061"/>
+            </w:tabs>
+            <w:rPr>
+              <w:rFonts w:cstheme="minorBidi"/>
+              <w:b w:val="0"/>
+              <w:bCs w:val="0"/>
+              <w:caps w:val="0"/>
+              <w:noProof/>
+              <w:sz w:val="22"/>
+              <w:szCs w:val="22"/>
+              <w:lang w:eastAsia="pt-BR"/>
+            </w:rPr>
+          </w:pPr>
+          <w:hyperlink w:anchor="_Toc107165144" w:history="1">
+            <w:r>
+              <w:rPr>
+                <w:rStyle w:val="Hyperlink"/>
+                <w:noProof/>
+              </w:rPr>
+              <w:t>3 CONCLUSÃO</w:t>
+            </w:r>
+            <w:r>
+              <w:rPr>
+                <w:noProof/>
+                <w:webHidden/>
+              </w:rPr>
+              <w:tab/>
+            </w:r>
+            <w:r>
+              <w:rPr>
+                <w:noProof/>
+                <w:webHidden/>
+              </w:rPr>
+              <w:fldChar w:fldCharType="begin"/>
+            </w:r>
+            <w:r>
+              <w:rPr>
+                <w:noProof/>
+                <w:webHidden/>
+              </w:rPr>
+              <w:instrText xml:space="preserve"> PAGEREF _Toc107165144 \h </w:instrText>
+            </w:r>
+            <w:r>
+              <w:rPr>
+                <w:noProof/>
+                <w:webHidden/>
+              </w:rPr>
+            </w:r>
+            <w:r>
+              <w:rPr>
+                <w:noProof/>
+                <w:webHidden/>
+              </w:rPr>
+              <w:fldChar w:fldCharType="separate"/>
+            </w:r>
+            <w:r>
+              <w:rPr>
+                <w:noProof/>
+                <w:webHidden/>
+              </w:rPr>
+              <w:t>10</w:t>
+            </w:r>
+            <w:r>
+              <w:rPr>
+                <w:noProof/>
+                <w:webHidden/>
+              </w:rPr>
+              <w:fldChar w:fldCharType="end"/>
             </w:r>
           </w:hyperlink>
         </w:p>
@@ -1261,148 +2107,6 @@
               <w:tab w:val="right" w:leader="dot" w:pos="9071"/>
             </w:tabs>
           </w:pPr>
-          <w:hyperlink w:anchor="__RefHeading___Toc453_3474902113">
-            <w:r>
-              <w:rPr>
-                <w:rStyle w:val="Vnculodendice"/>
-                <w:webHidden/>
-              </w:rPr>
-              <w:t>SUMÁRIO</w:t>
-            </w:r>
-            <w:r>
-              <w:rPr>
-                <w:rStyle w:val="Vnculodendice"/>
-                <w:webHidden/>
-              </w:rPr>
-              <w:tab/>
-              <w:t>4</w:t>
-            </w:r>
-          </w:hyperlink>
-        </w:p>
-        <w:p>
-          <w:pPr>
-            <w:pStyle w:val="Sumrio1"/>
-            <w:tabs>
-              <w:tab w:val="right" w:leader="dot" w:pos="9071"/>
-            </w:tabs>
-          </w:pPr>
-          <w:hyperlink w:anchor="__RefHeading___Toc455_3474902113">
-            <w:r>
-              <w:rPr>
-                <w:rStyle w:val="Vnculodendice"/>
-                <w:webHidden/>
-              </w:rPr>
-              <w:t>INTRODUÇÃO</w:t>
-            </w:r>
-            <w:r>
-              <w:rPr>
-                <w:rStyle w:val="Vnculodendice"/>
-                <w:webHidden/>
-              </w:rPr>
-              <w:tab/>
-              <w:t>5</w:t>
-            </w:r>
-          </w:hyperlink>
-        </w:p>
-        <w:p>
-          <w:pPr>
-            <w:pStyle w:val="Sumrio1"/>
-            <w:tabs>
-              <w:tab w:val="right" w:leader="dot" w:pos="9071"/>
-            </w:tabs>
-          </w:pPr>
-          <w:hyperlink w:anchor="__RefHeading___Toc457_3474902113">
-            <w:r>
-              <w:rPr>
-                <w:rStyle w:val="Vnculodendice"/>
-                <w:webHidden/>
-              </w:rPr>
-              <w:t>DESENVOLVIMENTO</w:t>
-            </w:r>
-            <w:r>
-              <w:rPr>
-                <w:rStyle w:val="Vnculodendice"/>
-                <w:webHidden/>
-              </w:rPr>
-              <w:tab/>
-              <w:t>6</w:t>
-            </w:r>
-          </w:hyperlink>
-        </w:p>
-        <w:p>
-          <w:pPr>
-            <w:pStyle w:val="Sumrio2"/>
-            <w:tabs>
-              <w:tab w:val="right" w:leader="dot" w:pos="9071"/>
-            </w:tabs>
-          </w:pPr>
-          <w:hyperlink w:anchor="__RefHeading___Toc459_3474902113">
-            <w:r>
-              <w:rPr>
-                <w:rStyle w:val="Vnculodendice"/>
-                <w:webHidden/>
-              </w:rPr>
-              <w:t>Primeiros passos do projeto e o diagrama relacional</w:t>
-            </w:r>
-            <w:r>
-              <w:rPr>
-                <w:rStyle w:val="Vnculodendice"/>
-                <w:webHidden/>
-              </w:rPr>
-              <w:tab/>
-              <w:t>6</w:t>
-            </w:r>
-          </w:hyperlink>
-        </w:p>
-        <w:p>
-          <w:pPr>
-            <w:pStyle w:val="Sumrio1"/>
-            <w:tabs>
-              <w:tab w:val="right" w:leader="dot" w:pos="9071"/>
-            </w:tabs>
-          </w:pPr>
-          <w:hyperlink w:anchor="__RefHeading___Toc461_3474902113">
-            <w:r>
-              <w:rPr>
-                <w:rStyle w:val="Vnculodendice"/>
-                <w:webHidden/>
-              </w:rPr>
-              <w:t>CONCLUSÃO</w:t>
-            </w:r>
-            <w:r>
-              <w:rPr>
-                <w:rStyle w:val="Vnculodendice"/>
-                <w:webHidden/>
-              </w:rPr>
-              <w:tab/>
-              <w:t>7</w:t>
-            </w:r>
-          </w:hyperlink>
-        </w:p>
-        <w:p>
-          <w:pPr>
-            <w:pStyle w:val="Sumrio1"/>
-            <w:tabs>
-              <w:tab w:val="right" w:leader="dot" w:pos="9071"/>
-            </w:tabs>
-          </w:pPr>
-          <w:hyperlink w:anchor="__RefHeading___Toc2491_371135340">
-            <w:r>
-              <w:rPr>
-                <w:rStyle w:val="Vnculodendice"/>
-                <w:webHidden/>
-              </w:rPr>
-              <w:t>REFERÊNCIAS</w:t>
-            </w:r>
-            <w:r>
-              <w:rPr>
-                <w:rStyle w:val="Vnculodendice"/>
-                <w:webHidden/>
-              </w:rPr>
-              <w:tab/>
-              <w:t>8</w:t>
-            </w:r>
-          </w:hyperlink>
           <w:r>
             <w:rPr>
               <w:rStyle w:val="Vnculodendice"/>
@@ -1413,7 +2117,7 @@
         <w:p>
           <w:pPr>
             <w:sectPr>
-              <w:headerReference w:type="default" r:id="rId8"/>
+              <w:headerReference w:type="default" r:id="rId9"/>
               <w:pgSz w:w="11906" w:h="16838"/>
               <w:pgMar w:top="1701" w:right="1134" w:bottom="1134" w:left="1701" w:header="720" w:footer="0" w:gutter="0"/>
               <w:cols w:space="720"/>
@@ -1435,13 +2139,15 @@
     <w:p>
       <w:pPr>
         <w:pStyle w:val="Ttulo1"/>
-        <w:jc w:val="center"/>
-      </w:pPr>
-      <w:bookmarkStart w:id="2" w:name="__RefHeading___Toc455_3474902113"/>
-      <w:bookmarkEnd w:id="2"/>
+      </w:pPr>
+      <w:bookmarkStart w:id="0" w:name="_Toc107165136"/>
+      <w:r>
+        <w:t xml:space="preserve">1 </w:t>
+      </w:r>
       <w:r>
         <w:t>INTRODUÇÃO</w:t>
       </w:r>
+      <w:bookmarkEnd w:id="0"/>
     </w:p>
     <w:p>
       <w:pPr>
@@ -1452,7 +2158,7 @@
           <w:b/>
         </w:rPr>
         <w:sectPr>
-          <w:headerReference w:type="default" r:id="rId9"/>
+          <w:headerReference w:type="default" r:id="rId10"/>
           <w:pgSz w:w="11906" w:h="16838"/>
           <w:pgMar w:top="1701" w:right="1134" w:bottom="1134" w:left="1701" w:header="720" w:footer="0" w:gutter="0"/>
           <w:cols w:space="720"/>
@@ -1473,8 +2179,7 @@
       <w:pPr>
         <w:pStyle w:val="Ttulo1"/>
       </w:pPr>
-      <w:bookmarkStart w:id="3" w:name="__RefHeading___Toc457_3474902113"/>
-      <w:bookmarkEnd w:id="3"/>
+      <w:bookmarkStart w:id="1" w:name="_Toc107165137"/>
       <w:r>
         <w:t>2</w:t>
       </w:r>
@@ -1484,6 +2189,7 @@
       <w:r>
         <w:t>DESENVOLVIMENTO</w:t>
       </w:r>
+      <w:bookmarkEnd w:id="1"/>
     </w:p>
     <w:p/>
     <w:p>
@@ -1494,6 +2200,7 @@
           <w:bCs w:val="0"/>
         </w:rPr>
       </w:pPr>
+      <w:bookmarkStart w:id="2" w:name="_Toc107165138"/>
       <w:r>
         <w:rPr>
           <w:b w:val="0"/>
@@ -1501,6 +2208,7 @@
         </w:rPr>
         <w:t>2.1 PRIMEIROS PASSOS DO PROJETO</w:t>
       </w:r>
+      <w:bookmarkEnd w:id="2"/>
     </w:p>
     <w:p/>
     <w:p>
@@ -1561,30 +2269,7 @@
           <w:rFonts w:asciiTheme="majorHAnsi" w:hAnsiTheme="majorHAnsi" w:cstheme="majorHAnsi"/>
           <w:color w:val="000000" w:themeColor="text1"/>
         </w:rPr>
-        <w:t xml:space="preserve"> para um provedor de internet, a exemplo do seguinte projeto </w:t>
-      </w:r>
-      <w:r>
-        <w:rPr>
-          <w:rFonts w:asciiTheme="majorHAnsi" w:hAnsiTheme="majorHAnsi" w:cstheme="majorHAnsi"/>
-          <w:color w:val="000000" w:themeColor="text1"/>
-        </w:rPr>
-        <w:t xml:space="preserve">batizado </w:t>
-      </w:r>
-      <w:proofErr w:type="spellStart"/>
-      <w:r>
-        <w:rPr>
-          <w:rFonts w:asciiTheme="majorHAnsi" w:hAnsiTheme="majorHAnsi" w:cstheme="majorHAnsi"/>
-          <w:color w:val="000000" w:themeColor="text1"/>
-        </w:rPr>
-        <w:t>InsideProvider</w:t>
-      </w:r>
-      <w:proofErr w:type="spellEnd"/>
-      <w:r>
-        <w:rPr>
-          <w:rFonts w:asciiTheme="majorHAnsi" w:hAnsiTheme="majorHAnsi" w:cstheme="majorHAnsi"/>
-          <w:color w:val="000000" w:themeColor="text1"/>
-        </w:rPr>
-        <w:t xml:space="preserve">, </w:t>
+        <w:t xml:space="preserve"> para um provedor de internet, a exemplo do seguinte projeto batizado InsideProvider, </w:t>
       </w:r>
       <w:r>
         <w:rPr>
@@ -1675,14 +2360,7 @@
           <w:rFonts w:asciiTheme="majorHAnsi" w:hAnsiTheme="majorHAnsi" w:cstheme="majorHAnsi"/>
           <w:color w:val="000000" w:themeColor="text1"/>
         </w:rPr>
-        <w:t xml:space="preserve"> se parte da o</w:t>
-      </w:r>
-      <w:r>
-        <w:rPr>
-          <w:rFonts w:asciiTheme="majorHAnsi" w:hAnsiTheme="majorHAnsi" w:cstheme="majorHAnsi"/>
-          <w:color w:val="000000" w:themeColor="text1"/>
-        </w:rPr>
-        <w:t>bservação de uma necessidade, neste caso o gerenciamento de um provedor de internet</w:t>
+        <w:t xml:space="preserve"> se parte da observação de uma necessidade, neste caso o gerenciamento de um provedor de internet</w:t>
       </w:r>
       <w:r>
         <w:rPr>
@@ -1713,21 +2391,21 @@
     </w:p>
     <w:p>
       <w:pPr>
-        <w:pStyle w:val="Standard"/>
-        <w:spacing w:line="360" w:lineRule="auto"/>
-        <w:jc w:val="both"/>
-        <w:rPr>
-          <w:rFonts w:asciiTheme="majorHAnsi" w:hAnsiTheme="majorHAnsi" w:cstheme="majorHAnsi"/>
-          <w:color w:val="000000" w:themeColor="text1"/>
-        </w:rPr>
-      </w:pPr>
-      <w:r>
-        <w:rPr>
-          <w:rFonts w:asciiTheme="majorHAnsi" w:hAnsiTheme="majorHAnsi" w:cstheme="majorHAnsi"/>
-          <w:color w:val="000000" w:themeColor="text1"/>
+        <w:pStyle w:val="Ttulo2"/>
+        <w:rPr>
+          <w:b w:val="0"/>
+          <w:bCs w:val="0"/>
+        </w:rPr>
+      </w:pPr>
+      <w:bookmarkStart w:id="3" w:name="_Toc107165139"/>
+      <w:r>
+        <w:rPr>
+          <w:b w:val="0"/>
+          <w:bCs w:val="0"/>
         </w:rPr>
         <w:t>2.2 DIAGRAMA RELACIONAL</w:t>
       </w:r>
+      <w:bookmarkEnd w:id="3"/>
     </w:p>
     <w:p>
       <w:pPr>
@@ -1946,14 +2624,7 @@
           <w:rFonts w:asciiTheme="majorHAnsi" w:hAnsiTheme="majorHAnsi" w:cstheme="majorHAnsi"/>
           <w:color w:val="000000" w:themeColor="text1"/>
         </w:rPr>
-        <w:t>elencando</w:t>
-      </w:r>
-      <w:r>
-        <w:rPr>
-          <w:rFonts w:asciiTheme="majorHAnsi" w:hAnsiTheme="majorHAnsi" w:cstheme="majorHAnsi"/>
-          <w:color w:val="000000" w:themeColor="text1"/>
-        </w:rPr>
-        <w:t xml:space="preserve"> também as chaves primárias e estrangeiras</w:t>
+        <w:t>elencando também as chaves primárias e estrangeiras</w:t>
       </w:r>
       <w:r>
         <w:rPr>
@@ -2032,7 +2703,6 @@
         </w:rPr>
         <w:t xml:space="preserve">o </w:t>
       </w:r>
-      <w:proofErr w:type="spellStart"/>
       <w:r>
         <w:rPr>
           <w:rFonts w:asciiTheme="majorHAnsi" w:hAnsiTheme="majorHAnsi" w:cstheme="majorHAnsi"/>
@@ -2040,9 +2710,15 @@
           <w:iCs/>
           <w:color w:val="000000" w:themeColor="text1"/>
         </w:rPr>
-        <w:t>not</w:t>
-      </w:r>
-      <w:proofErr w:type="spellEnd"/>
+        <w:t xml:space="preserve">not null </w:t>
+      </w:r>
+      <w:r>
+        <w:rPr>
+          <w:rFonts w:asciiTheme="majorHAnsi" w:hAnsiTheme="majorHAnsi" w:cstheme="majorHAnsi"/>
+          <w:color w:val="000000" w:themeColor="text1"/>
+        </w:rPr>
+        <w:t>(não nulo)</w:t>
+      </w:r>
       <w:r>
         <w:rPr>
           <w:rFonts w:asciiTheme="majorHAnsi" w:hAnsiTheme="majorHAnsi" w:cstheme="majorHAnsi"/>
@@ -2052,7 +2728,13 @@
         </w:rPr>
         <w:t xml:space="preserve"> </w:t>
       </w:r>
-      <w:proofErr w:type="spellStart"/>
+      <w:r>
+        <w:rPr>
+          <w:rFonts w:asciiTheme="majorHAnsi" w:hAnsiTheme="majorHAnsi" w:cstheme="majorHAnsi"/>
+          <w:color w:val="000000" w:themeColor="text1"/>
+        </w:rPr>
+        <w:t>e o</w:t>
+      </w:r>
       <w:r>
         <w:rPr>
           <w:rFonts w:asciiTheme="majorHAnsi" w:hAnsiTheme="majorHAnsi" w:cstheme="majorHAnsi"/>
@@ -2060,69 +2742,7 @@
           <w:iCs/>
           <w:color w:val="000000" w:themeColor="text1"/>
         </w:rPr>
-        <w:t>null</w:t>
-      </w:r>
-      <w:proofErr w:type="spellEnd"/>
-      <w:r>
-        <w:rPr>
-          <w:rFonts w:asciiTheme="majorHAnsi" w:hAnsiTheme="majorHAnsi" w:cstheme="majorHAnsi"/>
-          <w:i/>
-          <w:iCs/>
-          <w:color w:val="000000" w:themeColor="text1"/>
-        </w:rPr>
-        <w:t xml:space="preserve"> </w:t>
-      </w:r>
-      <w:r>
-        <w:rPr>
-          <w:rFonts w:asciiTheme="majorHAnsi" w:hAnsiTheme="majorHAnsi" w:cstheme="majorHAnsi"/>
-          <w:color w:val="000000" w:themeColor="text1"/>
-        </w:rPr>
-        <w:t>(não nulo)</w:t>
-      </w:r>
-      <w:r>
-        <w:rPr>
-          <w:rFonts w:asciiTheme="majorHAnsi" w:hAnsiTheme="majorHAnsi" w:cstheme="majorHAnsi"/>
-          <w:i/>
-          <w:iCs/>
-          <w:color w:val="000000" w:themeColor="text1"/>
-        </w:rPr>
-        <w:t xml:space="preserve"> </w:t>
-      </w:r>
-      <w:r>
-        <w:rPr>
-          <w:rFonts w:asciiTheme="majorHAnsi" w:hAnsiTheme="majorHAnsi" w:cstheme="majorHAnsi"/>
-          <w:color w:val="000000" w:themeColor="text1"/>
-        </w:rPr>
-        <w:t>e o</w:t>
-      </w:r>
-      <w:r>
-        <w:rPr>
-          <w:rFonts w:asciiTheme="majorHAnsi" w:hAnsiTheme="majorHAnsi" w:cstheme="majorHAnsi"/>
-          <w:i/>
-          <w:iCs/>
-          <w:color w:val="000000" w:themeColor="text1"/>
-        </w:rPr>
-        <w:t xml:space="preserve"> </w:t>
-      </w:r>
-      <w:proofErr w:type="spellStart"/>
-      <w:r>
-        <w:rPr>
-          <w:rFonts w:asciiTheme="majorHAnsi" w:hAnsiTheme="majorHAnsi" w:cstheme="majorHAnsi"/>
-          <w:i/>
-          <w:iCs/>
-          <w:color w:val="000000" w:themeColor="text1"/>
-        </w:rPr>
-        <w:t>unique</w:t>
-      </w:r>
-      <w:proofErr w:type="spellEnd"/>
-      <w:r>
-        <w:rPr>
-          <w:rFonts w:asciiTheme="majorHAnsi" w:hAnsiTheme="majorHAnsi" w:cstheme="majorHAnsi"/>
-          <w:i/>
-          <w:iCs/>
-          <w:color w:val="000000" w:themeColor="text1"/>
-        </w:rPr>
-        <w:t xml:space="preserve"> </w:t>
+        <w:t xml:space="preserve"> unique </w:t>
       </w:r>
       <w:r>
         <w:rPr>
@@ -2150,7 +2770,6 @@
         </w:rPr>
         <w:t xml:space="preserve">Pode-se também ressaltar a importância </w:t>
       </w:r>
-      <w:proofErr w:type="gramStart"/>
       <w:r>
         <w:rPr>
           <w:rFonts w:asciiTheme="majorHAnsi" w:hAnsiTheme="majorHAnsi" w:cstheme="majorHAnsi"/>
@@ -2172,20 +2791,12 @@
         </w:rPr>
         <w:t xml:space="preserve"> o</w:t>
       </w:r>
-      <w:proofErr w:type="gramEnd"/>
-      <w:r>
-        <w:rPr>
-          <w:rFonts w:asciiTheme="majorHAnsi" w:hAnsiTheme="majorHAnsi" w:cstheme="majorHAnsi"/>
-          <w:color w:val="000000" w:themeColor="text1"/>
-        </w:rPr>
-        <w:t xml:space="preserve"> diagrama relacional estar normalizado, evitando futuros problemas como inconsistência d</w:t>
-      </w:r>
-      <w:r>
-        <w:rPr>
-          <w:rFonts w:asciiTheme="majorHAnsi" w:hAnsiTheme="majorHAnsi" w:cstheme="majorHAnsi"/>
-          <w:color w:val="000000" w:themeColor="text1"/>
-        </w:rPr>
-        <w:t>e dados ou dados repetidos</w:t>
+      <w:r>
+        <w:rPr>
+          <w:rFonts w:asciiTheme="majorHAnsi" w:hAnsiTheme="majorHAnsi" w:cstheme="majorHAnsi"/>
+          <w:color w:val="000000" w:themeColor="text1"/>
+        </w:rPr>
+        <w:t xml:space="preserve"> diagrama relacional estar normalizado, evitando futuros problemas como inconsistência de dados ou dados repetidos</w:t>
       </w:r>
       <w:r>
         <w:rPr>
@@ -2227,30 +2838,7 @@
           <w:rFonts w:asciiTheme="majorHAnsi" w:hAnsiTheme="majorHAnsi" w:cstheme="majorHAnsi"/>
           <w:color w:val="000000" w:themeColor="text1"/>
         </w:rPr>
-        <w:t xml:space="preserve"> como define </w:t>
-      </w:r>
-      <w:proofErr w:type="gramStart"/>
-      <w:r>
-        <w:rPr>
-          <w:rFonts w:asciiTheme="majorHAnsi" w:hAnsiTheme="majorHAnsi" w:cstheme="majorHAnsi"/>
-          <w:color w:val="000000" w:themeColor="text1"/>
-        </w:rPr>
-        <w:t>Moreira(</w:t>
-      </w:r>
-      <w:proofErr w:type="gramEnd"/>
-      <w:r>
-        <w:rPr>
-          <w:rFonts w:asciiTheme="majorHAnsi" w:hAnsiTheme="majorHAnsi" w:cstheme="majorHAnsi"/>
-          <w:color w:val="000000" w:themeColor="text1"/>
-        </w:rPr>
-        <w:t>2013</w:t>
-      </w:r>
-      <w:r>
-        <w:rPr>
-          <w:rFonts w:asciiTheme="majorHAnsi" w:hAnsiTheme="majorHAnsi" w:cstheme="majorHAnsi"/>
-          <w:color w:val="000000" w:themeColor="text1"/>
-        </w:rPr>
-        <w:t>)</w:t>
+        <w:t xml:space="preserve"> como define Moreira(2013)</w:t>
       </w:r>
       <w:r>
         <w:rPr>
@@ -2278,45 +2866,7 @@
           <w:sz w:val="20"/>
           <w:szCs w:val="20"/>
         </w:rPr>
-        <w:t>”Primeira Forma Normal (1NF) Esta regra consiste em verificar se todos os atributos que compõem a tabela são atômicos, ou seja, são atributos in</w:t>
-      </w:r>
-      <w:r>
-        <w:rPr>
-          <w:rFonts w:asciiTheme="majorHAnsi" w:hAnsiTheme="majorHAnsi" w:cstheme="majorHAnsi"/>
-          <w:color w:val="000000" w:themeColor="text1"/>
-          <w:sz w:val="20"/>
-          <w:szCs w:val="20"/>
-        </w:rPr>
-        <w:t xml:space="preserve">divisíveis.[…],[...]Segunda Forma Normal (2FN) Diz-se que uma tabela está na segunda forma </w:t>
-      </w:r>
-      <w:proofErr w:type="spellStart"/>
-      <w:r>
-        <w:rPr>
-          <w:rFonts w:asciiTheme="majorHAnsi" w:hAnsiTheme="majorHAnsi" w:cstheme="majorHAnsi"/>
-          <w:color w:val="000000" w:themeColor="text1"/>
-          <w:sz w:val="20"/>
-          <w:szCs w:val="20"/>
-        </w:rPr>
-        <w:t>normal</w:t>
-      </w:r>
-      <w:proofErr w:type="spellEnd"/>
-      <w:r>
-        <w:rPr>
-          <w:rFonts w:asciiTheme="majorHAnsi" w:hAnsiTheme="majorHAnsi" w:cstheme="majorHAnsi"/>
-          <w:color w:val="000000" w:themeColor="text1"/>
-          <w:sz w:val="20"/>
-          <w:szCs w:val="20"/>
-        </w:rPr>
-        <w:t xml:space="preserve"> se estiver na primeira forma normal e TODOS os atributos dependerem da chave por completo.[…],[...]Terceira Forma Normal (3FN) Esta forma normal introduz o co</w:t>
-      </w:r>
-      <w:r>
-        <w:rPr>
-          <w:rFonts w:asciiTheme="majorHAnsi" w:hAnsiTheme="majorHAnsi" w:cstheme="majorHAnsi"/>
-          <w:color w:val="000000" w:themeColor="text1"/>
-          <w:sz w:val="20"/>
-          <w:szCs w:val="20"/>
-        </w:rPr>
-        <w:t>nceito de Dependência Transitiva que consiste em um atributo depender de outro atributo, e este depender diretamente da chave primária.[…]”.</w:t>
+        <w:t>”Primeira Forma Normal (1NF) Esta regra consiste em verificar se todos os atributos que compõem a tabela são atômicos, ou seja, são atributos indivisíveis.[…],[...]Segunda Forma Normal (2FN) Diz-se que uma tabela está na segunda forma normal se estiver na primeira forma normal e TODOS os atributos dependerem da chave por completo.[…],[...]Terceira Forma Normal (3FN) Esta forma normal introduz o conceito de Dependência Transitiva que consiste em um atributo depender de outro atributo, e este depender diretamente da chave primária.[…]”.</w:t>
       </w:r>
       <w:r>
         <w:rPr>
@@ -2345,14 +2895,7 @@
           <w:rFonts w:asciiTheme="majorHAnsi" w:hAnsiTheme="majorHAnsi" w:cstheme="majorHAnsi"/>
           <w:color w:val="000000" w:themeColor="text1"/>
         </w:rPr>
-        <w:t>Pensando nas possibilidades futuras de manutenção, implementação e correções que podem ocorrer no banco de dados v</w:t>
-      </w:r>
-      <w:r>
-        <w:rPr>
-          <w:rFonts w:asciiTheme="majorHAnsi" w:hAnsiTheme="majorHAnsi" w:cstheme="majorHAnsi"/>
-          <w:color w:val="000000" w:themeColor="text1"/>
-        </w:rPr>
-        <w:t>erifica-se uma grande importância no modelo relacional</w:t>
+        <w:t>Pensando nas possibilidades futuras de manutenção, implementação e correções que podem ocorrer no banco de dados verifica-se uma grande importância no modelo relacional</w:t>
       </w:r>
       <w:r>
         <w:rPr>
@@ -2394,14 +2937,7 @@
           <w:rFonts w:asciiTheme="majorHAnsi" w:hAnsiTheme="majorHAnsi" w:cstheme="majorHAnsi"/>
           <w:color w:val="000000" w:themeColor="text1"/>
         </w:rPr>
-        <w:t xml:space="preserve"> como</w:t>
-      </w:r>
-      <w:r>
-        <w:rPr>
-          <w:rFonts w:asciiTheme="majorHAnsi" w:hAnsiTheme="majorHAnsi" w:cstheme="majorHAnsi"/>
-          <w:color w:val="000000" w:themeColor="text1"/>
-        </w:rPr>
-        <w:t xml:space="preserve"> por exemplo, programadores ou pessoas que </w:t>
+        <w:t xml:space="preserve"> como por exemplo, programadores ou pessoas que </w:t>
       </w:r>
       <w:r>
         <w:rPr>
@@ -2437,28 +2973,7 @@
           <w:rFonts w:asciiTheme="majorHAnsi" w:hAnsiTheme="majorHAnsi" w:cstheme="majorHAnsi"/>
           <w:color w:val="000000" w:themeColor="text1"/>
         </w:rPr>
-        <w:t xml:space="preserve"> e posterior consulta em </w:t>
-      </w:r>
-      <w:r>
-        <w:rPr>
-          <w:rFonts w:asciiTheme="majorHAnsi" w:hAnsiTheme="majorHAnsi" w:cstheme="majorHAnsi"/>
-          <w:color w:val="000000" w:themeColor="text1"/>
-        </w:rPr>
-        <w:t xml:space="preserve">banco de dados, </w:t>
-      </w:r>
-      <w:r>
-        <w:rPr>
-          <w:rFonts w:asciiTheme="majorHAnsi" w:hAnsiTheme="majorHAnsi" w:cstheme="majorHAnsi"/>
-          <w:color w:val="000000" w:themeColor="text1"/>
-        </w:rPr>
-        <w:t>migrações</w:t>
-      </w:r>
-      <w:r>
-        <w:rPr>
-          <w:rFonts w:asciiTheme="majorHAnsi" w:hAnsiTheme="majorHAnsi" w:cstheme="majorHAnsi"/>
-          <w:color w:val="000000" w:themeColor="text1"/>
-        </w:rPr>
-        <w:t xml:space="preserve"> e implementação do banco em sistemas mais complexos.</w:t>
+        <w:t xml:space="preserve"> e posterior consulta em banco de dados, migrações e implementação do banco em sistemas mais complexos.</w:t>
       </w:r>
       <w:r>
         <w:rPr>
@@ -2496,21 +3011,23 @@
                 <w:p>
                   <w:pPr>
                     <w:pStyle w:val="Legenda"/>
+                    <w:spacing w:line="240" w:lineRule="auto"/>
                     <w:rPr>
                       <w:rFonts w:cs="Times New Roman"/>
                       <w:b w:val="0"/>
                       <w:bCs w:val="0"/>
                       <w:noProof/>
-                      <w:sz w:val="28"/>
-                      <w:szCs w:val="28"/>
+                      <w:sz w:val="36"/>
+                      <w:szCs w:val="36"/>
                     </w:rPr>
                   </w:pPr>
+                  <w:bookmarkStart w:id="4" w:name="_Toc107164247"/>
                   <w:r>
                     <w:rPr>
                       <w:b w:val="0"/>
                       <w:bCs w:val="0"/>
-                      <w:sz w:val="20"/>
-                      <w:szCs w:val="20"/>
+                      <w:sz w:val="24"/>
+                      <w:szCs w:val="24"/>
                     </w:rPr>
                     <w:t xml:space="preserve">Figura </w:t>
                   </w:r>
@@ -2518,8 +3035,8 @@
                     <w:rPr>
                       <w:b w:val="0"/>
                       <w:bCs w:val="0"/>
-                      <w:sz w:val="20"/>
-                      <w:szCs w:val="20"/>
+                      <w:sz w:val="24"/>
+                      <w:szCs w:val="24"/>
                     </w:rPr>
                     <w:fldChar w:fldCharType="begin"/>
                   </w:r>
@@ -2527,8 +3044,8 @@
                     <w:rPr>
                       <w:b w:val="0"/>
                       <w:bCs w:val="0"/>
-                      <w:sz w:val="20"/>
-                      <w:szCs w:val="20"/>
+                      <w:sz w:val="24"/>
+                      <w:szCs w:val="24"/>
                     </w:rPr>
                     <w:instrText xml:space="preserve"> SEQ Figura \* ARABIC </w:instrText>
                   </w:r>
@@ -2536,8 +3053,8 @@
                     <w:rPr>
                       <w:b w:val="0"/>
                       <w:bCs w:val="0"/>
-                      <w:sz w:val="20"/>
-                      <w:szCs w:val="20"/>
+                      <w:sz w:val="24"/>
+                      <w:szCs w:val="24"/>
                     </w:rPr>
                     <w:fldChar w:fldCharType="separate"/>
                   </w:r>
@@ -2546,8 +3063,8 @@
                       <w:b w:val="0"/>
                       <w:bCs w:val="0"/>
                       <w:noProof/>
-                      <w:sz w:val="20"/>
-                      <w:szCs w:val="20"/>
+                      <w:sz w:val="24"/>
+                      <w:szCs w:val="24"/>
                     </w:rPr>
                     <w:t>1</w:t>
                   </w:r>
@@ -2555,8 +3072,8 @@
                     <w:rPr>
                       <w:b w:val="0"/>
                       <w:bCs w:val="0"/>
-                      <w:sz w:val="20"/>
-                      <w:szCs w:val="20"/>
+                      <w:sz w:val="24"/>
+                      <w:szCs w:val="24"/>
                     </w:rPr>
                     <w:fldChar w:fldCharType="end"/>
                   </w:r>
@@ -2564,11 +3081,12 @@
                     <w:rPr>
                       <w:b w:val="0"/>
                       <w:bCs w:val="0"/>
-                      <w:sz w:val="20"/>
-                      <w:szCs w:val="20"/>
+                      <w:sz w:val="24"/>
+                      <w:szCs w:val="24"/>
                     </w:rPr>
                     <w:t>: Diagrama lógico relacional</w:t>
                   </w:r>
+                  <w:bookmarkEnd w:id="4"/>
                 </w:p>
               </w:txbxContent>
             </v:textbox>
@@ -2583,7 +3101,7 @@
           <w:noProof/>
         </w:rPr>
         <w:drawing>
-          <wp:anchor distT="0" distB="0" distL="114300" distR="114300" simplePos="0" relativeHeight="251662336" behindDoc="0" locked="0" layoutInCell="1" allowOverlap="1" wp14:anchorId="32242B30" wp14:editId="3C5C09EF">
+          <wp:anchor distT="0" distB="0" distL="114300" distR="114300" simplePos="0" relativeHeight="251660288" behindDoc="0" locked="0" layoutInCell="1" allowOverlap="1" wp14:anchorId="32242B30" wp14:editId="3C5C09EF">
             <wp:simplePos x="0" y="0"/>
             <wp:positionH relativeFrom="column">
               <wp:posOffset>1905</wp:posOffset>
@@ -2608,7 +3126,7 @@
                     </pic:cNvPicPr>
                   </pic:nvPicPr>
                   <pic:blipFill>
-                    <a:blip r:embed="rId10">
+                    <a:blip r:embed="rId11">
                       <a:extLst>
                         <a:ext uri="{28A0092B-C50C-407E-A947-70E740481C1C}">
                           <a14:useLocalDpi xmlns:a14="http://schemas.microsoft.com/office/drawing/2010/main" val="0"/>
@@ -2752,29 +3270,35 @@
     </w:p>
     <w:p>
       <w:pPr>
-        <w:jc w:val="both"/>
-        <w:rPr>
-          <w:rFonts w:asciiTheme="majorHAnsi" w:hAnsiTheme="majorHAnsi" w:cstheme="majorHAnsi"/>
-        </w:rPr>
-      </w:pPr>
-      <w:r>
-        <w:rPr>
-          <w:rFonts w:asciiTheme="majorHAnsi" w:hAnsiTheme="majorHAnsi" w:cstheme="majorHAnsi"/>
+        <w:pStyle w:val="Ttulo2"/>
+        <w:rPr>
+          <w:b w:val="0"/>
+          <w:bCs w:val="0"/>
+        </w:rPr>
+      </w:pPr>
+      <w:bookmarkStart w:id="5" w:name="_Toc107165140"/>
+      <w:r>
+        <w:rPr>
+          <w:b w:val="0"/>
+          <w:bCs w:val="0"/>
         </w:rPr>
         <w:t>2.</w:t>
       </w:r>
       <w:r>
         <w:rPr>
-          <w:rFonts w:asciiTheme="majorHAnsi" w:hAnsiTheme="majorHAnsi" w:cstheme="majorHAnsi"/>
+          <w:b w:val="0"/>
+          <w:bCs w:val="0"/>
         </w:rPr>
         <w:t>3</w:t>
       </w:r>
       <w:r>
         <w:rPr>
-          <w:rFonts w:asciiTheme="majorHAnsi" w:hAnsiTheme="majorHAnsi" w:cstheme="majorHAnsi"/>
+          <w:b w:val="0"/>
+          <w:bCs w:val="0"/>
         </w:rPr>
         <w:t xml:space="preserve"> SCRIPTS</w:t>
       </w:r>
+      <w:bookmarkEnd w:id="5"/>
     </w:p>
     <w:p>
       <w:pPr>
@@ -2797,21 +3321,7 @@
         <w:rPr>
           <w:rFonts w:asciiTheme="majorHAnsi" w:hAnsiTheme="majorHAnsi" w:cstheme="majorHAnsi"/>
         </w:rPr>
-        <w:t xml:space="preserve">O próximo passo do desenvolvimento, após a conceitualização do projeto no diagrama relacional, é construir a base de dados propriamente dita. Com ajuda de uma função da ferramenta Visual </w:t>
-      </w:r>
-      <w:proofErr w:type="spellStart"/>
-      <w:r>
-        <w:rPr>
-          <w:rFonts w:asciiTheme="majorHAnsi" w:hAnsiTheme="majorHAnsi" w:cstheme="majorHAnsi"/>
-        </w:rPr>
-        <w:t>Paradigm</w:t>
-      </w:r>
-      <w:proofErr w:type="spellEnd"/>
-      <w:r>
-        <w:rPr>
-          <w:rFonts w:asciiTheme="majorHAnsi" w:hAnsiTheme="majorHAnsi" w:cstheme="majorHAnsi"/>
-        </w:rPr>
-        <w:t xml:space="preserve"> (VPP), foi possível criar todo o SQL a partir modelo lógico projetado.</w:t>
+        <w:t>O próximo passo do desenvolvimento, após a conceitualização do projeto no diagrama relacional, é construir a base de dados propriamente dita. Com ajuda de uma função da ferramenta Visual Paradigm (VPP), foi possível criar todo o SQL a partir modelo lógico projetado.</w:t>
       </w:r>
     </w:p>
     <w:p>
@@ -2840,21 +3350,7 @@
         <w:rPr>
           <w:rFonts w:asciiTheme="majorHAnsi" w:hAnsiTheme="majorHAnsi" w:cstheme="majorHAnsi"/>
         </w:rPr>
-        <w:t xml:space="preserve"> no VPP, é feito de maneira simples. Foi selecionado todas as tabelas já terminadas, contendo todos os atributos e relacionamentos necessários para o funcionamento. Com o botão direito do mouse, com as tabelas em destaque, basta selecionar a opção “</w:t>
-      </w:r>
-      <w:proofErr w:type="spellStart"/>
-      <w:r>
-        <w:rPr>
-          <w:rFonts w:asciiTheme="majorHAnsi" w:hAnsiTheme="majorHAnsi" w:cstheme="majorHAnsi"/>
-        </w:rPr>
-        <w:t>Generate</w:t>
-      </w:r>
-      <w:proofErr w:type="spellEnd"/>
-      <w:r>
-        <w:rPr>
-          <w:rFonts w:asciiTheme="majorHAnsi" w:hAnsiTheme="majorHAnsi" w:cstheme="majorHAnsi"/>
-        </w:rPr>
-        <w:t xml:space="preserve"> SQL”. O programa gera todo o SQL de criação das entidades, assim como o usuário especifica, disponibilizando também, um </w:t>
+        <w:t xml:space="preserve"> no VPP, é feito de maneira simples. Foi selecionado todas as tabelas já terminadas, contendo todos os atributos e relacionamentos necessários para o funcionamento. Com o botão direito do mouse, com as tabelas em destaque, basta selecionar a opção “Generate SQL”. O programa gera todo o SQL de criação das entidades, assim como o usuário especifica, disponibilizando também, um </w:t>
       </w:r>
       <w:r>
         <w:rPr>
@@ -2881,6 +3377,49 @@
     </w:p>
     <w:p>
       <w:pPr>
+        <w:pStyle w:val="Ttulo3"/>
+        <w:rPr>
+          <w:i w:val="0"/>
+          <w:iCs/>
+        </w:rPr>
+      </w:pPr>
+      <w:bookmarkStart w:id="6" w:name="_Toc107165141"/>
+      <w:r>
+        <w:rPr>
+          <w:i w:val="0"/>
+          <w:iCs/>
+        </w:rPr>
+        <w:t>2.</w:t>
+      </w:r>
+      <w:r>
+        <w:rPr>
+          <w:i w:val="0"/>
+          <w:iCs/>
+        </w:rPr>
+        <w:t>3</w:t>
+      </w:r>
+      <w:r>
+        <w:rPr>
+          <w:i w:val="0"/>
+          <w:iCs/>
+        </w:rPr>
+        <w:t xml:space="preserve">.1 </w:t>
+      </w:r>
+      <w:r>
+        <w:t>Script</w:t>
+      </w:r>
+      <w:r>
+        <w:rPr>
+          <w:i w:val="0"/>
+          <w:iCs/>
+        </w:rPr>
+        <w:t xml:space="preserve"> de geração das tabelas</w:t>
+      </w:r>
+      <w:bookmarkEnd w:id="6"/>
+    </w:p>
+    <w:p>
+      <w:pPr>
+        <w:ind w:firstLine="709"/>
         <w:jc w:val="both"/>
         <w:rPr>
           <w:rFonts w:asciiTheme="majorHAnsi" w:hAnsiTheme="majorHAnsi" w:cstheme="majorHAnsi"/>
@@ -2888,89 +3427,48 @@
           <w:bCs/>
         </w:rPr>
       </w:pPr>
-      <w:r>
-        <w:rPr>
-          <w:rFonts w:asciiTheme="majorHAnsi" w:hAnsiTheme="majorHAnsi" w:cstheme="majorHAnsi"/>
-          <w:b/>
-          <w:bCs/>
-        </w:rPr>
-        <w:t>2.</w:t>
-      </w:r>
-      <w:r>
-        <w:rPr>
-          <w:rFonts w:asciiTheme="majorHAnsi" w:hAnsiTheme="majorHAnsi" w:cstheme="majorHAnsi"/>
-          <w:b/>
-          <w:bCs/>
-        </w:rPr>
-        <w:t>3</w:t>
-      </w:r>
-      <w:r>
-        <w:rPr>
-          <w:rFonts w:asciiTheme="majorHAnsi" w:hAnsiTheme="majorHAnsi" w:cstheme="majorHAnsi"/>
-          <w:b/>
-          <w:bCs/>
-        </w:rPr>
-        <w:t xml:space="preserve">.1 </w:t>
-      </w:r>
-      <w:r>
-        <w:rPr>
-          <w:rFonts w:asciiTheme="majorHAnsi" w:hAnsiTheme="majorHAnsi" w:cstheme="majorHAnsi"/>
-          <w:b/>
-          <w:bCs/>
+    </w:p>
+    <w:p>
+      <w:pPr>
+        <w:ind w:firstLine="709"/>
+        <w:jc w:val="both"/>
+        <w:rPr>
+          <w:rFonts w:asciiTheme="majorHAnsi" w:hAnsiTheme="majorHAnsi" w:cstheme="majorHAnsi"/>
+        </w:rPr>
+      </w:pPr>
+      <w:r>
+        <w:rPr>
+          <w:rFonts w:asciiTheme="majorHAnsi" w:hAnsiTheme="majorHAnsi" w:cstheme="majorHAnsi"/>
+        </w:rPr>
+        <w:t xml:space="preserve">Dentro de todo o código gerado, foi separado em duas partes: tabelas e </w:t>
+      </w:r>
+      <w:r>
+        <w:rPr>
+          <w:rFonts w:asciiTheme="majorHAnsi" w:hAnsiTheme="majorHAnsi" w:cstheme="majorHAnsi"/>
           <w:i/>
           <w:iCs/>
         </w:rPr>
-        <w:t>Script</w:t>
-      </w:r>
-      <w:r>
-        <w:rPr>
-          <w:rFonts w:asciiTheme="majorHAnsi" w:hAnsiTheme="majorHAnsi" w:cstheme="majorHAnsi"/>
-          <w:b/>
-          <w:bCs/>
-        </w:rPr>
-        <w:t xml:space="preserve"> de geração das tabelas</w:t>
-      </w:r>
-    </w:p>
-    <w:p>
-      <w:pPr>
-        <w:ind w:firstLine="709"/>
-        <w:jc w:val="both"/>
-        <w:rPr>
-          <w:rFonts w:asciiTheme="majorHAnsi" w:hAnsiTheme="majorHAnsi" w:cstheme="majorHAnsi"/>
-          <w:b/>
-          <w:bCs/>
-        </w:rPr>
-      </w:pPr>
-    </w:p>
-    <w:p>
-      <w:pPr>
-        <w:ind w:firstLine="709"/>
-        <w:jc w:val="both"/>
-        <w:rPr>
-          <w:rFonts w:asciiTheme="majorHAnsi" w:hAnsiTheme="majorHAnsi" w:cstheme="majorHAnsi"/>
-        </w:rPr>
-      </w:pPr>
-      <w:r>
-        <w:rPr>
-          <w:rFonts w:asciiTheme="majorHAnsi" w:hAnsiTheme="majorHAnsi" w:cstheme="majorHAnsi"/>
-        </w:rPr>
-        <w:t xml:space="preserve">Dentro de todo o código gerado, foi separado em duas partes: tabelas e </w:t>
-      </w:r>
-      <w:proofErr w:type="spellStart"/>
+        <w:t>constraints</w:t>
+      </w:r>
+      <w:r>
+        <w:rPr>
+          <w:rFonts w:asciiTheme="majorHAnsi" w:hAnsiTheme="majorHAnsi" w:cstheme="majorHAnsi"/>
+        </w:rPr>
+        <w:t xml:space="preserve">. O </w:t>
+      </w:r>
       <w:r>
         <w:rPr>
           <w:rFonts w:asciiTheme="majorHAnsi" w:hAnsiTheme="majorHAnsi" w:cstheme="majorHAnsi"/>
           <w:i/>
           <w:iCs/>
         </w:rPr>
-        <w:t>constraints</w:t>
-      </w:r>
-      <w:proofErr w:type="spellEnd"/>
-      <w:r>
-        <w:rPr>
-          <w:rFonts w:asciiTheme="majorHAnsi" w:hAnsiTheme="majorHAnsi" w:cstheme="majorHAnsi"/>
-        </w:rPr>
-        <w:t xml:space="preserve">. O </w:t>
+        <w:t>script</w:t>
+      </w:r>
+      <w:r>
+        <w:rPr>
+          <w:rFonts w:asciiTheme="majorHAnsi" w:hAnsiTheme="majorHAnsi" w:cstheme="majorHAnsi"/>
+        </w:rPr>
+        <w:t xml:space="preserve"> com a criação do próprio banco de dados, e as tabelas, foi divido em um arquivo, que pode ser encontrado no repositório do Git com o nome de “create_database_tables.sql”. Na figura X, pode ser visto os códigos de criação do </w:t>
       </w:r>
       <w:r>
         <w:rPr>
@@ -2978,52 +3476,8 @@
           <w:i/>
           <w:iCs/>
         </w:rPr>
-        <w:t>script</w:t>
-      </w:r>
-      <w:r>
-        <w:rPr>
-          <w:rFonts w:asciiTheme="majorHAnsi" w:hAnsiTheme="majorHAnsi" w:cstheme="majorHAnsi"/>
-        </w:rPr>
-        <w:t xml:space="preserve"> com a criação do próprio banco de dados, e as tabelas, foi divido em um arquivo, que pode ser encontrado no repositório do </w:t>
-      </w:r>
-      <w:proofErr w:type="spellStart"/>
-      <w:r>
-        <w:rPr>
-          <w:rFonts w:asciiTheme="majorHAnsi" w:hAnsiTheme="majorHAnsi" w:cstheme="majorHAnsi"/>
-        </w:rPr>
-        <w:t>Git</w:t>
-      </w:r>
-      <w:proofErr w:type="spellEnd"/>
-      <w:r>
-        <w:rPr>
-          <w:rFonts w:asciiTheme="majorHAnsi" w:hAnsiTheme="majorHAnsi" w:cstheme="majorHAnsi"/>
-        </w:rPr>
-        <w:t xml:space="preserve"> com o nome de “</w:t>
-      </w:r>
-      <w:proofErr w:type="spellStart"/>
-      <w:r>
-        <w:rPr>
-          <w:rFonts w:asciiTheme="majorHAnsi" w:hAnsiTheme="majorHAnsi" w:cstheme="majorHAnsi"/>
-        </w:rPr>
-        <w:t>create_database_tables.sql</w:t>
-      </w:r>
-      <w:proofErr w:type="spellEnd"/>
-      <w:r>
-        <w:rPr>
-          <w:rFonts w:asciiTheme="majorHAnsi" w:hAnsiTheme="majorHAnsi" w:cstheme="majorHAnsi"/>
-        </w:rPr>
-        <w:t xml:space="preserve">”. Na figura X, pode ser visto os códigos de criação do </w:t>
-      </w:r>
-      <w:proofErr w:type="spellStart"/>
-      <w:r>
-        <w:rPr>
-          <w:rFonts w:asciiTheme="majorHAnsi" w:hAnsiTheme="majorHAnsi" w:cstheme="majorHAnsi"/>
-          <w:i/>
-          <w:iCs/>
-        </w:rPr>
         <w:t>database</w:t>
       </w:r>
-      <w:proofErr w:type="spellEnd"/>
       <w:r>
         <w:rPr>
           <w:rFonts w:asciiTheme="majorHAnsi" w:hAnsiTheme="majorHAnsi" w:cstheme="majorHAnsi"/>
@@ -3051,16 +3505,17 @@
         <w:rPr>
           <w:b w:val="0"/>
           <w:bCs w:val="0"/>
-          <w:sz w:val="20"/>
-          <w:szCs w:val="20"/>
-        </w:rPr>
-      </w:pPr>
+          <w:sz w:val="24"/>
+          <w:szCs w:val="24"/>
+        </w:rPr>
+      </w:pPr>
+      <w:bookmarkStart w:id="7" w:name="_Toc107164248"/>
       <w:r>
         <w:rPr>
           <w:b w:val="0"/>
           <w:bCs w:val="0"/>
-          <w:sz w:val="20"/>
-          <w:szCs w:val="20"/>
+          <w:sz w:val="24"/>
+          <w:szCs w:val="24"/>
         </w:rPr>
         <w:t xml:space="preserve">Figura </w:t>
       </w:r>
@@ -3068,8 +3523,8 @@
         <w:rPr>
           <w:b w:val="0"/>
           <w:bCs w:val="0"/>
-          <w:sz w:val="20"/>
-          <w:szCs w:val="20"/>
+          <w:sz w:val="24"/>
+          <w:szCs w:val="24"/>
         </w:rPr>
         <w:fldChar w:fldCharType="begin"/>
       </w:r>
@@ -3077,8 +3532,8 @@
         <w:rPr>
           <w:b w:val="0"/>
           <w:bCs w:val="0"/>
-          <w:sz w:val="20"/>
-          <w:szCs w:val="20"/>
+          <w:sz w:val="24"/>
+          <w:szCs w:val="24"/>
         </w:rPr>
         <w:instrText xml:space="preserve"> SEQ Figura \* ARABIC </w:instrText>
       </w:r>
@@ -3086,8 +3541,8 @@
         <w:rPr>
           <w:b w:val="0"/>
           <w:bCs w:val="0"/>
-          <w:sz w:val="20"/>
-          <w:szCs w:val="20"/>
+          <w:sz w:val="24"/>
+          <w:szCs w:val="24"/>
         </w:rPr>
         <w:fldChar w:fldCharType="separate"/>
       </w:r>
@@ -3096,8 +3551,8 @@
           <w:b w:val="0"/>
           <w:bCs w:val="0"/>
           <w:noProof/>
-          <w:sz w:val="20"/>
-          <w:szCs w:val="20"/>
+          <w:sz w:val="24"/>
+          <w:szCs w:val="24"/>
         </w:rPr>
         <w:t>2</w:t>
       </w:r>
@@ -3105,8 +3560,8 @@
         <w:rPr>
           <w:b w:val="0"/>
           <w:bCs w:val="0"/>
-          <w:sz w:val="20"/>
-          <w:szCs w:val="20"/>
+          <w:sz w:val="24"/>
+          <w:szCs w:val="24"/>
         </w:rPr>
         <w:fldChar w:fldCharType="end"/>
       </w:r>
@@ -3114,11 +3569,12 @@
         <w:rPr>
           <w:b w:val="0"/>
           <w:bCs w:val="0"/>
-          <w:sz w:val="20"/>
-          <w:szCs w:val="20"/>
+          <w:sz w:val="24"/>
+          <w:szCs w:val="24"/>
         </w:rPr>
         <w:t>: Exemplo de criação da tabela atendimento</w:t>
       </w:r>
+      <w:bookmarkEnd w:id="7"/>
     </w:p>
     <w:p>
       <w:pPr>
@@ -3147,7 +3603,7 @@
                     <pic:cNvPicPr/>
                   </pic:nvPicPr>
                   <pic:blipFill>
-                    <a:blip r:embed="rId11">
+                    <a:blip r:embed="rId12">
                       <a:extLst>
                         <a:ext uri="{28A0092B-C50C-407E-A947-70E740481C1C}">
                           <a14:useLocalDpi xmlns:a14="http://schemas.microsoft.com/office/drawing/2010/main" val="0"/>
@@ -3208,94 +3664,227 @@
     </w:p>
     <w:p>
       <w:pPr>
+        <w:pStyle w:val="Ttulo3"/>
+        <w:rPr>
+          <w:i w:val="0"/>
+          <w:iCs/>
+        </w:rPr>
+      </w:pPr>
+      <w:bookmarkStart w:id="8" w:name="_Toc107165142"/>
+      <w:r>
+        <w:rPr>
+          <w:i w:val="0"/>
+          <w:iCs/>
+        </w:rPr>
+        <w:t>2.</w:t>
+      </w:r>
+      <w:r>
+        <w:rPr>
+          <w:i w:val="0"/>
+          <w:iCs/>
+        </w:rPr>
+        <w:t>3</w:t>
+      </w:r>
+      <w:r>
+        <w:rPr>
+          <w:i w:val="0"/>
+          <w:iCs/>
+        </w:rPr>
+        <w:t xml:space="preserve">.2 </w:t>
+      </w:r>
+      <w:r>
+        <w:t>Script</w:t>
+      </w:r>
+      <w:r>
+        <w:rPr>
+          <w:i w:val="0"/>
+          <w:iCs/>
+        </w:rPr>
+        <w:t xml:space="preserve"> de geração das </w:t>
+      </w:r>
+      <w:r>
+        <w:t>constraints</w:t>
+      </w:r>
+      <w:bookmarkEnd w:id="8"/>
+    </w:p>
+    <w:p>
+      <w:pPr>
+        <w:ind w:firstLine="709"/>
         <w:jc w:val="both"/>
         <w:rPr>
           <w:rFonts w:asciiTheme="majorHAnsi" w:hAnsiTheme="majorHAnsi" w:cstheme="majorHAnsi"/>
           <w:b/>
           <w:bCs/>
+        </w:rPr>
+      </w:pPr>
+    </w:p>
+    <w:p>
+      <w:pPr>
+        <w:ind w:firstLine="709"/>
+        <w:jc w:val="both"/>
+        <w:rPr>
+          <w:rFonts w:asciiTheme="majorHAnsi" w:hAnsiTheme="majorHAnsi" w:cstheme="majorHAnsi"/>
+        </w:rPr>
+      </w:pPr>
+      <w:r>
+        <w:rPr>
+          <w:rFonts w:asciiTheme="majorHAnsi" w:hAnsiTheme="majorHAnsi" w:cstheme="majorHAnsi"/>
+        </w:rPr>
+        <w:t xml:space="preserve">Todas as restrições do tipo chave primária, foram adicionadas junto a criação da tabela. Porém, as regras de integridade, referentes a chaves estrangeiras, foram geradas fora da tabela pelo VPP. Posteriormente, foram separados do </w:t>
+      </w:r>
+      <w:r>
+        <w:rPr>
+          <w:rFonts w:asciiTheme="majorHAnsi" w:hAnsiTheme="majorHAnsi" w:cstheme="majorHAnsi"/>
           <w:i/>
           <w:iCs/>
         </w:rPr>
-      </w:pPr>
-      <w:r>
+        <w:t xml:space="preserve">script </w:t>
+      </w:r>
+      <w:r>
+        <w:rPr>
+          <w:rFonts w:asciiTheme="majorHAnsi" w:hAnsiTheme="majorHAnsi" w:cstheme="majorHAnsi"/>
+        </w:rPr>
+        <w:t>principal, para que houvesse uma melhor organização, na qual pode ser encontrado no repositório com o nome “create_constraints_FK.sql”.</w:t>
+      </w:r>
+    </w:p>
+    <w:p>
+      <w:pPr>
+        <w:jc w:val="both"/>
         <w:rPr>
           <w:rFonts w:asciiTheme="majorHAnsi" w:hAnsiTheme="majorHAnsi" w:cstheme="majorHAnsi"/>
           <w:b/>
           <w:bCs/>
         </w:rPr>
+      </w:pPr>
+    </w:p>
+    <w:p>
+      <w:pPr>
+        <w:pStyle w:val="Ttulo3"/>
+        <w:rPr>
+          <w:i w:val="0"/>
+          <w:iCs/>
+        </w:rPr>
+      </w:pPr>
+      <w:bookmarkStart w:id="9" w:name="_Toc107165143"/>
+      <w:r>
+        <w:rPr>
+          <w:i w:val="0"/>
+          <w:iCs/>
+        </w:rPr>
         <w:t>2.</w:t>
       </w:r>
       <w:r>
         <w:rPr>
+          <w:i w:val="0"/>
+          <w:iCs/>
+        </w:rPr>
+        <w:t>3</w:t>
+      </w:r>
+      <w:r>
+        <w:rPr>
+          <w:i w:val="0"/>
+          <w:iCs/>
+        </w:rPr>
+        <w:t xml:space="preserve">.3 </w:t>
+      </w:r>
+      <w:r>
+        <w:t>Script</w:t>
+      </w:r>
+      <w:r>
+        <w:rPr>
+          <w:i w:val="0"/>
+          <w:iCs/>
+        </w:rPr>
+        <w:t xml:space="preserve"> de inserção das tabelas</w:t>
+      </w:r>
+      <w:bookmarkEnd w:id="9"/>
+    </w:p>
+    <w:p>
+      <w:pPr>
+        <w:ind w:firstLine="709"/>
+        <w:jc w:val="both"/>
+        <w:rPr>
           <w:rFonts w:asciiTheme="majorHAnsi" w:hAnsiTheme="majorHAnsi" w:cstheme="majorHAnsi"/>
           <w:b/>
           <w:bCs/>
         </w:rPr>
-        <w:t>3</w:t>
-      </w:r>
-      <w:r>
-        <w:rPr>
-          <w:rFonts w:asciiTheme="majorHAnsi" w:hAnsiTheme="majorHAnsi" w:cstheme="majorHAnsi"/>
-          <w:b/>
-          <w:bCs/>
-        </w:rPr>
-        <w:t xml:space="preserve">.2 </w:t>
-      </w:r>
-      <w:r>
-        <w:rPr>
-          <w:rFonts w:asciiTheme="majorHAnsi" w:hAnsiTheme="majorHAnsi" w:cstheme="majorHAnsi"/>
-          <w:b/>
-          <w:bCs/>
+      </w:pPr>
+    </w:p>
+    <w:p>
+      <w:pPr>
+        <w:ind w:firstLine="709"/>
+        <w:jc w:val="both"/>
+        <w:rPr>
+          <w:rFonts w:asciiTheme="majorHAnsi" w:hAnsiTheme="majorHAnsi" w:cstheme="majorHAnsi"/>
+        </w:rPr>
+      </w:pPr>
+      <w:r>
+        <w:rPr>
+          <w:rFonts w:asciiTheme="majorHAnsi" w:hAnsiTheme="majorHAnsi" w:cstheme="majorHAnsi"/>
+        </w:rPr>
+        <w:t xml:space="preserve">Com a estrutura do banco de dados pronta, o próximo passo seria realizar as consultas solicitadas, para analisar se o </w:t>
+      </w:r>
+      <w:r>
+        <w:rPr>
+          <w:rFonts w:asciiTheme="majorHAnsi" w:hAnsiTheme="majorHAnsi" w:cstheme="majorHAnsi"/>
           <w:i/>
           <w:iCs/>
         </w:rPr>
-        <w:t>Script</w:t>
-      </w:r>
-      <w:r>
-        <w:rPr>
-          <w:rFonts w:asciiTheme="majorHAnsi" w:hAnsiTheme="majorHAnsi" w:cstheme="majorHAnsi"/>
-          <w:b/>
-          <w:bCs/>
-        </w:rPr>
-        <w:t xml:space="preserve"> de geração das </w:t>
-      </w:r>
-      <w:proofErr w:type="spellStart"/>
-      <w:r>
-        <w:rPr>
-          <w:rFonts w:asciiTheme="majorHAnsi" w:hAnsiTheme="majorHAnsi" w:cstheme="majorHAnsi"/>
-          <w:b/>
-          <w:bCs/>
+        <w:t>database</w:t>
+      </w:r>
+      <w:r>
+        <w:rPr>
+          <w:rFonts w:asciiTheme="majorHAnsi" w:hAnsiTheme="majorHAnsi" w:cstheme="majorHAnsi"/>
+        </w:rPr>
+        <w:t xml:space="preserve"> continha tudo que era necessário. Mas, para que as consultas pudessem ser feitas, primeiro, as tabelas precisavam ter dados para certificar o êxito dos relatórios.</w:t>
+      </w:r>
+    </w:p>
+    <w:p>
+      <w:pPr>
+        <w:ind w:firstLine="709"/>
+        <w:jc w:val="both"/>
+        <w:rPr>
+          <w:rFonts w:asciiTheme="majorHAnsi" w:hAnsiTheme="majorHAnsi" w:cstheme="majorHAnsi"/>
+        </w:rPr>
+      </w:pPr>
+      <w:r>
+        <w:rPr>
+          <w:rFonts w:asciiTheme="majorHAnsi" w:hAnsiTheme="majorHAnsi" w:cstheme="majorHAnsi"/>
+        </w:rPr>
+        <w:t xml:space="preserve">A inserção ocorreu de forma manual, utilizando-se informações fictícias, geradas de forma aleatória pelo site 4devs. A quantidade de </w:t>
+      </w:r>
+      <w:r>
+        <w:rPr>
+          <w:rFonts w:asciiTheme="majorHAnsi" w:hAnsiTheme="majorHAnsi" w:cstheme="majorHAnsi"/>
           <w:i/>
           <w:iCs/>
         </w:rPr>
-        <w:t>constraints</w:t>
-      </w:r>
-      <w:proofErr w:type="spellEnd"/>
-    </w:p>
-    <w:p>
-      <w:pPr>
-        <w:ind w:firstLine="709"/>
-        <w:jc w:val="both"/>
-        <w:rPr>
-          <w:rFonts w:asciiTheme="majorHAnsi" w:hAnsiTheme="majorHAnsi" w:cstheme="majorHAnsi"/>
-          <w:b/>
-          <w:bCs/>
-        </w:rPr>
-      </w:pPr>
-    </w:p>
-    <w:p>
-      <w:pPr>
-        <w:ind w:firstLine="709"/>
-        <w:jc w:val="both"/>
-        <w:rPr>
-          <w:rFonts w:asciiTheme="majorHAnsi" w:hAnsiTheme="majorHAnsi" w:cstheme="majorHAnsi"/>
-        </w:rPr>
-      </w:pPr>
-      <w:r>
-        <w:rPr>
-          <w:rFonts w:asciiTheme="majorHAnsi" w:hAnsiTheme="majorHAnsi" w:cstheme="majorHAnsi"/>
-        </w:rPr>
-        <w:t xml:space="preserve">Todas as restrições do tipo chave primária, foram adicionadas junto a criação da tabela. Porém, as regras de integridade, referentes a chaves estrangeiras, foram geradas fora da tabela pelo VPP. Posteriormente, foram separados do </w:t>
+        <w:t>tuplas</w:t>
+      </w:r>
+      <w:r>
+        <w:rPr>
+          <w:rFonts w:asciiTheme="majorHAnsi" w:hAnsiTheme="majorHAnsi" w:cstheme="majorHAnsi"/>
+        </w:rPr>
+        <w:t xml:space="preserve"> para cada tabela, foi estimado um </w:t>
+      </w:r>
+      <w:r>
+        <w:rPr>
+          <w:rFonts w:asciiTheme="majorHAnsi" w:hAnsiTheme="majorHAnsi" w:cstheme="majorHAnsi"/>
+        </w:rPr>
+        <w:lastRenderedPageBreak/>
+        <w:t xml:space="preserve">valor levando em consideração o grau de importância dos dados para as consultas. Na Figura </w:t>
+      </w:r>
+      <w:r>
+        <w:rPr>
+          <w:rFonts w:asciiTheme="majorHAnsi" w:hAnsiTheme="majorHAnsi" w:cstheme="majorHAnsi"/>
+        </w:rPr>
+        <w:t>3</w:t>
+      </w:r>
+      <w:r>
+        <w:rPr>
+          <w:rFonts w:asciiTheme="majorHAnsi" w:hAnsiTheme="majorHAnsi" w:cstheme="majorHAnsi"/>
+        </w:rPr>
+        <w:t xml:space="preserve">, pode ser visto um exemplo de inserção, nessa ocasião, da entidade contrato. O </w:t>
       </w:r>
       <w:r>
         <w:rPr>
@@ -3303,233 +3892,27 @@
           <w:i/>
           <w:iCs/>
         </w:rPr>
-        <w:t xml:space="preserve">script </w:t>
-      </w:r>
-      <w:r>
-        <w:rPr>
-          <w:rFonts w:asciiTheme="majorHAnsi" w:hAnsiTheme="majorHAnsi" w:cstheme="majorHAnsi"/>
-        </w:rPr>
-        <w:t>principal, para que houvesse uma melhor organização, na qual pode ser encontrado no repositório com o nome “</w:t>
-      </w:r>
-      <w:proofErr w:type="spellStart"/>
-      <w:r>
-        <w:rPr>
-          <w:rFonts w:asciiTheme="majorHAnsi" w:hAnsiTheme="majorHAnsi" w:cstheme="majorHAnsi"/>
-        </w:rPr>
-        <w:t>create_constraints_FK.sql</w:t>
-      </w:r>
-      <w:proofErr w:type="spellEnd"/>
-      <w:r>
-        <w:rPr>
-          <w:rFonts w:asciiTheme="majorHAnsi" w:hAnsiTheme="majorHAnsi" w:cstheme="majorHAnsi"/>
-        </w:rPr>
-        <w:t>”.</w:t>
-      </w:r>
-    </w:p>
-    <w:p>
-      <w:pPr>
-        <w:jc w:val="both"/>
-        <w:rPr>
-          <w:rFonts w:asciiTheme="majorHAnsi" w:hAnsiTheme="majorHAnsi" w:cstheme="majorHAnsi"/>
-          <w:b/>
-          <w:bCs/>
-        </w:rPr>
-      </w:pPr>
-    </w:p>
-    <w:p>
-      <w:pPr>
-        <w:jc w:val="both"/>
-        <w:rPr>
-          <w:rFonts w:asciiTheme="majorHAnsi" w:hAnsiTheme="majorHAnsi" w:cstheme="majorHAnsi"/>
-          <w:b/>
-          <w:bCs/>
-        </w:rPr>
-      </w:pPr>
-      <w:r>
-        <w:rPr>
-          <w:rFonts w:asciiTheme="majorHAnsi" w:hAnsiTheme="majorHAnsi" w:cstheme="majorHAnsi"/>
-          <w:b/>
-          <w:bCs/>
-        </w:rPr>
-        <w:t>2.</w:t>
-      </w:r>
-      <w:r>
-        <w:rPr>
-          <w:rFonts w:asciiTheme="majorHAnsi" w:hAnsiTheme="majorHAnsi" w:cstheme="majorHAnsi"/>
-          <w:b/>
-          <w:bCs/>
-        </w:rPr>
-        <w:t>3</w:t>
-      </w:r>
-      <w:r>
-        <w:rPr>
-          <w:rFonts w:asciiTheme="majorHAnsi" w:hAnsiTheme="majorHAnsi" w:cstheme="majorHAnsi"/>
-          <w:b/>
-          <w:bCs/>
-        </w:rPr>
-        <w:t xml:space="preserve">.3 </w:t>
-      </w:r>
-      <w:r>
-        <w:rPr>
-          <w:rFonts w:asciiTheme="majorHAnsi" w:hAnsiTheme="majorHAnsi" w:cstheme="majorHAnsi"/>
-          <w:b/>
-          <w:bCs/>
+        <w:t>script</w:t>
+      </w:r>
+      <w:r>
+        <w:rPr>
+          <w:rFonts w:asciiTheme="majorHAnsi" w:hAnsiTheme="majorHAnsi" w:cstheme="majorHAnsi"/>
+        </w:rPr>
+        <w:t xml:space="preserve"> com todos os </w:t>
+      </w:r>
+      <w:r>
+        <w:rPr>
+          <w:rFonts w:asciiTheme="majorHAnsi" w:hAnsiTheme="majorHAnsi" w:cstheme="majorHAnsi"/>
           <w:i/>
           <w:iCs/>
         </w:rPr>
-        <w:t>Script</w:t>
-      </w:r>
-      <w:r>
-        <w:rPr>
-          <w:rFonts w:asciiTheme="majorHAnsi" w:hAnsiTheme="majorHAnsi" w:cstheme="majorHAnsi"/>
-          <w:b/>
-          <w:bCs/>
-        </w:rPr>
-        <w:t xml:space="preserve"> de inserção das tabelas</w:t>
-      </w:r>
-    </w:p>
-    <w:p>
-      <w:pPr>
-        <w:ind w:firstLine="709"/>
-        <w:jc w:val="both"/>
-        <w:rPr>
-          <w:rFonts w:asciiTheme="majorHAnsi" w:hAnsiTheme="majorHAnsi" w:cstheme="majorHAnsi"/>
-          <w:b/>
-          <w:bCs/>
-        </w:rPr>
-      </w:pPr>
-    </w:p>
-    <w:p>
-      <w:pPr>
-        <w:ind w:firstLine="709"/>
-        <w:jc w:val="both"/>
-        <w:rPr>
-          <w:rFonts w:asciiTheme="majorHAnsi" w:hAnsiTheme="majorHAnsi" w:cstheme="majorHAnsi"/>
-        </w:rPr>
-      </w:pPr>
-      <w:r>
-        <w:rPr>
-          <w:rFonts w:asciiTheme="majorHAnsi" w:hAnsiTheme="majorHAnsi" w:cstheme="majorHAnsi"/>
-        </w:rPr>
-        <w:t xml:space="preserve">Com a estrutura do banco de dados pronta, o próximo passo seria realizar as consultas solicitadas, para analisar se o </w:t>
-      </w:r>
-      <w:proofErr w:type="spellStart"/>
-      <w:r>
-        <w:rPr>
-          <w:rFonts w:asciiTheme="majorHAnsi" w:hAnsiTheme="majorHAnsi" w:cstheme="majorHAnsi"/>
-          <w:i/>
-          <w:iCs/>
-        </w:rPr>
-        <w:t>database</w:t>
-      </w:r>
-      <w:proofErr w:type="spellEnd"/>
-      <w:r>
-        <w:rPr>
-          <w:rFonts w:asciiTheme="majorHAnsi" w:hAnsiTheme="majorHAnsi" w:cstheme="majorHAnsi"/>
-        </w:rPr>
-        <w:t xml:space="preserve"> continha tudo que era necessário. Mas, para que as consultas pudessem ser feitas, primeiro, as tabelas precisavam ter dados para certificar o êxito dos relatórios.</w:t>
-      </w:r>
-    </w:p>
-    <w:p>
-      <w:pPr>
-        <w:ind w:firstLine="709"/>
-        <w:jc w:val="both"/>
-        <w:rPr>
-          <w:rFonts w:asciiTheme="majorHAnsi" w:hAnsiTheme="majorHAnsi" w:cstheme="majorHAnsi"/>
-        </w:rPr>
-      </w:pPr>
-      <w:r>
-        <w:rPr>
-          <w:rFonts w:asciiTheme="majorHAnsi" w:hAnsiTheme="majorHAnsi" w:cstheme="majorHAnsi"/>
-        </w:rPr>
-        <w:t xml:space="preserve">A inserção ocorreu de forma manual, utilizando-se informações fictícias, geradas de forma aleatória pelo site 4devs. A quantidade de </w:t>
-      </w:r>
-      <w:proofErr w:type="spellStart"/>
-      <w:r>
-        <w:rPr>
-          <w:rFonts w:asciiTheme="majorHAnsi" w:hAnsiTheme="majorHAnsi" w:cstheme="majorHAnsi"/>
-          <w:i/>
-          <w:iCs/>
-        </w:rPr>
-        <w:t>tuplas</w:t>
-      </w:r>
-      <w:proofErr w:type="spellEnd"/>
-      <w:r>
-        <w:rPr>
-          <w:rFonts w:asciiTheme="majorHAnsi" w:hAnsiTheme="majorHAnsi" w:cstheme="majorHAnsi"/>
-        </w:rPr>
-        <w:t xml:space="preserve"> para cada tabela, foi estimado um </w:t>
-      </w:r>
-      <w:r>
-        <w:rPr>
-          <w:rFonts w:asciiTheme="majorHAnsi" w:hAnsiTheme="majorHAnsi" w:cstheme="majorHAnsi"/>
-        </w:rPr>
-        <w:lastRenderedPageBreak/>
-        <w:t xml:space="preserve">valor levando em consideração o grau de importância dos dados para as consultas. Na Figura </w:t>
-      </w:r>
-      <w:r>
-        <w:rPr>
-          <w:rFonts w:asciiTheme="majorHAnsi" w:hAnsiTheme="majorHAnsi" w:cstheme="majorHAnsi"/>
-        </w:rPr>
-        <w:t>3</w:t>
-      </w:r>
-      <w:r>
-        <w:rPr>
-          <w:rFonts w:asciiTheme="majorHAnsi" w:hAnsiTheme="majorHAnsi" w:cstheme="majorHAnsi"/>
-        </w:rPr>
-        <w:t xml:space="preserve">, pode ser visto um exemplo de inserção, nessa ocasião, da entidade contrato. O </w:t>
-      </w:r>
-      <w:r>
-        <w:rPr>
-          <w:rFonts w:asciiTheme="majorHAnsi" w:hAnsiTheme="majorHAnsi" w:cstheme="majorHAnsi"/>
-          <w:i/>
-          <w:iCs/>
-        </w:rPr>
-        <w:t>script</w:t>
-      </w:r>
-      <w:r>
-        <w:rPr>
-          <w:rFonts w:asciiTheme="majorHAnsi" w:hAnsiTheme="majorHAnsi" w:cstheme="majorHAnsi"/>
-        </w:rPr>
-        <w:t xml:space="preserve"> com todos os </w:t>
-      </w:r>
-      <w:proofErr w:type="spellStart"/>
-      <w:r>
-        <w:rPr>
-          <w:rFonts w:asciiTheme="majorHAnsi" w:hAnsiTheme="majorHAnsi" w:cstheme="majorHAnsi"/>
-          <w:i/>
-          <w:iCs/>
-        </w:rPr>
-        <w:t>insert</w:t>
-      </w:r>
-      <w:proofErr w:type="spellEnd"/>
-      <w:r>
-        <w:rPr>
-          <w:rFonts w:asciiTheme="majorHAnsi" w:hAnsiTheme="majorHAnsi" w:cstheme="majorHAnsi"/>
-          <w:i/>
-          <w:iCs/>
-        </w:rPr>
-        <w:t xml:space="preserve"> </w:t>
-      </w:r>
-      <w:r>
-        <w:rPr>
-          <w:rFonts w:asciiTheme="majorHAnsi" w:hAnsiTheme="majorHAnsi" w:cstheme="majorHAnsi"/>
-        </w:rPr>
-        <w:t>das tabelas pode ser encontrado no arquivo “</w:t>
-      </w:r>
-      <w:proofErr w:type="spellStart"/>
-      <w:r>
-        <w:rPr>
-          <w:rFonts w:asciiTheme="majorHAnsi" w:hAnsiTheme="majorHAnsi" w:cstheme="majorHAnsi"/>
-        </w:rPr>
-        <w:t>insert_tables.sql</w:t>
-      </w:r>
-      <w:proofErr w:type="spellEnd"/>
-      <w:r>
-        <w:rPr>
-          <w:rFonts w:asciiTheme="majorHAnsi" w:hAnsiTheme="majorHAnsi" w:cstheme="majorHAnsi"/>
-        </w:rPr>
-        <w:t>”.</w:t>
+        <w:t xml:space="preserve">insert </w:t>
+      </w:r>
+      <w:r>
+        <w:rPr>
+          <w:rFonts w:asciiTheme="majorHAnsi" w:hAnsiTheme="majorHAnsi" w:cstheme="majorHAnsi"/>
+        </w:rPr>
+        <w:t>das tabelas pode ser encontrado no arquivo “insert_tables.sql”.</w:t>
       </w:r>
     </w:p>
     <w:p>
@@ -3540,16 +3923,17 @@
         <w:rPr>
           <w:b w:val="0"/>
           <w:bCs w:val="0"/>
-          <w:sz w:val="20"/>
-          <w:szCs w:val="20"/>
-        </w:rPr>
-      </w:pPr>
+          <w:sz w:val="24"/>
+          <w:szCs w:val="24"/>
+        </w:rPr>
+      </w:pPr>
+      <w:bookmarkStart w:id="10" w:name="_Toc107164249"/>
       <w:r>
         <w:rPr>
           <w:b w:val="0"/>
           <w:bCs w:val="0"/>
-          <w:sz w:val="20"/>
-          <w:szCs w:val="20"/>
+          <w:sz w:val="24"/>
+          <w:szCs w:val="24"/>
         </w:rPr>
         <w:t xml:space="preserve">Figura </w:t>
       </w:r>
@@ -3557,8 +3941,8 @@
         <w:rPr>
           <w:b w:val="0"/>
           <w:bCs w:val="0"/>
-          <w:sz w:val="20"/>
-          <w:szCs w:val="20"/>
+          <w:sz w:val="24"/>
+          <w:szCs w:val="24"/>
         </w:rPr>
         <w:fldChar w:fldCharType="begin"/>
       </w:r>
@@ -3566,8 +3950,8 @@
         <w:rPr>
           <w:b w:val="0"/>
           <w:bCs w:val="0"/>
-          <w:sz w:val="20"/>
-          <w:szCs w:val="20"/>
+          <w:sz w:val="24"/>
+          <w:szCs w:val="24"/>
         </w:rPr>
         <w:instrText xml:space="preserve"> SEQ Figura \* ARABIC </w:instrText>
       </w:r>
@@ -3575,8 +3959,8 @@
         <w:rPr>
           <w:b w:val="0"/>
           <w:bCs w:val="0"/>
-          <w:sz w:val="20"/>
-          <w:szCs w:val="20"/>
+          <w:sz w:val="24"/>
+          <w:szCs w:val="24"/>
         </w:rPr>
         <w:fldChar w:fldCharType="separate"/>
       </w:r>
@@ -3585,8 +3969,8 @@
           <w:b w:val="0"/>
           <w:bCs w:val="0"/>
           <w:noProof/>
-          <w:sz w:val="20"/>
-          <w:szCs w:val="20"/>
+          <w:sz w:val="24"/>
+          <w:szCs w:val="24"/>
         </w:rPr>
         <w:t>3</w:t>
       </w:r>
@@ -3594,8 +3978,8 @@
         <w:rPr>
           <w:b w:val="0"/>
           <w:bCs w:val="0"/>
-          <w:sz w:val="20"/>
-          <w:szCs w:val="20"/>
+          <w:sz w:val="24"/>
+          <w:szCs w:val="24"/>
         </w:rPr>
         <w:fldChar w:fldCharType="end"/>
       </w:r>
@@ -3603,11 +3987,12 @@
         <w:rPr>
           <w:b w:val="0"/>
           <w:bCs w:val="0"/>
-          <w:sz w:val="20"/>
-          <w:szCs w:val="20"/>
+          <w:sz w:val="24"/>
+          <w:szCs w:val="24"/>
         </w:rPr>
         <w:t>: Exemplo de inserção da tabela contrato</w:t>
       </w:r>
+      <w:bookmarkEnd w:id="10"/>
     </w:p>
     <w:p>
       <w:pPr>
@@ -3635,7 +4020,7 @@
                     <pic:cNvPicPr/>
                   </pic:nvPicPr>
                   <pic:blipFill>
-                    <a:blip r:embed="rId12">
+                    <a:blip r:embed="rId13">
                       <a:extLst>
                         <a:ext uri="{28A0092B-C50C-407E-A947-70E740481C1C}">
                           <a14:useLocalDpi xmlns:a14="http://schemas.microsoft.com/office/drawing/2010/main" val="0"/>
@@ -3667,485 +4052,86 @@
         <w:pStyle w:val="Legenda"/>
         <w:jc w:val="both"/>
         <w:rPr>
-          <w:rFonts w:ascii="Arial" w:hAnsi="Arial" w:cs="Arial"/>
-          <w:b w:val="0"/>
-          <w:bCs w:val="0"/>
-          <w:sz w:val="28"/>
-          <w:szCs w:val="28"/>
-        </w:rPr>
-      </w:pPr>
-      <w:r>
-        <w:rPr>
           <w:b w:val="0"/>
           <w:bCs w:val="0"/>
           <w:sz w:val="20"/>
           <w:szCs w:val="20"/>
         </w:rPr>
+      </w:pPr>
+      <w:r>
+        <w:rPr>
+          <w:b w:val="0"/>
+          <w:bCs w:val="0"/>
+          <w:sz w:val="20"/>
+          <w:szCs w:val="20"/>
+        </w:rPr>
         <w:t>Fonte: Os autores (2022)</w:t>
       </w:r>
     </w:p>
     <w:p>
       <w:pPr>
-        <w:ind w:left="708" w:firstLine="709"/>
-        <w:jc w:val="both"/>
-        <w:rPr>
-          <w:rFonts w:ascii="Arial" w:hAnsi="Arial" w:cs="Arial"/>
-        </w:rPr>
-      </w:pPr>
-    </w:p>
-    <w:p>
-      <w:pPr>
-        <w:jc w:val="both"/>
-        <w:rPr>
-          <w:rFonts w:cs="Times New Roman"/>
+        <w:spacing w:line="240" w:lineRule="auto"/>
+        <w:contextualSpacing w:val="0"/>
+        <w:rPr>
+          <w:sz w:val="20"/>
+          <w:szCs w:val="20"/>
+        </w:rPr>
+      </w:pPr>
+      <w:r>
+        <w:rPr>
           <w:b/>
-        </w:rPr>
-      </w:pPr>
-    </w:p>
-    <w:p>
-      <w:pPr>
-        <w:jc w:val="center"/>
-        <w:rPr>
-          <w:rFonts w:cs="Times New Roman"/>
+          <w:bCs/>
+          <w:sz w:val="20"/>
+          <w:szCs w:val="20"/>
+        </w:rPr>
+        <w:br w:type="page"/>
+      </w:r>
+    </w:p>
+    <w:p>
+      <w:pPr>
+        <w:pStyle w:val="Ttulo1"/>
+      </w:pPr>
+      <w:bookmarkStart w:id="11" w:name="_Toc107165144"/>
+      <w:r>
+        <w:lastRenderedPageBreak/>
+        <w:t xml:space="preserve">3 </w:t>
+      </w:r>
+      <w:r>
+        <w:t>CONCLUSÃO</w:t>
+      </w:r>
+      <w:bookmarkEnd w:id="11"/>
+    </w:p>
+    <w:p>
+      <w:pPr>
+        <w:spacing w:line="240" w:lineRule="auto"/>
+        <w:contextualSpacing w:val="0"/>
+        <w:rPr>
+          <w:rFonts w:asciiTheme="majorHAnsi" w:eastAsiaTheme="majorEastAsia" w:hAnsiTheme="majorHAnsi" w:cstheme="majorBidi"/>
           <w:b/>
-        </w:rPr>
-      </w:pPr>
-    </w:p>
-    <w:p>
-      <w:pPr>
-        <w:jc w:val="center"/>
-        <w:rPr>
-          <w:rFonts w:cs="Times New Roman"/>
+          <w:bCs/>
+          <w:szCs w:val="28"/>
+        </w:rPr>
+      </w:pPr>
+      <w:r>
+        <w:br w:type="page"/>
+      </w:r>
+    </w:p>
+    <w:p>
+      <w:pPr>
+        <w:jc w:val="center"/>
+        <w:rPr>
           <w:b/>
-        </w:rPr>
-      </w:pPr>
-    </w:p>
-    <w:p>
-      <w:pPr>
-        <w:jc w:val="center"/>
-        <w:rPr>
-          <w:rFonts w:cs="Times New Roman"/>
+          <w:bCs/>
+        </w:rPr>
+      </w:pPr>
+      <w:bookmarkStart w:id="12" w:name="_Toc455958626"/>
+      <w:bookmarkEnd w:id="12"/>
+      <w:r>
+        <w:rPr>
           <w:b/>
-        </w:rPr>
-      </w:pPr>
-    </w:p>
-    <w:p>
-      <w:pPr>
-        <w:jc w:val="center"/>
-        <w:rPr>
-          <w:rFonts w:cs="Times New Roman"/>
-          <w:b/>
-        </w:rPr>
-      </w:pPr>
-    </w:p>
-    <w:p>
-      <w:pPr>
-        <w:jc w:val="center"/>
-        <w:rPr>
-          <w:rFonts w:cs="Times New Roman"/>
-          <w:b/>
-        </w:rPr>
-      </w:pPr>
-    </w:p>
-    <w:p>
-      <w:pPr>
-        <w:jc w:val="center"/>
-        <w:rPr>
-          <w:rFonts w:cs="Times New Roman"/>
-          <w:b/>
-        </w:rPr>
-      </w:pPr>
-    </w:p>
-    <w:p>
-      <w:pPr>
-        <w:jc w:val="center"/>
-        <w:rPr>
-          <w:rFonts w:cs="Times New Roman"/>
-          <w:b/>
-        </w:rPr>
-      </w:pPr>
-    </w:p>
-    <w:p>
-      <w:pPr>
-        <w:jc w:val="center"/>
-        <w:rPr>
-          <w:rFonts w:cs="Times New Roman"/>
-          <w:b/>
-        </w:rPr>
-      </w:pPr>
-    </w:p>
-    <w:p>
-      <w:pPr>
-        <w:jc w:val="center"/>
-        <w:rPr>
-          <w:rFonts w:cs="Times New Roman"/>
-          <w:b/>
-        </w:rPr>
-      </w:pPr>
-    </w:p>
-    <w:p>
-      <w:pPr>
-        <w:jc w:val="center"/>
-        <w:rPr>
-          <w:rFonts w:cs="Times New Roman"/>
-          <w:b/>
-        </w:rPr>
-      </w:pPr>
-    </w:p>
-    <w:p>
-      <w:pPr>
-        <w:jc w:val="center"/>
-        <w:rPr>
-          <w:rFonts w:cs="Times New Roman"/>
-          <w:b/>
-        </w:rPr>
-      </w:pPr>
-    </w:p>
-    <w:p>
-      <w:pPr>
-        <w:jc w:val="center"/>
-        <w:rPr>
-          <w:rFonts w:cs="Times New Roman"/>
-          <w:b/>
-        </w:rPr>
-      </w:pPr>
-    </w:p>
-    <w:p>
-      <w:pPr>
-        <w:jc w:val="both"/>
-        <w:rPr>
-          <w:rFonts w:cs="Times New Roman"/>
-          <w:bCs/>
-        </w:rPr>
-      </w:pPr>
-    </w:p>
-    <w:p>
-      <w:pPr>
-        <w:jc w:val="center"/>
-        <w:rPr>
-          <w:rFonts w:cs="Times New Roman"/>
-          <w:b/>
-        </w:rPr>
-      </w:pPr>
-    </w:p>
-    <w:p>
-      <w:pPr>
-        <w:jc w:val="center"/>
-        <w:rPr>
-          <w:rFonts w:cs="Times New Roman"/>
-          <w:b/>
-        </w:rPr>
-      </w:pPr>
-    </w:p>
-    <w:p>
-      <w:pPr>
-        <w:jc w:val="center"/>
-        <w:rPr>
-          <w:rFonts w:cs="Times New Roman"/>
-          <w:b/>
-        </w:rPr>
-      </w:pPr>
-    </w:p>
-    <w:p>
-      <w:pPr>
-        <w:jc w:val="center"/>
-        <w:rPr>
-          <w:rFonts w:cs="Times New Roman"/>
-          <w:b/>
-        </w:rPr>
-      </w:pPr>
-    </w:p>
-    <w:p>
-      <w:pPr>
-        <w:jc w:val="center"/>
-        <w:rPr>
-          <w:rFonts w:cs="Times New Roman"/>
-          <w:b/>
-        </w:rPr>
-      </w:pPr>
-    </w:p>
-    <w:p>
-      <w:pPr>
-        <w:jc w:val="center"/>
-        <w:rPr>
-          <w:rFonts w:cs="Times New Roman"/>
-          <w:b/>
-        </w:rPr>
-      </w:pPr>
-    </w:p>
-    <w:p>
-      <w:pPr>
-        <w:jc w:val="center"/>
-        <w:rPr>
-          <w:rFonts w:cs="Times New Roman"/>
-          <w:b/>
-        </w:rPr>
-      </w:pPr>
-    </w:p>
-    <w:p>
-      <w:pPr>
-        <w:jc w:val="center"/>
-        <w:rPr>
-          <w:rFonts w:cs="Times New Roman"/>
-          <w:b/>
-        </w:rPr>
-      </w:pPr>
-    </w:p>
-    <w:p>
-      <w:pPr>
-        <w:jc w:val="center"/>
-        <w:rPr>
-          <w:rFonts w:cs="Times New Roman"/>
-          <w:b/>
-        </w:rPr>
-      </w:pPr>
-    </w:p>
-    <w:p>
-      <w:pPr>
-        <w:jc w:val="center"/>
-        <w:rPr>
-          <w:rFonts w:cs="Times New Roman"/>
-          <w:b/>
-        </w:rPr>
-      </w:pPr>
-    </w:p>
-    <w:p>
-      <w:pPr>
-        <w:jc w:val="center"/>
-        <w:rPr>
-          <w:rFonts w:cs="Times New Roman"/>
-          <w:b/>
-        </w:rPr>
-      </w:pPr>
-    </w:p>
-    <w:p>
-      <w:pPr>
-        <w:jc w:val="center"/>
-        <w:rPr>
-          <w:rFonts w:cs="Times New Roman"/>
-          <w:b/>
-        </w:rPr>
-      </w:pPr>
-    </w:p>
-    <w:p>
-      <w:pPr>
-        <w:jc w:val="center"/>
-        <w:rPr>
-          <w:rFonts w:cs="Times New Roman"/>
-          <w:b/>
-        </w:rPr>
-      </w:pPr>
-    </w:p>
-    <w:p>
-      <w:pPr>
-        <w:jc w:val="center"/>
-        <w:rPr>
-          <w:rFonts w:cs="Times New Roman"/>
-          <w:b/>
-        </w:rPr>
-      </w:pPr>
-    </w:p>
-    <w:p>
-      <w:pPr>
-        <w:jc w:val="center"/>
-        <w:rPr>
-          <w:rFonts w:cs="Times New Roman"/>
-          <w:b/>
-        </w:rPr>
-      </w:pPr>
-    </w:p>
-    <w:p>
-      <w:pPr>
-        <w:pStyle w:val="Ttulo1"/>
-        <w:jc w:val="center"/>
-      </w:pPr>
-      <w:bookmarkStart w:id="4" w:name="__RefHeading___Toc461_3474902113"/>
-      <w:bookmarkEnd w:id="4"/>
-      <w:r>
-        <w:t>CONCLUSÃO</w:t>
-      </w:r>
-    </w:p>
-    <w:p>
-      <w:pPr>
-        <w:jc w:val="center"/>
-        <w:rPr>
-          <w:rFonts w:cs="Times New Roman"/>
-          <w:b/>
-        </w:rPr>
-      </w:pPr>
-    </w:p>
-    <w:p>
-      <w:pPr>
-        <w:jc w:val="center"/>
-        <w:rPr>
-          <w:rFonts w:cs="Times New Roman"/>
-          <w:b/>
-        </w:rPr>
-      </w:pPr>
-    </w:p>
-    <w:p>
-      <w:pPr>
-        <w:jc w:val="center"/>
-        <w:rPr>
-          <w:rFonts w:cs="Times New Roman"/>
-          <w:b/>
-        </w:rPr>
-      </w:pPr>
-    </w:p>
-    <w:p>
-      <w:pPr>
-        <w:jc w:val="center"/>
-        <w:rPr>
-          <w:rFonts w:cs="Times New Roman"/>
-          <w:b/>
-        </w:rPr>
-      </w:pPr>
-    </w:p>
-    <w:p>
-      <w:pPr>
-        <w:jc w:val="center"/>
-        <w:rPr>
-          <w:rFonts w:cs="Times New Roman"/>
-          <w:b/>
-        </w:rPr>
-      </w:pPr>
-    </w:p>
-    <w:p>
-      <w:pPr>
-        <w:jc w:val="center"/>
-        <w:rPr>
-          <w:rFonts w:cs="Times New Roman"/>
-          <w:b/>
-        </w:rPr>
-      </w:pPr>
-    </w:p>
-    <w:p>
-      <w:pPr>
-        <w:jc w:val="center"/>
-        <w:rPr>
-          <w:rFonts w:cs="Times New Roman"/>
-          <w:b/>
-        </w:rPr>
-      </w:pPr>
-    </w:p>
-    <w:p>
-      <w:pPr>
-        <w:jc w:val="center"/>
-        <w:rPr>
-          <w:rFonts w:cs="Times New Roman"/>
-          <w:b/>
-        </w:rPr>
-      </w:pPr>
-    </w:p>
-    <w:p>
-      <w:pPr>
-        <w:jc w:val="center"/>
-        <w:rPr>
-          <w:rFonts w:cs="Times New Roman"/>
-          <w:b/>
-        </w:rPr>
-      </w:pPr>
-    </w:p>
-    <w:p>
-      <w:pPr>
-        <w:jc w:val="center"/>
-        <w:rPr>
-          <w:rFonts w:cs="Times New Roman"/>
-          <w:b/>
-        </w:rPr>
-      </w:pPr>
-    </w:p>
-    <w:p>
-      <w:pPr>
-        <w:jc w:val="center"/>
-        <w:rPr>
-          <w:rFonts w:cs="Times New Roman"/>
-          <w:b/>
-        </w:rPr>
-      </w:pPr>
-    </w:p>
-    <w:p>
-      <w:pPr>
-        <w:jc w:val="center"/>
-        <w:rPr>
-          <w:rFonts w:cs="Times New Roman"/>
-          <w:b/>
-        </w:rPr>
-      </w:pPr>
-    </w:p>
-    <w:p>
-      <w:pPr>
-        <w:jc w:val="center"/>
-        <w:rPr>
-          <w:rFonts w:cs="Times New Roman"/>
-          <w:b/>
-        </w:rPr>
-      </w:pPr>
-    </w:p>
-    <w:p>
-      <w:pPr>
-        <w:jc w:val="center"/>
-        <w:rPr>
-          <w:rFonts w:cs="Times New Roman"/>
-          <w:b/>
-        </w:rPr>
-      </w:pPr>
-    </w:p>
-    <w:p>
-      <w:pPr>
-        <w:jc w:val="center"/>
-        <w:rPr>
-          <w:rFonts w:cs="Times New Roman"/>
-          <w:b/>
-        </w:rPr>
-      </w:pPr>
-    </w:p>
-    <w:p>
-      <w:pPr>
-        <w:jc w:val="center"/>
-        <w:rPr>
-          <w:rFonts w:cs="Times New Roman"/>
-          <w:b/>
-        </w:rPr>
-      </w:pPr>
-    </w:p>
-    <w:p>
-      <w:pPr>
-        <w:jc w:val="center"/>
-        <w:rPr>
-          <w:rFonts w:cs="Times New Roman"/>
-          <w:b/>
-        </w:rPr>
-      </w:pPr>
-    </w:p>
-    <w:p>
-      <w:pPr>
-        <w:jc w:val="center"/>
-        <w:rPr>
-          <w:rFonts w:cs="Times New Roman"/>
-          <w:b/>
-        </w:rPr>
-      </w:pPr>
-    </w:p>
-    <w:p>
-      <w:pPr>
-        <w:pStyle w:val="Ttulo1"/>
-        <w:spacing w:line="240" w:lineRule="auto"/>
-        <w:jc w:val="center"/>
-        <w:rPr>
-          <w:rFonts w:ascii="Times New Roman" w:hAnsi="Times New Roman" w:cs="Times New Roman"/>
-          <w:szCs w:val="24"/>
-        </w:rPr>
-      </w:pPr>
-      <w:bookmarkStart w:id="5" w:name="__RefHeading___Toc2491_371135340"/>
-      <w:bookmarkStart w:id="6" w:name="_Toc455958626"/>
-      <w:bookmarkEnd w:id="5"/>
-      <w:bookmarkEnd w:id="6"/>
-      <w:r>
-        <w:rPr>
-          <w:rFonts w:cs="Times New Roman"/>
-          <w:szCs w:val="24"/>
-        </w:rPr>
+          <w:bCs/>
+        </w:rPr>
+        <w:lastRenderedPageBreak/>
         <w:t>REFERÊNCIAS</w:t>
       </w:r>
     </w:p>
@@ -4178,43 +4164,145 @@
     <w:p>
       <w:pPr>
         <w:spacing w:line="240" w:lineRule="auto"/>
-        <w:jc w:val="both"/>
-        <w:rPr>
-          <w:rFonts w:cs="Times New Roman"/>
-        </w:rPr>
-      </w:pPr>
-      <w:r>
-        <w:rPr>
-          <w:rFonts w:cs="Times New Roman"/>
-        </w:rPr>
-        <w:t xml:space="preserve">ASSOCIAÇÃO BRASILEIRA DE NORMAS TÉCNICAS. </w:t>
-      </w:r>
-      <w:r>
-        <w:rPr>
-          <w:rFonts w:cs="Times New Roman"/>
-          <w:i/>
-          <w:iCs/>
-        </w:rPr>
-        <w:t>NBR 14724</w:t>
-      </w:r>
-      <w:r>
-        <w:rPr>
-          <w:rFonts w:cs="Times New Roman"/>
-          <w:bCs/>
-        </w:rPr>
-        <w:t>: I</w:t>
-      </w:r>
-      <w:r>
-        <w:rPr>
-          <w:rFonts w:cs="Times New Roman"/>
-        </w:rPr>
-        <w:t xml:space="preserve">nformação e documentação – Trabalhos acadêmicos – </w:t>
-      </w:r>
-      <w:r>
-        <w:rPr>
-          <w:rFonts w:cs="Times New Roman"/>
-        </w:rPr>
-        <w:t>Apresentação. Rio de Janeiro, 2011.</w:t>
+        <w:rPr>
+          <w:rFonts w:cs="Times New Roman"/>
+          <w:color w:val="000000" w:themeColor="text1"/>
+        </w:rPr>
+      </w:pPr>
+      <w:r>
+        <w:rPr>
+          <w:rFonts w:cs="Times New Roman"/>
+          <w:color w:val="000000" w:themeColor="text1"/>
+        </w:rPr>
+        <w:t>ASSOCIAÇÃO BRASILEIRA DE NORMAS TÉCNICAS</w:t>
+      </w:r>
+      <w:r>
+        <w:rPr>
+          <w:rFonts w:cs="Times New Roman"/>
+          <w:b/>
+          <w:bCs/>
+          <w:color w:val="000000" w:themeColor="text1"/>
+        </w:rPr>
+        <w:t>. NBR 14724: Informação e documentação – Trabalhos acadêmicos</w:t>
+      </w:r>
+      <w:r>
+        <w:rPr>
+          <w:rFonts w:cs="Times New Roman"/>
+          <w:color w:val="000000" w:themeColor="text1"/>
+        </w:rPr>
+        <w:t xml:space="preserve"> </w:t>
+      </w:r>
+      <w:r>
+        <w:rPr>
+          <w:rFonts w:cs="Times New Roman"/>
+          <w:b/>
+          <w:bCs/>
+          <w:color w:val="000000" w:themeColor="text1"/>
+        </w:rPr>
+        <w:t>– Apresentação</w:t>
+      </w:r>
+      <w:r>
+        <w:rPr>
+          <w:rFonts w:cs="Times New Roman"/>
+          <w:color w:val="000000" w:themeColor="text1"/>
+        </w:rPr>
+        <w:t>. Rio de Janeiro, 2011.</w:t>
+      </w:r>
+    </w:p>
+    <w:p>
+      <w:pPr>
+        <w:tabs>
+          <w:tab w:val="left" w:pos="1134"/>
+        </w:tabs>
+        <w:spacing w:line="240" w:lineRule="auto"/>
+        <w:rPr>
+          <w:rFonts w:cs="Times New Roman"/>
+          <w:color w:val="000000" w:themeColor="text1"/>
+        </w:rPr>
+      </w:pPr>
+    </w:p>
+    <w:p>
+      <w:pPr>
+        <w:tabs>
+          <w:tab w:val="left" w:pos="1134"/>
+        </w:tabs>
+        <w:spacing w:line="240" w:lineRule="auto"/>
+        <w:rPr>
+          <w:color w:val="000000" w:themeColor="text1"/>
+        </w:rPr>
+      </w:pPr>
+      <w:r>
+        <w:rPr>
+          <w:rFonts w:cs="Times New Roman"/>
+          <w:color w:val="000000" w:themeColor="text1"/>
+        </w:rPr>
+        <w:t>MOREIRA, Fl</w:t>
+      </w:r>
+      <w:r>
+        <w:rPr>
+          <w:color w:val="000000" w:themeColor="text1"/>
+        </w:rPr>
+        <w:t>ávio Ferry de Oliveira</w:t>
+      </w:r>
+      <w:r>
+        <w:rPr>
+          <w:color w:val="000000" w:themeColor="text1"/>
+        </w:rPr>
+        <w:t>.</w:t>
+      </w:r>
+      <w:r>
+        <w:rPr>
+          <w:b/>
+          <w:bCs/>
+          <w:color w:val="000000" w:themeColor="text1"/>
+        </w:rPr>
+        <w:t xml:space="preserve"> Fundamentos de banco de dados</w:t>
+      </w:r>
+      <w:r>
+        <w:rPr>
+          <w:color w:val="000000" w:themeColor="text1"/>
+        </w:rPr>
+        <w:t>. 2013. 102p. Universidade Federal do Piauí – UFPI, 2013.</w:t>
+      </w:r>
+    </w:p>
+    <w:p>
+      <w:pPr>
+        <w:rPr>
+          <w:rFonts w:asciiTheme="majorHAnsi" w:hAnsiTheme="majorHAnsi" w:cstheme="majorHAnsi"/>
+          <w:color w:val="000000" w:themeColor="text1"/>
+        </w:rPr>
+      </w:pPr>
+      <w:r>
+        <w:rPr>
+          <w:rFonts w:asciiTheme="majorHAnsi" w:hAnsiTheme="majorHAnsi" w:cstheme="majorHAnsi"/>
+          <w:color w:val="000000" w:themeColor="text1"/>
+          <w:shd w:val="clear" w:color="auto" w:fill="FFFFFF"/>
+        </w:rPr>
+        <w:t>7GRAUS. </w:t>
+      </w:r>
+      <w:r>
+        <w:rPr>
+          <w:rStyle w:val="Forte"/>
+          <w:rFonts w:asciiTheme="majorHAnsi" w:hAnsiTheme="majorHAnsi" w:cstheme="majorHAnsi"/>
+          <w:color w:val="000000" w:themeColor="text1"/>
+          <w:shd w:val="clear" w:color="auto" w:fill="FFFFFF"/>
+        </w:rPr>
+        <w:t>Ferramentas Online Grátis</w:t>
+      </w:r>
+      <w:r>
+        <w:rPr>
+          <w:rFonts w:asciiTheme="majorHAnsi" w:hAnsiTheme="majorHAnsi" w:cstheme="majorHAnsi"/>
+          <w:color w:val="000000" w:themeColor="text1"/>
+          <w:shd w:val="clear" w:color="auto" w:fill="FFFFFF"/>
+        </w:rPr>
+        <w:t>. 2022. Disponível em: https://www.4devs.com.br/. Acesso em: 25 jun. 2022.</w:t>
+      </w:r>
+      <w:r>
+        <w:rPr>
+          <w:rFonts w:asciiTheme="majorHAnsi" w:hAnsiTheme="majorHAnsi" w:cstheme="majorHAnsi"/>
+          <w:color w:val="000000" w:themeColor="text1"/>
+        </w:rPr>
+        <w:t xml:space="preserve"> </w:t>
       </w:r>
     </w:p>
     <w:p>
@@ -4229,29 +4317,8 @@
         </w:rPr>
       </w:pPr>
     </w:p>
-    <w:p>
-      <w:pPr>
-        <w:tabs>
-          <w:tab w:val="left" w:pos="1134"/>
-        </w:tabs>
-        <w:spacing w:line="240" w:lineRule="auto"/>
-        <w:jc w:val="both"/>
-        <w:rPr>
-          <w:rFonts w:cs="Times New Roman"/>
-        </w:rPr>
-      </w:pPr>
-      <w:r>
-        <w:rPr>
-          <w:rFonts w:cs="Times New Roman"/>
-        </w:rPr>
-        <w:t>MOREIRA, Fl</w:t>
-      </w:r>
-      <w:r>
-        <w:t>ávio Ferry de Oliveira. Fundamentos de banco de dados. 2013. 102p. Universidade Federal do Piauí – UFPI, 2013.</w:t>
-      </w:r>
-    </w:p>
     <w:sectPr>
-      <w:headerReference w:type="default" r:id="rId13"/>
+      <w:headerReference w:type="default" r:id="rId14"/>
       <w:pgSz w:w="11906" w:h="16838"/>
       <w:pgMar w:top="1701" w:right="1134" w:bottom="1134" w:left="1701" w:header="720" w:footer="0" w:gutter="0"/>
       <w:cols w:space="720"/>
@@ -5789,6 +5856,25 @@
       <w:lang w:eastAsia="zh-CN" w:bidi="hi-IN"/>
     </w:rPr>
   </w:style>
+  <w:style w:type="paragraph" w:styleId="ndicedeilustraes">
+    <w:name w:val="table of figures"/>
+    <w:basedOn w:val="Normal"/>
+    <w:next w:val="Normal"/>
+    <w:uiPriority w:val="99"/>
+    <w:unhideWhenUsed/>
+    <w:rsid w:val="00C80F8E"/>
+  </w:style>
+  <w:style w:type="character" w:styleId="Hyperlink">
+    <w:name w:val="Hyperlink"/>
+    <w:basedOn w:val="Fontepargpadro"/>
+    <w:uiPriority w:val="99"/>
+    <w:unhideWhenUsed/>
+    <w:rsid w:val="00C80F8E"/>
+    <w:rPr>
+      <w:color w:val="0000FF" w:themeColor="hyperlink"/>
+      <w:u w:val="single"/>
+    </w:rPr>
+  </w:style>
 </w:styles>
 </file>
 

</xml_diff>

<commit_message>
Adicionado conclusão do documento
</commit_message>
<xml_diff>
--- a/trabalho banco.docx
+++ b/trabalho banco.docx
@@ -567,7 +567,7 @@
           <w:pgNumType w:fmt="decimal"/>
           <w:formProt w:val="false"/>
           <w:textDirection w:val="lrTb"/>
-          <w:docGrid w:type="default" w:linePitch="299" w:charSpace="4294960332"/>
+          <w:docGrid w:type="default" w:linePitch="299" w:charSpace="0"/>
         </w:sectPr>
         <w:pStyle w:val="Normal"/>
         <w:jc w:val="center"/>
@@ -1231,7 +1231,6 @@
       </w:r>
       <w:r>
         <w:rPr>
-          <w:rStyle w:val="Vnculodendice"/>
           <w:vanish w:val="false"/>
         </w:rPr>
         <w:tab/>
@@ -1959,6 +1958,7 @@
             <w:rPr>
               <w:webHidden/>
               <w:rStyle w:val="Vnculodendice"/>
+              <w:vanish w:val="false"/>
             </w:rPr>
             <w:instrText> TOC \z \o "1-5" \u \h</w:instrText>
           </w:r>
@@ -1966,17 +1966,11 @@
             <w:rPr>
               <w:webHidden/>
               <w:rStyle w:val="Vnculodendice"/>
+              <w:vanish w:val="false"/>
             </w:rPr>
             <w:fldChar w:fldCharType="separate"/>
           </w:r>
           <w:hyperlink w:anchor="_Toc107165136">
-            <w:r>
-              <w:rPr>
-                <w:webHidden/>
-                <w:rStyle w:val="Vnculodendice"/>
-              </w:rPr>
-              <w:t>1 INTRODUÇÃO</w:t>
-            </w:r>
             <w:r>
               <w:rPr>
                 <w:webHidden/>
@@ -1997,9 +1991,11 @@
             </w:r>
             <w:r>
               <w:rPr>
+                <w:webHidden/>
                 <w:rStyle w:val="Vnculodendice"/>
                 <w:vanish w:val="false"/>
               </w:rPr>
+              <w:t>1 INTRODUÇÃO</w:t>
               <w:tab/>
               <w:t>5</w:t>
             </w:r>
@@ -2034,13 +2030,6 @@
             <w:r>
               <w:rPr>
                 <w:webHidden/>
-                <w:rStyle w:val="Vnculodendice"/>
-              </w:rPr>
-              <w:t>2 DESENVOLVIMENTO</w:t>
-            </w:r>
-            <w:r>
-              <w:rPr>
-                <w:webHidden/>
               </w:rPr>
               <w:fldChar w:fldCharType="begin"/>
             </w:r>
@@ -2058,9 +2047,11 @@
             </w:r>
             <w:r>
               <w:rPr>
+                <w:webHidden/>
                 <w:rStyle w:val="Vnculodendice"/>
                 <w:vanish w:val="false"/>
               </w:rPr>
+              <w:t>2 DESENVOLVIMENTO</w:t>
               <w:tab/>
               <w:t>6</w:t>
             </w:r>
@@ -2092,13 +2083,6 @@
             <w:r>
               <w:rPr>
                 <w:webHidden/>
-                <w:rStyle w:val="Vnculodendice"/>
-              </w:rPr>
-              <w:t>2.1 PRIMEIROS PASSOS DO PROJETO</w:t>
-            </w:r>
-            <w:r>
-              <w:rPr>
-                <w:webHidden/>
               </w:rPr>
               <w:fldChar w:fldCharType="begin"/>
             </w:r>
@@ -2116,9 +2100,11 @@
             </w:r>
             <w:r>
               <w:rPr>
+                <w:webHidden/>
                 <w:rStyle w:val="Vnculodendice"/>
                 <w:vanish w:val="false"/>
               </w:rPr>
+              <w:t>2.1 PRIMEIROS PASSOS DO PROJETO</w:t>
               <w:tab/>
               <w:t>6</w:t>
             </w:r>
@@ -2150,13 +2136,6 @@
             <w:r>
               <w:rPr>
                 <w:webHidden/>
-                <w:rStyle w:val="Vnculodendice"/>
-              </w:rPr>
-              <w:t>2.2 DIAGRAMA RELACIONAL</w:t>
-            </w:r>
-            <w:r>
-              <w:rPr>
-                <w:webHidden/>
               </w:rPr>
               <w:fldChar w:fldCharType="begin"/>
             </w:r>
@@ -2174,9 +2153,11 @@
             </w:r>
             <w:r>
               <w:rPr>
+                <w:webHidden/>
                 <w:rStyle w:val="Vnculodendice"/>
                 <w:vanish w:val="false"/>
               </w:rPr>
+              <w:t>2.2 DIAGRAMA RELACIONAL</w:t>
               <w:tab/>
               <w:t>6</w:t>
             </w:r>
@@ -2208,13 +2189,6 @@
             <w:r>
               <w:rPr>
                 <w:webHidden/>
-                <w:rStyle w:val="Vnculodendice"/>
-              </w:rPr>
-              <w:t>2.3 SCRIPTS</w:t>
-            </w:r>
-            <w:r>
-              <w:rPr>
-                <w:webHidden/>
               </w:rPr>
               <w:fldChar w:fldCharType="begin"/>
             </w:r>
@@ -2232,9 +2206,11 @@
             </w:r>
             <w:r>
               <w:rPr>
+                <w:webHidden/>
                 <w:rStyle w:val="Vnculodendice"/>
                 <w:vanish w:val="false"/>
               </w:rPr>
+              <w:t>2.3 SCRIPTS</w:t>
               <w:tab/>
               <w:t>7</w:t>
             </w:r>
@@ -2267,13 +2243,6 @@
             <w:r>
               <w:rPr>
                 <w:webHidden/>
-                <w:rStyle w:val="Vnculodendice"/>
-              </w:rPr>
-              <w:t>2.3.1 Script de geração das tabelas</w:t>
-            </w:r>
-            <w:r>
-              <w:rPr>
-                <w:webHidden/>
               </w:rPr>
               <w:fldChar w:fldCharType="begin"/>
             </w:r>
@@ -2291,9 +2260,11 @@
             </w:r>
             <w:r>
               <w:rPr>
+                <w:webHidden/>
                 <w:rStyle w:val="Vnculodendice"/>
                 <w:vanish w:val="false"/>
               </w:rPr>
+              <w:t>2.3.1 Script de geração das tabelas</w:t>
               <w:tab/>
               <w:t>7</w:t>
             </w:r>
@@ -2326,13 +2297,6 @@
             <w:r>
               <w:rPr>
                 <w:webHidden/>
-                <w:rStyle w:val="Vnculodendice"/>
-              </w:rPr>
-              <w:t>2.3.2 Script de geração das constraints</w:t>
-            </w:r>
-            <w:r>
-              <w:rPr>
-                <w:webHidden/>
               </w:rPr>
               <w:fldChar w:fldCharType="begin"/>
             </w:r>
@@ -2350,9 +2314,11 @@
             </w:r>
             <w:r>
               <w:rPr>
+                <w:webHidden/>
                 <w:rStyle w:val="Vnculodendice"/>
                 <w:vanish w:val="false"/>
               </w:rPr>
+              <w:t>2.3.2 Script de geração das constraints</w:t>
               <w:tab/>
               <w:t>8</w:t>
             </w:r>
@@ -2385,13 +2351,6 @@
             <w:r>
               <w:rPr>
                 <w:webHidden/>
-                <w:rStyle w:val="Vnculodendice"/>
-              </w:rPr>
-              <w:t>2.3.3 Script de inserção das tabelas</w:t>
-            </w:r>
-            <w:r>
-              <w:rPr>
-                <w:webHidden/>
               </w:rPr>
               <w:fldChar w:fldCharType="begin"/>
             </w:r>
@@ -2409,9 +2368,11 @@
             </w:r>
             <w:r>
               <w:rPr>
+                <w:webHidden/>
                 <w:rStyle w:val="Vnculodendice"/>
                 <w:vanish w:val="false"/>
               </w:rPr>
+              <w:t>2.3.3 Script de inserção das tabelas</w:t>
               <w:tab/>
               <w:t>8</w:t>
             </w:r>
@@ -2446,13 +2407,6 @@
             <w:r>
               <w:rPr>
                 <w:webHidden/>
-                <w:rStyle w:val="Vnculodendice"/>
-              </w:rPr>
-              <w:t>3 CONCLUSÃO</w:t>
-            </w:r>
-            <w:r>
-              <w:rPr>
-                <w:webHidden/>
               </w:rPr>
               <w:fldChar w:fldCharType="begin"/>
             </w:r>
@@ -2470,9 +2424,11 @@
             </w:r>
             <w:r>
               <w:rPr>
+                <w:webHidden/>
                 <w:rStyle w:val="Vnculodendice"/>
                 <w:vanish w:val="false"/>
               </w:rPr>
+              <w:t>3 CONCLUSÃO</w:t>
               <w:tab/>
               <w:t>10</w:t>
             </w:r>
@@ -2491,33 +2447,24 @@
             <w:fldChar w:fldCharType="end"/>
           </w:r>
         </w:p>
+        <w:p>
+          <w:pPr>
+            <w:sectPr>
+              <w:headerReference w:type="default" r:id="rId3"/>
+              <w:type w:val="nextPage"/>
+              <w:pgSz w:w="11906" w:h="16838"/>
+              <w:pgMar w:left="1701" w:right="1134" w:header="720" w:top="1701" w:footer="0" w:bottom="1134" w:gutter="0"/>
+              <w:pgNumType w:fmt="decimal"/>
+              <w:formProt w:val="false"/>
+              <w:textDirection w:val="lrTb"/>
+              <w:docGrid w:type="default" w:linePitch="299" w:charSpace="0"/>
+            </w:sectPr>
+          </w:pPr>
+        </w:p>
       </w:sdtContent>
     </w:sdt>
     <w:p>
       <w:pPr>
-        <w:sectPr>
-          <w:headerReference w:type="default" r:id="rId3"/>
-          <w:type w:val="nextPage"/>
-          <w:pgSz w:w="11906" w:h="16838"/>
-          <w:pgMar w:left="1701" w:right="1134" w:header="720" w:top="1701" w:footer="0" w:bottom="1134" w:gutter="0"/>
-          <w:pgNumType w:fmt="decimal"/>
-          <w:formProt w:val="false"/>
-          <w:textDirection w:val="lrTb"/>
-          <w:docGrid w:type="default" w:linePitch="299" w:charSpace="4294960332"/>
-        </w:sectPr>
-        <w:pStyle w:val="Sumrio1"/>
-        <w:tabs>
-          <w:tab w:val="clear" w:pos="708"/>
-          <w:tab w:val="right" w:pos="9071" w:leader="dot"/>
-        </w:tabs>
-        <w:rPr/>
-      </w:pPr>
-      <w:r>
-        <w:rPr/>
-      </w:r>
-    </w:p>
-    <w:p>
-      <w:pPr>
         <w:pStyle w:val="Normal"/>
         <w:jc w:val="center"/>
         <w:rPr>
@@ -2550,9 +2497,6 @@
       <w:r>
         <w:rPr/>
         <w:tab/>
-      </w:r>
-      <w:r>
-        <w:rPr/>
         <w:t>Quando pensa-se em um banco de dados muitas pessoas veem primeiramente a parte do desenvolvimento com códigos e consultas SQL e esquecem o cerne principal da estruturação de um banco de dados.</w:t>
       </w:r>
     </w:p>
@@ -2564,28 +2508,7 @@
       <w:r>
         <w:rPr/>
         <w:tab/>
-      </w:r>
-      <w:r>
-        <w:rPr/>
-        <w:t xml:space="preserve">Pode-se dizer que é preciso seguir uma série de etapas para garantir o bom funcionamento e uma boa construção de um banco de dados de onde é preciso partir desde a análise de requisitos e da observação de um problema a ser solucionado para aí sim partir para a criação do modelo relacional e sua respectiva normalização seguindo as formas normais. Somente após se ter a base feita parte-se </w:t>
-      </w:r>
-      <w:r>
-        <w:rPr/>
-        <w:t>para a criação das tabelas, suas respectivas colunas além de definir as chaves primárias e estrangeiras.</w:t>
-      </w:r>
-    </w:p>
-    <w:p>
-      <w:pPr>
-        <w:pStyle w:val="Normal"/>
-        <w:rPr/>
-      </w:pPr>
-      <w:r>
-        <w:rPr/>
-        <w:tab/>
-      </w:r>
-      <w:r>
-        <w:rPr/>
-        <w:t>Com isso podemos citar a importância da documentação durante o desenvolvimento de um banco de dados, facilitando muito as pessoas desenvolvedoras que podem vir a modificar e melhorar o projeto futuramente.</w:t>
+        <w:t>Pode-se dizer que é preciso seguir uma série de etapas para garantir o bom funcionamento e uma boa construção de um banco de dados de onde é preciso partir desde a análise de requisitos e da observação de um problema a ser solucionado para aí sim partir para a criação do modelo relacional e sua respectiva normalização seguindo as formas normais. Somente após se ter a base feita parte-se para a criação das tabelas, suas respectivas colunas além de definir as chaves primárias e estrangeiras.</w:t>
       </w:r>
     </w:p>
     <w:p>
@@ -2598,13 +2521,15 @@
           <w:pgNumType w:fmt="decimal"/>
           <w:formProt w:val="false"/>
           <w:textDirection w:val="lrTb"/>
-          <w:docGrid w:type="default" w:linePitch="299" w:charSpace="4294960332"/>
+          <w:docGrid w:type="default" w:linePitch="299" w:charSpace="0"/>
         </w:sectPr>
         <w:pStyle w:val="Normal"/>
         <w:rPr/>
       </w:pPr>
       <w:r>
         <w:rPr/>
+        <w:tab/>
+        <w:t>Com isso podemos citar a importância da documentação durante o desenvolvimento de um banco de dados, facilitando muito as pessoas desenvolvedoras que podem vir a modificar e melhorar o projeto futuramente.</w:t>
       </w:r>
     </w:p>
     <w:p>
@@ -2647,7 +2572,10 @@
         </w:rPr>
       </w:pPr>
       <w:r>
-        <w:rPr/>
+        <w:rPr>
+          <w:rFonts w:cs="Times New Roman"/>
+          <w:b/>
+        </w:rPr>
       </w:r>
     </w:p>
     <w:p>
@@ -2679,7 +2607,10 @@
         </w:rPr>
       </w:pPr>
       <w:r>
-        <w:rPr/>
+        <w:rPr>
+          <w:rFonts w:cs="Times New Roman"/>
+          <w:b/>
+        </w:rPr>
       </w:r>
     </w:p>
     <w:p>
@@ -2915,61 +2846,6 @@
           <w:color w:val="000000" w:themeColor="text1"/>
         </w:rPr>
       </w:pPr>
-      <w:r>
-        <w:drawing>
-          <wp:anchor behindDoc="0" distT="0" distB="0" distL="114300" distR="114300" simplePos="0" locked="0" layoutInCell="0" allowOverlap="1" relativeHeight="5">
-            <wp:simplePos x="0" y="0"/>
-            <wp:positionH relativeFrom="column">
-              <wp:posOffset>1905</wp:posOffset>
-            </wp:positionH>
-            <wp:positionV relativeFrom="paragraph">
-              <wp:posOffset>672465</wp:posOffset>
-            </wp:positionV>
-            <wp:extent cx="4812030" cy="3714115"/>
-            <wp:effectExtent l="0" t="0" r="0" b="0"/>
-            <wp:wrapTopAndBottom/>
-            <wp:docPr id="1" name="Figura1" descr=""/>
-            <wp:cNvGraphicFramePr>
-              <a:graphicFrameLocks xmlns:a="http://schemas.openxmlformats.org/drawingml/2006/main" noChangeAspect="1"/>
-            </wp:cNvGraphicFramePr>
-            <a:graphic xmlns:a="http://schemas.openxmlformats.org/drawingml/2006/main">
-              <a:graphicData uri="http://schemas.openxmlformats.org/drawingml/2006/picture">
-                <pic:pic xmlns:pic="http://schemas.openxmlformats.org/drawingml/2006/picture">
-                  <pic:nvPicPr>
-                    <pic:cNvPr id="1" name="Figura1" descr=""/>
-                    <pic:cNvPicPr>
-                      <a:picLocks noChangeAspect="1" noChangeArrowheads="1"/>
-                    </pic:cNvPicPr>
-                  </pic:nvPicPr>
-                  <pic:blipFill>
-                    <a:blip r:embed="rId5"/>
-                    <a:stretch>
-                      <a:fillRect/>
-                    </a:stretch>
-                  </pic:blipFill>
-                  <pic:spPr bwMode="auto">
-                    <a:xfrm>
-                      <a:off x="0" y="0"/>
-                      <a:ext cx="4812030" cy="3714115"/>
-                    </a:xfrm>
-                    <a:prstGeom prst="rect">
-                      <a:avLst/>
-                    </a:prstGeom>
-                  </pic:spPr>
-                </pic:pic>
-              </a:graphicData>
-            </a:graphic>
-          </wp:anchor>
-        </w:drawing>
-      </w:r>
-      <w:r>
-        <w:rPr>
-          <w:rFonts w:cs="Times New Roman" w:ascii="Times New Roman" w:hAnsi="Times New Roman" w:asciiTheme="majorHAnsi" w:cstheme="majorHAnsi" w:hAnsiTheme="majorHAnsi"/>
-          <w:bCs/>
-          <w:color w:val="000000" w:themeColor="text1"/>
-        </w:rPr>
-        <w:t>O modelo lógico pode ser visto na Figura 1.</w:t>
-      </w:r>
       <w:r>
         <mc:AlternateContent>
           <mc:Choice Requires="wps">
@@ -2982,24 +2858,35 @@
                 <wp:positionV relativeFrom="paragraph">
                   <wp:posOffset>398145</wp:posOffset>
                 </wp:positionV>
-                <wp:extent cx="4812030" cy="205740"/>
+                <wp:extent cx="4812665" cy="206375"/>
                 <wp:effectExtent l="0" t="0" r="0" b="0"/>
                 <wp:wrapSquare wrapText="bothSides"/>
-                <wp:docPr id="2" name="Quadro1"/>
+                <wp:docPr id="1" name="Quadro1"/>
                 <a:graphic xmlns:a="http://schemas.openxmlformats.org/drawingml/2006/main">
                   <a:graphicData uri="http://schemas.microsoft.com/office/word/2010/wordprocessingShape">
                     <wps:wsp>
-                      <wps:cNvSpPr txBox="1"/>
+                      <wps:cNvSpPr/>
                       <wps:spPr>
                         <a:xfrm>
                           <a:off x="0" y="0"/>
-                          <a:ext cx="4812030" cy="205740"/>
+                          <a:ext cx="4812120" cy="205920"/>
                         </a:xfrm>
-                        <a:prstGeom prst="rect"/>
+                        <a:prstGeom prst="rect">
+                          <a:avLst/>
+                        </a:prstGeom>
                         <a:solidFill>
-                          <a:srgbClr val="FFFFFF"/>
+                          <a:srgbClr val="ffffff"/>
                         </a:solidFill>
+                        <a:ln w="0">
+                          <a:noFill/>
+                        </a:ln>
                       </wps:spPr>
+                      <wps:style>
+                        <a:lnRef idx="0"/>
+                        <a:fillRef idx="0"/>
+                        <a:effectRef idx="0"/>
+                        <a:fontRef idx="minor"/>
+                      </wps:style>
                       <wps:txbx>
                         <w:txbxContent>
                           <w:p>
@@ -3083,7 +2970,7 @@
                           </w:p>
                         </w:txbxContent>
                       </wps:txbx>
-                      <wps:bodyPr anchor="t" lIns="0" tIns="0" rIns="0" bIns="0">
+                      <wps:bodyPr lIns="0" rIns="0" tIns="0" bIns="0">
                         <a:noAutofit/>
                       </wps:bodyPr>
                     </wps:wsp>
@@ -3094,8 +2981,10 @@
           </mc:Choice>
           <mc:Fallback>
             <w:pict>
-              <v:rect fillcolor="#FFFFFF" stroked="f" strokeweight="0pt" style="position:absolute;rotation:0;width:378.9pt;height:16.2pt;mso-wrap-distance-left:9pt;mso-wrap-distance-right:9pt;mso-wrap-distance-top:0pt;mso-wrap-distance-bottom:0pt;margin-top:31.35pt;mso-position-vertical-relative:text;margin-left:0.15pt;mso-position-horizontal-relative:text">
-                <v:textbox inset="0in,0in,0in,0in">
+              <v:rect id="shape_0" ID="Quadro1" path="m0,0l-2147483645,0l-2147483645,-2147483646l0,-2147483646xe" fillcolor="white" stroked="f" style="position:absolute;margin-left:0.15pt;margin-top:31.35pt;width:378.85pt;height:16.15pt;mso-wrap-style:square;v-text-anchor:top">
+                <v:fill o:detectmouseclick="t" type="solid" color2="black"/>
+                <v:stroke color="#3465a4" joinstyle="round" endcap="flat"/>
+                <v:textbox>
                   <w:txbxContent>
                     <w:p>
                       <w:pPr>
@@ -3183,59 +3072,110 @@
             </w:pict>
           </mc:Fallback>
         </mc:AlternateContent>
-      </w:r>
-    </w:p>
-    <w:p>
-      <w:pPr>
-        <w:pStyle w:val="Normal"/>
-        <w:jc w:val="center"/>
-        <w:rPr>
-          <w:rFonts w:cs="Times New Roman"/>
-          <w:b/>
-          <w:b/>
-        </w:rPr>
-      </w:pPr>
-      <w:r>
-        <w:rPr>
-          <w:rFonts w:cs="Times New Roman"/>
-          <w:b/>
-        </w:rPr>
-      </w:r>
-    </w:p>
-    <w:p>
-      <w:pPr>
-        <w:pStyle w:val="Normal"/>
-        <w:jc w:val="center"/>
-        <w:rPr>
-          <w:rFonts w:cs="Times New Roman"/>
-          <w:b/>
-          <w:b/>
-        </w:rPr>
-      </w:pPr>
-      <w:r>
-        <w:rPr>
-          <w:rFonts w:cs="Times New Roman"/>
-          <w:b/>
-        </w:rPr>
-      </w:r>
-    </w:p>
-    <w:p>
-      <w:pPr>
-        <w:pStyle w:val="Normal"/>
-        <w:jc w:val="center"/>
-        <w:rPr>
-          <w:rFonts w:cs="Times New Roman"/>
-          <w:b/>
-          <w:b/>
-        </w:rPr>
-      </w:pPr>
-      <w:r>
-        <w:rPr>
-          <w:rFonts w:cs="Times New Roman"/>
-          <w:b/>
-        </w:rPr>
-      </w:r>
-      <w:r>
+        <w:drawing>
+          <wp:anchor behindDoc="0" distT="0" distB="0" distL="114300" distR="114300" simplePos="0" locked="0" layoutInCell="0" allowOverlap="1" relativeHeight="5">
+            <wp:simplePos x="0" y="0"/>
+            <wp:positionH relativeFrom="column">
+              <wp:posOffset>1905</wp:posOffset>
+            </wp:positionH>
+            <wp:positionV relativeFrom="paragraph">
+              <wp:posOffset>672465</wp:posOffset>
+            </wp:positionV>
+            <wp:extent cx="4812030" cy="3714115"/>
+            <wp:effectExtent l="0" t="0" r="0" b="0"/>
+            <wp:wrapTopAndBottom/>
+            <wp:docPr id="3" name="Figura1" descr=""/>
+            <wp:cNvGraphicFramePr>
+              <a:graphicFrameLocks xmlns:a="http://schemas.openxmlformats.org/drawingml/2006/main" noChangeAspect="1"/>
+            </wp:cNvGraphicFramePr>
+            <a:graphic xmlns:a="http://schemas.openxmlformats.org/drawingml/2006/main">
+              <a:graphicData uri="http://schemas.openxmlformats.org/drawingml/2006/picture">
+                <pic:pic xmlns:pic="http://schemas.openxmlformats.org/drawingml/2006/picture">
+                  <pic:nvPicPr>
+                    <pic:cNvPr id="3" name="Figura1" descr=""/>
+                    <pic:cNvPicPr>
+                      <a:picLocks noChangeAspect="1" noChangeArrowheads="1"/>
+                    </pic:cNvPicPr>
+                  </pic:nvPicPr>
+                  <pic:blipFill>
+                    <a:blip r:embed="rId5"/>
+                    <a:stretch>
+                      <a:fillRect/>
+                    </a:stretch>
+                  </pic:blipFill>
+                  <pic:spPr bwMode="auto">
+                    <a:xfrm>
+                      <a:off x="0" y="0"/>
+                      <a:ext cx="4812030" cy="3714115"/>
+                    </a:xfrm>
+                    <a:prstGeom prst="rect">
+                      <a:avLst/>
+                    </a:prstGeom>
+                  </pic:spPr>
+                </pic:pic>
+              </a:graphicData>
+            </a:graphic>
+          </wp:anchor>
+        </w:drawing>
+      </w:r>
+      <w:r>
+        <w:rPr>
+          <w:rFonts w:cs="Times New Roman" w:ascii="Times New Roman" w:hAnsi="Times New Roman" w:asciiTheme="majorHAnsi" w:cstheme="majorHAnsi" w:hAnsiTheme="majorHAnsi"/>
+          <w:bCs/>
+          <w:color w:val="000000" w:themeColor="text1"/>
+        </w:rPr>
+        <w:t>O modelo lógico pode ser visto na Figura 1.</w:t>
+      </w:r>
+    </w:p>
+    <w:p>
+      <w:pPr>
+        <w:pStyle w:val="Normal"/>
+        <w:jc w:val="center"/>
+        <w:rPr>
+          <w:rFonts w:cs="Times New Roman"/>
+          <w:b/>
+          <w:b/>
+        </w:rPr>
+      </w:pPr>
+      <w:r>
+        <w:rPr>
+          <w:rFonts w:cs="Times New Roman"/>
+          <w:b/>
+        </w:rPr>
+      </w:r>
+    </w:p>
+    <w:p>
+      <w:pPr>
+        <w:pStyle w:val="Normal"/>
+        <w:jc w:val="center"/>
+        <w:rPr>
+          <w:rFonts w:cs="Times New Roman"/>
+          <w:b/>
+          <w:b/>
+        </w:rPr>
+      </w:pPr>
+      <w:r>
+        <w:rPr>
+          <w:rFonts w:cs="Times New Roman"/>
+          <w:b/>
+        </w:rPr>
+      </w:r>
+    </w:p>
+    <w:p>
+      <w:pPr>
+        <w:pStyle w:val="Normal"/>
+        <w:jc w:val="center"/>
+        <w:rPr>
+          <w:rFonts w:cs="Times New Roman"/>
+          <w:b/>
+          <w:b/>
+        </w:rPr>
+      </w:pPr>
+      <w:r>
+        <w:rPr>
+          <w:rFonts w:cs="Times New Roman"/>
+          <w:b/>
+        </w:rPr>
         <mc:AlternateContent>
           <mc:Choice Requires="wps">
             <w:drawing>
@@ -3247,24 +3187,35 @@
                 <wp:positionV relativeFrom="paragraph">
                   <wp:posOffset>3679190</wp:posOffset>
                 </wp:positionV>
-                <wp:extent cx="4812030" cy="196850"/>
+                <wp:extent cx="4812665" cy="197485"/>
                 <wp:effectExtent l="0" t="0" r="0" b="0"/>
                 <wp:wrapSquare wrapText="bothSides"/>
-                <wp:docPr id="3" name="Quadro2"/>
+                <wp:docPr id="4" name="Quadro2"/>
                 <a:graphic xmlns:a="http://schemas.openxmlformats.org/drawingml/2006/main">
                   <a:graphicData uri="http://schemas.microsoft.com/office/word/2010/wordprocessingShape">
                     <wps:wsp>
-                      <wps:cNvSpPr txBox="1"/>
+                      <wps:cNvSpPr/>
                       <wps:spPr>
                         <a:xfrm>
                           <a:off x="0" y="0"/>
-                          <a:ext cx="4812030" cy="196850"/>
+                          <a:ext cx="4812120" cy="196920"/>
                         </a:xfrm>
-                        <a:prstGeom prst="rect"/>
+                        <a:prstGeom prst="rect">
+                          <a:avLst/>
+                        </a:prstGeom>
                         <a:solidFill>
-                          <a:srgbClr val="FFFFFF"/>
+                          <a:srgbClr val="ffffff"/>
                         </a:solidFill>
+                        <a:ln w="0">
+                          <a:noFill/>
+                        </a:ln>
                       </wps:spPr>
+                      <wps:style>
+                        <a:lnRef idx="0"/>
+                        <a:fillRef idx="0"/>
+                        <a:effectRef idx="0"/>
+                        <a:fontRef idx="minor"/>
+                      </wps:style>
                       <wps:txbx>
                         <w:txbxContent>
                           <w:p>
@@ -3288,7 +3239,7 @@
                           </w:p>
                         </w:txbxContent>
                       </wps:txbx>
-                      <wps:bodyPr anchor="t" lIns="0" tIns="0" rIns="0" bIns="0">
+                      <wps:bodyPr lIns="0" rIns="0" tIns="0" bIns="0">
                         <a:noAutofit/>
                       </wps:bodyPr>
                     </wps:wsp>
@@ -3299,8 +3250,10 @@
           </mc:Choice>
           <mc:Fallback>
             <w:pict>
-              <v:rect fillcolor="#FFFFFF" stroked="f" strokeweight="0pt" style="position:absolute;rotation:0;width:378.9pt;height:15.5pt;mso-wrap-distance-left:9pt;mso-wrap-distance-right:9pt;mso-wrap-distance-top:0pt;mso-wrap-distance-bottom:0pt;margin-top:289.7pt;mso-position-vertical-relative:text;margin-left:0.15pt;mso-position-horizontal-relative:text">
-                <v:textbox inset="0in,0in,0in,0in">
+              <v:rect id="shape_0" ID="Quadro2" path="m0,0l-2147483645,0l-2147483645,-2147483646l0,-2147483646xe" fillcolor="white" stroked="f" style="position:absolute;margin-left:0.15pt;margin-top:289.7pt;width:378.85pt;height:15.45pt;mso-wrap-style:square;v-text-anchor:top">
+                <v:fill o:detectmouseclick="t" type="solid" color2="black"/>
+                <v:stroke color="#3465a4" joinstyle="round" endcap="flat"/>
+                <v:textbox>
                   <w:txbxContent>
                     <w:p>
                       <w:pPr>
@@ -3643,7 +3596,7 @@
           <wp:inline distT="0" distB="0" distL="0" distR="0">
             <wp:extent cx="4329430" cy="1905000"/>
             <wp:effectExtent l="0" t="0" r="0" b="0"/>
-            <wp:docPr id="4" name="Imagem 3" descr=""/>
+            <wp:docPr id="6" name="Imagem 3" descr=""/>
             <wp:cNvGraphicFramePr>
               <a:graphicFrameLocks xmlns:a="http://schemas.openxmlformats.org/drawingml/2006/main" noChangeAspect="1"/>
             </wp:cNvGraphicFramePr>
@@ -3651,7 +3604,7 @@
               <a:graphicData uri="http://schemas.openxmlformats.org/drawingml/2006/picture">
                 <pic:pic xmlns:pic="http://schemas.openxmlformats.org/drawingml/2006/picture">
                   <pic:nvPicPr>
-                    <pic:cNvPr id="4" name="Imagem 3" descr=""/>
+                    <pic:cNvPr id="6" name="Imagem 3" descr=""/>
                     <pic:cNvPicPr>
                       <a:picLocks noChangeAspect="1" noChangeArrowheads="1"/>
                     </pic:cNvPicPr>
@@ -4057,7 +4010,7 @@
           <wp:inline distT="0" distB="0" distL="0" distR="0">
             <wp:extent cx="5166360" cy="1732915"/>
             <wp:effectExtent l="0" t="0" r="0" b="0"/>
-            <wp:docPr id="5" name="Imagem 2" descr=""/>
+            <wp:docPr id="7" name="Imagem 2" descr=""/>
             <wp:cNvGraphicFramePr>
               <a:graphicFrameLocks xmlns:a="http://schemas.openxmlformats.org/drawingml/2006/main" noChangeAspect="1"/>
             </wp:cNvGraphicFramePr>
@@ -4065,7 +4018,7 @@
               <a:graphicData uri="http://schemas.openxmlformats.org/drawingml/2006/picture">
                 <pic:pic xmlns:pic="http://schemas.openxmlformats.org/drawingml/2006/picture">
                   <pic:nvPicPr>
-                    <pic:cNvPr id="5" name="Imagem 2" descr=""/>
+                    <pic:cNvPr id="7" name="Imagem 2" descr=""/>
                     <pic:cNvPicPr>
                       <a:picLocks noChangeAspect="1" noChangeArrowheads="1"/>
                     </pic:cNvPicPr>
@@ -4118,6 +4071,7 @@
       <w:pPr>
         <w:pStyle w:val="Normal"/>
         <w:spacing w:lineRule="auto" w:line="240" w:before="0" w:after="0"/>
+        <w:contextualSpacing/>
         <w:rPr>
           <w:sz w:val="20"/>
           <w:szCs w:val="20"/>
@@ -4153,6 +4107,63 @@
       <w:pPr>
         <w:pStyle w:val="Normal"/>
         <w:spacing w:lineRule="auto" w:line="240" w:before="0" w:after="0"/>
+        <w:contextualSpacing/>
+        <w:rPr>
+          <w:rFonts w:ascii="Times New Roman" w:hAnsi="Times New Roman" w:eastAsia="" w:cs="" w:asciiTheme="majorHAnsi" w:cstheme="majorBidi" w:eastAsiaTheme="majorEastAsia" w:hAnsiTheme="majorHAnsi"/>
+          <w:b/>
+          <w:b/>
+          <w:bCs/>
+          <w:szCs w:val="28"/>
+        </w:rPr>
+      </w:pPr>
+      <w:r>
+        <w:rPr>
+          <w:rFonts w:eastAsia="" w:cs="" w:cstheme="majorBidi" w:eastAsiaTheme="majorEastAsia"/>
+          <w:b/>
+          <w:bCs/>
+          <w:szCs w:val="28"/>
+        </w:rPr>
+        <w:tab/>
+      </w:r>
+      <w:r>
+        <w:rPr>
+          <w:rFonts w:eastAsia="" w:cs="" w:cstheme="majorBidi" w:eastAsiaTheme="majorEastAsia"/>
+          <w:b w:val="false"/>
+          <w:bCs w:val="false"/>
+          <w:szCs w:val="28"/>
+        </w:rPr>
+        <w:t>Conclui-se, portanto, que durante o desenvolvimento de um banco de dados é preciso olhar bem para todas as etapas para garantirmos a melhor entrega possível de um banco sem problemas estruturais e com uma boa documentação que facilitará futuras pessoas que venham a trabalhar no projeto.</w:t>
+      </w:r>
+    </w:p>
+    <w:p>
+      <w:pPr>
+        <w:pStyle w:val="Normal"/>
+        <w:spacing w:lineRule="auto" w:line="240" w:before="0" w:after="0"/>
+        <w:contextualSpacing/>
+        <w:rPr>
+          <w:rFonts w:ascii="Times New Roman" w:hAnsi="Times New Roman" w:eastAsia="" w:cs="" w:asciiTheme="majorHAnsi" w:cstheme="majorBidi" w:eastAsiaTheme="majorEastAsia" w:hAnsiTheme="majorHAnsi"/>
+          <w:b/>
+          <w:b/>
+          <w:bCs/>
+          <w:szCs w:val="28"/>
+        </w:rPr>
+      </w:pPr>
+      <w:r>
+        <w:rPr>
+          <w:rFonts w:eastAsia="" w:cs="" w:cstheme="majorBidi" w:eastAsiaTheme="majorEastAsia"/>
+          <w:b w:val="false"/>
+          <w:bCs w:val="false"/>
+          <w:szCs w:val="28"/>
+        </w:rPr>
+        <w:tab/>
+        <w:t>Deve-se dar importância na observação do problema a ser solucionado, no levantamento de requisitos, na elaboração dos modelos, na construção dos scripts e, principalmente, na organização e no armazenamento destas informações.</w:t>
+      </w:r>
+    </w:p>
+    <w:p>
+      <w:pPr>
+        <w:pStyle w:val="Normal"/>
+        <w:spacing w:lineRule="auto" w:line="240" w:before="0" w:after="0"/>
+        <w:contextualSpacing/>
         <w:rPr>
           <w:rFonts w:ascii="Times New Roman" w:hAnsi="Times New Roman" w:eastAsia="" w:cs="" w:asciiTheme="majorHAnsi" w:cstheme="majorBidi" w:eastAsiaTheme="majorEastAsia" w:hAnsiTheme="majorHAnsi"/>
           <w:b/>
@@ -4414,7 +4425,7 @@
       <w:pgNumType w:fmt="decimal"/>
       <w:formProt w:val="false"/>
       <w:textDirection w:val="lrTb"/>
-      <w:docGrid w:type="default" w:linePitch="299" w:charSpace="4294960332"/>
+      <w:docGrid w:type="default" w:linePitch="299" w:charSpace="0"/>
     </w:sectPr>
   </w:body>
 </w:document>
@@ -5495,6 +5506,7 @@
     <w:pPr>
       <w:keepNext w:val="true"/>
       <w:spacing w:before="240" w:after="120"/>
+      <w:contextualSpacing/>
     </w:pPr>
     <w:rPr>
       <w:rFonts w:ascii="Liberation Sans" w:hAnsi="Liberation Sans" w:eastAsia="Microsoft YaHei" w:cs="Lucida Sans"/>
@@ -5526,6 +5538,7 @@
     <w:pPr>
       <w:suppressLineNumbers/>
       <w:spacing w:before="120" w:after="120"/>
+      <w:contextualSpacing/>
     </w:pPr>
     <w:rPr>
       <w:rFonts w:cs="Lucida Sans"/>
@@ -5690,7 +5703,7 @@
       <w:jc w:val="left"/>
     </w:pPr>
     <w:rPr>
-      <w:rFonts w:cs="Times New Roman" w:ascii="Times New Roman" w:hAnsi="Times New Roman" w:eastAsia=""/>
+      <w:rFonts w:ascii="Times New Roman" w:hAnsi="Times New Roman" w:eastAsia="" w:cs="Times New Roman"/>
       <w:color w:val="000000"/>
       <w:kern w:val="0"/>
       <w:sz w:val="24"/>
@@ -5987,7 +6000,7 @@
       <w:kern w:val="2"/>
       <w:sz w:val="24"/>
       <w:szCs w:val="24"/>
-      <w:lang w:eastAsia="zh-CN" w:bidi="hi-IN" w:val="pt-BR"/>
+      <w:lang w:val="pt-BR" w:eastAsia="zh-CN" w:bidi="hi-IN"/>
     </w:rPr>
   </w:style>
   <w:style w:type="paragraph" w:styleId="Standard" w:customStyle="1">
@@ -6007,7 +6020,7 @@
       <w:kern w:val="2"/>
       <w:sz w:val="24"/>
       <w:szCs w:val="24"/>
-      <w:lang w:eastAsia="zh-CN" w:bidi="hi-IN" w:val="pt-BR"/>
+      <w:lang w:val="pt-BR" w:eastAsia="zh-CN" w:bidi="hi-IN"/>
     </w:rPr>
   </w:style>
   <w:style w:type="paragraph" w:styleId="Tableoffigures">

</xml_diff>

<commit_message>
formatado trabalho banco.docx, adicionado imagens e parágrafos. adicionado pdf do trabalho e apresentação em slides.
</commit_message>
<xml_diff>
--- a/trabalho banco.docx
+++ b/trabalho banco.docx
@@ -357,13 +357,7 @@
         <w:rPr>
           <w:rFonts w:cs="Times New Roman"/>
         </w:rPr>
-        <w:t xml:space="preserve">São </w:t>
-      </w:r>
-      <w:r>
-        <w:rPr>
-          <w:rFonts w:cs="Times New Roman"/>
-        </w:rPr>
-        <w:t>Miguel Do Oeste/SC</w:t>
+        <w:t>São Miguel Do Oeste/SC</w:t>
       </w:r>
     </w:p>
     <w:p>
@@ -568,13 +562,7 @@
         <w:rPr>
           <w:rFonts w:cs="Times New Roman"/>
         </w:rPr>
-        <w:t xml:space="preserve">Trabalho Acadêmico do componente de Banco de Dados I do curso de </w:t>
-      </w:r>
-      <w:r>
-        <w:rPr>
-          <w:rFonts w:cs="Times New Roman"/>
-        </w:rPr>
-        <w:t>Ciências da Computação da Universidade do Oeste de Santa Catarina no campus de São Miguel do Oeste</w:t>
+        <w:t>Trabalho Acadêmico do componente de Banco de Dados I do curso de Ciências da Computação da Universidade do Oeste de Santa Catarina no campus de São Miguel do Oeste</w:t>
       </w:r>
       <w:r>
         <w:rPr>
@@ -596,7 +584,21 @@
         <w:rPr>
           <w:rFonts w:cs="Times New Roman"/>
         </w:rPr>
-        <w:t>Professor: Roberson Junior Fernandes Alves</w:t>
+        <w:t xml:space="preserve">Professor: </w:t>
+      </w:r>
+      <w:proofErr w:type="spellStart"/>
+      <w:r>
+        <w:rPr>
+          <w:rFonts w:cs="Times New Roman"/>
+        </w:rPr>
+        <w:t>Roberson</w:t>
+      </w:r>
+      <w:proofErr w:type="spellEnd"/>
+      <w:r>
+        <w:rPr>
+          <w:rFonts w:cs="Times New Roman"/>
+        </w:rPr>
+        <w:t xml:space="preserve"> Junior Fernandes Alves</w:t>
       </w:r>
     </w:p>
     <w:p>
@@ -863,10 +865,10 @@
         </w:r>
         <w:r>
           <w:rPr>
-            <w:rStyle w:val="Vnculodendice"/>
+            <w:noProof/>
+            <w:webHidden/>
           </w:rPr>
-          <w:tab/>
-          <w:t>8</w:t>
+          <w:t>7</w:t>
         </w:r>
         <w:r>
           <w:rPr>
@@ -918,10 +920,10 @@
         </w:r>
         <w:r>
           <w:rPr>
-            <w:rStyle w:val="Vnculodendice"/>
+            <w:noProof/>
+            <w:webHidden/>
           </w:rPr>
-          <w:tab/>
-          <w:t>9</w:t>
+          <w:t>8</w:t>
         </w:r>
         <w:r>
           <w:rPr>
@@ -962,6 +964,7 @@
           <w:b/>
           <w:bCs/>
         </w:rPr>
+        <w:lastRenderedPageBreak/>
         <w:t>SUMÁRIO</w:t>
       </w:r>
     </w:p>
@@ -1047,24 +1050,9 @@
             </w:r>
             <w:r>
               <w:rPr>
-                <w:rStyle w:val="Vnculodendice"/>
+                <w:noProof/>
                 <w:webHidden/>
               </w:rPr>
-              <w:t xml:space="preserve">1 </w:t>
-            </w:r>
-            <w:r>
-              <w:rPr>
-                <w:rStyle w:val="Vnculodendice"/>
-                <w:webHidden/>
-              </w:rPr>
-              <w:t>INTRODUÇÃO</w:t>
-            </w:r>
-            <w:r>
-              <w:rPr>
-                <w:rStyle w:val="Vnculodendice"/>
-                <w:webHidden/>
-              </w:rPr>
-              <w:tab/>
               <w:t>5</w:t>
             </w:r>
             <w:r>
@@ -1117,18 +1105,10 @@
             </w:r>
             <w:r>
               <w:rPr>
-                <w:rStyle w:val="Vnculodendice"/>
+                <w:noProof/>
                 <w:webHidden/>
               </w:rPr>
-              <w:t>2 DESENVOLVIMENTO</w:t>
-            </w:r>
-            <w:r>
-              <w:rPr>
-                <w:rStyle w:val="Vnculodendice"/>
-                <w:webHidden/>
-              </w:rPr>
-              <w:tab/>
-              <w:t>6</w:t>
+              <w:t>5</w:t>
             </w:r>
             <w:r>
               <w:rPr>
@@ -1178,18 +1158,10 @@
             </w:r>
             <w:r>
               <w:rPr>
-                <w:rStyle w:val="Vnculodendice"/>
+                <w:noProof/>
                 <w:webHidden/>
               </w:rPr>
-              <w:t>2.1 PRIMEIROS PASSOS DO PROJETO</w:t>
-            </w:r>
-            <w:r>
-              <w:rPr>
-                <w:rStyle w:val="Vnculodendice"/>
-                <w:webHidden/>
-              </w:rPr>
-              <w:tab/>
-              <w:t>6</w:t>
+              <w:t>5</w:t>
             </w:r>
             <w:r>
               <w:rPr>
@@ -1239,18 +1211,10 @@
             </w:r>
             <w:r>
               <w:rPr>
-                <w:rStyle w:val="Vnculodendice"/>
+                <w:noProof/>
                 <w:webHidden/>
               </w:rPr>
-              <w:t>2.2 DIAGRAMA RELACIONAL</w:t>
-            </w:r>
-            <w:r>
-              <w:rPr>
-                <w:rStyle w:val="Vnculodendice"/>
-                <w:webHidden/>
-              </w:rPr>
-              <w:tab/>
-              <w:t>6</w:t>
+              <w:t>5</w:t>
             </w:r>
             <w:r>
               <w:rPr>
@@ -1300,17 +1264,9 @@
             </w:r>
             <w:r>
               <w:rPr>
-                <w:rStyle w:val="Vnculodendice"/>
+                <w:noProof/>
                 <w:webHidden/>
               </w:rPr>
-              <w:t>2.3 SCRIPTS</w:t>
-            </w:r>
-            <w:r>
-              <w:rPr>
-                <w:rStyle w:val="Vnculodendice"/>
-                <w:webHidden/>
-              </w:rPr>
-              <w:tab/>
               <w:t>7</w:t>
             </w:r>
             <w:r>
@@ -1362,17 +1318,9 @@
             </w:r>
             <w:r>
               <w:rPr>
-                <w:rStyle w:val="Vnculodendice"/>
+                <w:noProof/>
                 <w:webHidden/>
               </w:rPr>
-              <w:t>2.3.1 Script de geração das tabelas</w:t>
-            </w:r>
-            <w:r>
-              <w:rPr>
-                <w:rStyle w:val="Vnculodendice"/>
-                <w:webHidden/>
-              </w:rPr>
-              <w:tab/>
               <w:t>7</w:t>
             </w:r>
             <w:r>
@@ -1424,18 +1372,10 @@
             </w:r>
             <w:r>
               <w:rPr>
-                <w:rStyle w:val="Vnculodendice"/>
+                <w:noProof/>
                 <w:webHidden/>
               </w:rPr>
-              <w:t>2.3.2 Script de geração das constraints</w:t>
-            </w:r>
-            <w:r>
-              <w:rPr>
-                <w:rStyle w:val="Vnculodendice"/>
-                <w:webHidden/>
-              </w:rPr>
-              <w:tab/>
-              <w:t>8</w:t>
+              <w:t>7</w:t>
             </w:r>
             <w:r>
               <w:rPr>
@@ -1486,17 +1426,9 @@
             </w:r>
             <w:r>
               <w:rPr>
-                <w:rStyle w:val="Vnculodendice"/>
+                <w:noProof/>
                 <w:webHidden/>
               </w:rPr>
-              <w:t>2.3.3 Script de inserção das tabelas</w:t>
-            </w:r>
-            <w:r>
-              <w:rPr>
-                <w:rStyle w:val="Vnculodendice"/>
-                <w:webHidden/>
-              </w:rPr>
-              <w:tab/>
               <w:t>8</w:t>
             </w:r>
             <w:r>
@@ -1549,17 +1481,9 @@
             </w:r>
             <w:r>
               <w:rPr>
-                <w:rStyle w:val="Vnculodendice"/>
+                <w:noProof/>
                 <w:webHidden/>
               </w:rPr>
-              <w:t>3 CONCLUSÃO</w:t>
-            </w:r>
-            <w:r>
-              <w:rPr>
-                <w:rStyle w:val="Vnculodendice"/>
-                <w:webHidden/>
-              </w:rPr>
-              <w:tab/>
               <w:t>10</w:t>
             </w:r>
             <w:r>
@@ -1609,37 +1533,54 @@
       <w:bookmarkEnd w:id="0"/>
     </w:p>
     <w:p>
-      <w:r>
-        <w:tab/>
-        <w:t xml:space="preserve">Quando pensa-se em um banco de dados muitas pessoas veem primeiramente a parte do desenvolvimento com códigos e consultas SQL e esquecem o cerne principal da estruturação de um banco de </w:t>
-      </w:r>
-      <w:r>
-        <w:t>dados.</w:t>
-      </w:r>
-    </w:p>
-    <w:p>
-      <w:r>
-        <w:tab/>
-        <w:t>Pode-se dizer que é preciso seguir uma série de etapas para garantir o bom funcionamento e uma boa construção de um banco de dados de onde é preciso partir desde a análise de requisitos e da observação de um problema a ser solucionado para aí sim p</w:t>
-      </w:r>
-      <w:r>
-        <w:t>artir para a criação do modelo relacional e sua respectiva normalização seguindo as formas normais. Somente após se ter a base feita parte-se para a criação das tabelas, suas respectivas colunas além de definir as chaves primárias e estrangeiras.</w:t>
-      </w:r>
-    </w:p>
-    <w:p>
-      <w:pPr>
-        <w:sectPr>
-          <w:headerReference w:type="default" r:id="rId10"/>
-          <w:pgSz w:w="11906" w:h="16838"/>
-          <w:pgMar w:top="1701" w:right="1134" w:bottom="1134" w:left="1701" w:header="720" w:footer="0" w:gutter="0"/>
-          <w:cols w:space="720"/>
-          <w:formProt w:val="0"/>
-          <w:docGrid w:linePitch="299"/>
-        </w:sectPr>
-      </w:pPr>
-      <w:r>
-        <w:tab/>
-        <w:t>Com isso podemos citar a importância da documentação durante o desenvolvimento de um banco de dados, facilitando muito as pessoas desenvolvedoras que podem vir a modificar e melhorar o projeto futuramente.</w:t>
+      <w:pPr>
+        <w:ind w:firstLine="1134"/>
+        <w:jc w:val="both"/>
+      </w:pPr>
+      <w:r>
+        <w:t>Um banco de dados, pode ser resumido basicamente n</w:t>
+      </w:r>
+      <w:r>
+        <w:t xml:space="preserve">a parte do desenvolvimento com códigos e consultas SQL e o cerne principal </w:t>
+      </w:r>
+      <w:r>
+        <w:t xml:space="preserve">que é </w:t>
+      </w:r>
+      <w:r>
+        <w:t>a estruturação de um banco de dados.</w:t>
+      </w:r>
+    </w:p>
+    <w:p>
+      <w:pPr>
+        <w:ind w:firstLine="1134"/>
+        <w:jc w:val="both"/>
+      </w:pPr>
+      <w:r>
+        <w:t>Pode-se dizer que é preciso seguir uma série de etapas para garantir o bom funcionamento e uma boa construção de um banco de dados de onde é preciso partir desde a análise de requisitos e da observação de um problema a ser solucionado para aí sim partir para a criação do modelo relacional e sua respectiva normalização seguindo as formas normais. Somente após se ter a base feita parte-se para a criação das tabelas, suas respectivas colunas além de definir as chaves primárias e estrangeiras.</w:t>
+      </w:r>
+    </w:p>
+    <w:p>
+      <w:pPr>
+        <w:ind w:firstLine="1134"/>
+        <w:jc w:val="both"/>
+      </w:pPr>
+      <w:r>
+        <w:t>Com isso podemos citar a importância da documentação durante o desenvolvimento de um banco de dados, facilitando muito as pessoas desenvolvedoras que podem vir a</w:t>
+      </w:r>
+      <w:r>
+        <w:t xml:space="preserve"> </w:t>
+      </w:r>
+      <w:r>
+        <w:t>modificar</w:t>
+      </w:r>
+      <w:r>
+        <w:t xml:space="preserve"> </w:t>
+      </w:r>
+      <w:r>
+        <w:t xml:space="preserve">e </w:t>
+      </w:r>
+      <w:r>
+        <w:t>melhorar o projeto futuramente.</w:t>
       </w:r>
     </w:p>
     <w:p>
@@ -1685,14 +1626,7 @@
           <w:b w:val="0"/>
           <w:bCs w:val="0"/>
         </w:rPr>
-        <w:t>2.1 PRIMEIRO</w:t>
-      </w:r>
-      <w:r>
-        <w:rPr>
-          <w:b w:val="0"/>
-          <w:bCs w:val="0"/>
-        </w:rPr>
-        <w:t>S PASSOS DO PROJETO</w:t>
+        <w:t>2.1 PRIMEIROS PASSOS DO PROJETO</w:t>
       </w:r>
       <w:bookmarkEnd w:id="2"/>
     </w:p>
@@ -1720,14 +1654,137 @@
           <w:rFonts w:asciiTheme="majorHAnsi" w:hAnsiTheme="majorHAnsi" w:cstheme="majorHAnsi"/>
           <w:color w:val="000000" w:themeColor="text1"/>
         </w:rPr>
-        <w:t>Quando é pensado no desenvolvimento de um banco de dados, sendo este para um provedor de internet, a exemplo do seguinte projeto batizado InsideProvider, é preciso refletir primeiramente nas suas necessidades, para depois partir para o</w:t>
-      </w:r>
-      <w:r>
-        <w:rPr>
-          <w:rFonts w:asciiTheme="majorHAnsi" w:hAnsiTheme="majorHAnsi" w:cstheme="majorHAnsi"/>
-          <w:color w:val="000000" w:themeColor="text1"/>
-        </w:rPr>
-        <w:t xml:space="preserve"> desenvolvimento. Iniciando deste princípio, devemos seguir o processo de criação que foi apresentado durante o decorrer da disciplina, na qual se parte da observação de uma necessidade, neste caso o gerenciamento de um provedor de internet. </w:t>
+        <w:t xml:space="preserve">Esse projeto foi </w:t>
+      </w:r>
+      <w:r>
+        <w:rPr>
+          <w:rFonts w:asciiTheme="majorHAnsi" w:hAnsiTheme="majorHAnsi" w:cstheme="majorHAnsi"/>
+          <w:color w:val="000000" w:themeColor="text1"/>
+        </w:rPr>
+        <w:t xml:space="preserve">pensado no desenvolvimento de um banco de dados para um provedor de internet, </w:t>
+      </w:r>
+      <w:r>
+        <w:rPr>
+          <w:rFonts w:asciiTheme="majorHAnsi" w:hAnsiTheme="majorHAnsi" w:cstheme="majorHAnsi"/>
+          <w:color w:val="000000" w:themeColor="text1"/>
+        </w:rPr>
+        <w:t xml:space="preserve">o </w:t>
+      </w:r>
+      <w:r>
+        <w:rPr>
+          <w:rFonts w:asciiTheme="majorHAnsi" w:hAnsiTheme="majorHAnsi" w:cstheme="majorHAnsi"/>
+          <w:color w:val="000000" w:themeColor="text1"/>
+        </w:rPr>
+        <w:t>projeto</w:t>
+      </w:r>
+      <w:r>
+        <w:rPr>
+          <w:rFonts w:asciiTheme="majorHAnsi" w:hAnsiTheme="majorHAnsi" w:cstheme="majorHAnsi"/>
+          <w:color w:val="000000" w:themeColor="text1"/>
+        </w:rPr>
+        <w:t xml:space="preserve"> foi</w:t>
+      </w:r>
+      <w:r>
+        <w:rPr>
+          <w:rFonts w:asciiTheme="majorHAnsi" w:hAnsiTheme="majorHAnsi" w:cstheme="majorHAnsi"/>
+          <w:color w:val="000000" w:themeColor="text1"/>
+        </w:rPr>
+        <w:t xml:space="preserve"> batizado</w:t>
+      </w:r>
+      <w:r>
+        <w:rPr>
+          <w:rFonts w:asciiTheme="majorHAnsi" w:hAnsiTheme="majorHAnsi" w:cstheme="majorHAnsi"/>
+          <w:color w:val="000000" w:themeColor="text1"/>
+        </w:rPr>
+        <w:t xml:space="preserve"> de</w:t>
+      </w:r>
+      <w:r>
+        <w:rPr>
+          <w:rFonts w:asciiTheme="majorHAnsi" w:hAnsiTheme="majorHAnsi" w:cstheme="majorHAnsi"/>
+          <w:color w:val="000000" w:themeColor="text1"/>
+        </w:rPr>
+        <w:t xml:space="preserve"> </w:t>
+      </w:r>
+      <w:proofErr w:type="spellStart"/>
+      <w:r>
+        <w:rPr>
+          <w:rFonts w:asciiTheme="majorHAnsi" w:hAnsiTheme="majorHAnsi" w:cstheme="majorHAnsi"/>
+          <w:color w:val="000000" w:themeColor="text1"/>
+        </w:rPr>
+        <w:t>Inside</w:t>
+      </w:r>
+      <w:proofErr w:type="spellEnd"/>
+      <w:r>
+        <w:rPr>
+          <w:rFonts w:asciiTheme="majorHAnsi" w:hAnsiTheme="majorHAnsi" w:cstheme="majorHAnsi"/>
+          <w:color w:val="000000" w:themeColor="text1"/>
+        </w:rPr>
+        <w:t xml:space="preserve"> </w:t>
+      </w:r>
+      <w:proofErr w:type="spellStart"/>
+      <w:r>
+        <w:rPr>
+          <w:rFonts w:asciiTheme="majorHAnsi" w:hAnsiTheme="majorHAnsi" w:cstheme="majorHAnsi"/>
+          <w:color w:val="000000" w:themeColor="text1"/>
+        </w:rPr>
+        <w:t>Provider</w:t>
+      </w:r>
+      <w:proofErr w:type="spellEnd"/>
+      <w:r>
+        <w:rPr>
+          <w:rFonts w:asciiTheme="majorHAnsi" w:hAnsiTheme="majorHAnsi" w:cstheme="majorHAnsi"/>
+          <w:color w:val="000000" w:themeColor="text1"/>
+        </w:rPr>
+        <w:t>. O primeiro passo foi</w:t>
+      </w:r>
+      <w:r>
+        <w:rPr>
+          <w:rFonts w:asciiTheme="majorHAnsi" w:hAnsiTheme="majorHAnsi" w:cstheme="majorHAnsi"/>
+          <w:color w:val="000000" w:themeColor="text1"/>
+        </w:rPr>
+        <w:t xml:space="preserve"> refletir </w:t>
+      </w:r>
+      <w:r>
+        <w:rPr>
+          <w:rFonts w:asciiTheme="majorHAnsi" w:hAnsiTheme="majorHAnsi" w:cstheme="majorHAnsi"/>
+          <w:color w:val="000000" w:themeColor="text1"/>
+        </w:rPr>
+        <w:t xml:space="preserve">sobre </w:t>
+      </w:r>
+      <w:r>
+        <w:rPr>
+          <w:rFonts w:asciiTheme="majorHAnsi" w:hAnsiTheme="majorHAnsi" w:cstheme="majorHAnsi"/>
+          <w:color w:val="000000" w:themeColor="text1"/>
+        </w:rPr>
+        <w:t>suas necessidades,</w:t>
+      </w:r>
+      <w:r>
+        <w:rPr>
+          <w:rFonts w:asciiTheme="majorHAnsi" w:hAnsiTheme="majorHAnsi" w:cstheme="majorHAnsi"/>
+          <w:color w:val="000000" w:themeColor="text1"/>
+        </w:rPr>
+        <w:t xml:space="preserve"> em conversas com o cliente,</w:t>
+      </w:r>
+      <w:r>
+        <w:rPr>
+          <w:rFonts w:asciiTheme="majorHAnsi" w:hAnsiTheme="majorHAnsi" w:cstheme="majorHAnsi"/>
+          <w:color w:val="000000" w:themeColor="text1"/>
+        </w:rPr>
+        <w:t xml:space="preserve"> para depois partir para o desenvolvimento. Iniciando deste princípio, o processo de criação </w:t>
+      </w:r>
+      <w:r>
+        <w:rPr>
+          <w:rFonts w:asciiTheme="majorHAnsi" w:hAnsiTheme="majorHAnsi" w:cstheme="majorHAnsi"/>
+          <w:color w:val="000000" w:themeColor="text1"/>
+        </w:rPr>
+        <w:t xml:space="preserve">é o mesmo </w:t>
+      </w:r>
+      <w:r>
+        <w:rPr>
+          <w:rFonts w:asciiTheme="majorHAnsi" w:hAnsiTheme="majorHAnsi" w:cstheme="majorHAnsi"/>
+          <w:color w:val="000000" w:themeColor="text1"/>
+        </w:rPr>
+        <w:t xml:space="preserve">que foi apresentado durante o decorrer da disciplina, na qual se parte da observação de uma necessidade, neste caso o gerenciamento de um provedor de internet. </w:t>
       </w:r>
     </w:p>
     <w:p>
@@ -1756,14 +1813,7 @@
           <w:b w:val="0"/>
           <w:bCs w:val="0"/>
         </w:rPr>
-        <w:t xml:space="preserve">2.2 </w:t>
-      </w:r>
-      <w:r>
-        <w:rPr>
-          <w:b w:val="0"/>
-          <w:bCs w:val="0"/>
-        </w:rPr>
-        <w:t>DIAGRAMA RELACIONAL</w:t>
+        <w:t>2.2 DIAGRAMA RELACIONAL</w:t>
       </w:r>
       <w:bookmarkEnd w:id="3"/>
     </w:p>
@@ -1795,15 +1845,44 @@
           <w:rFonts w:asciiTheme="majorHAnsi" w:hAnsiTheme="majorHAnsi" w:cstheme="majorHAnsi"/>
           <w:color w:val="000000" w:themeColor="text1"/>
         </w:rPr>
-        <w:t xml:space="preserve">Seguindo para a análise e levantamento de requisitos, foi possível identificar, a partir da experiência de alguns trabalhadores da área de provedor. Com este levantamento, os principais elementos necessários para a etapa seguinte, que </w:t>
-      </w:r>
-      <w:r>
-        <w:rPr>
-          <w:rFonts w:asciiTheme="majorHAnsi" w:hAnsiTheme="majorHAnsi" w:cstheme="majorHAnsi"/>
-          <w:color w:val="000000" w:themeColor="text1"/>
-        </w:rPr>
-        <w:t xml:space="preserve">foi a elaboração do modelo relacional, foram alcançados, sendo possível definir as entidades e atributos, elencando também as chaves primárias e estrangeiras. Assim como o tipo de dado e suas especificações, como o </w:t>
-      </w:r>
+        <w:t>Após</w:t>
+      </w:r>
+      <w:r>
+        <w:rPr>
+          <w:rFonts w:asciiTheme="majorHAnsi" w:hAnsiTheme="majorHAnsi" w:cstheme="majorHAnsi"/>
+          <w:color w:val="000000" w:themeColor="text1"/>
+        </w:rPr>
+        <w:t xml:space="preserve"> a análise e levantamento de requisitos a partir da experiência de alguns trabalhadores da área de provedor</w:t>
+      </w:r>
+      <w:r>
+        <w:rPr>
+          <w:rFonts w:asciiTheme="majorHAnsi" w:hAnsiTheme="majorHAnsi" w:cstheme="majorHAnsi"/>
+          <w:color w:val="000000" w:themeColor="text1"/>
+        </w:rPr>
+        <w:t>es</w:t>
+      </w:r>
+      <w:r>
+        <w:rPr>
+          <w:rFonts w:asciiTheme="majorHAnsi" w:hAnsiTheme="majorHAnsi" w:cstheme="majorHAnsi"/>
+          <w:color w:val="000000" w:themeColor="text1"/>
+        </w:rPr>
+        <w:t>,</w:t>
+      </w:r>
+      <w:r>
+        <w:rPr>
+          <w:rFonts w:asciiTheme="majorHAnsi" w:hAnsiTheme="majorHAnsi" w:cstheme="majorHAnsi"/>
+          <w:color w:val="000000" w:themeColor="text1"/>
+        </w:rPr>
+        <w:t xml:space="preserve"> iniciou-se</w:t>
+      </w:r>
+      <w:r>
+        <w:rPr>
+          <w:rFonts w:asciiTheme="majorHAnsi" w:hAnsiTheme="majorHAnsi" w:cstheme="majorHAnsi"/>
+          <w:color w:val="000000" w:themeColor="text1"/>
+        </w:rPr>
+        <w:t xml:space="preserve"> a etapa seguinte, que foi a elaboração do modelo relacional, sendo possível definir as entidades e atributos, elencando também as chaves primárias e estrangeiras. Assim como o tipo de dado e suas especificações, como o </w:t>
+      </w:r>
+      <w:proofErr w:type="spellStart"/>
       <w:r>
         <w:rPr>
           <w:rFonts w:asciiTheme="majorHAnsi" w:hAnsiTheme="majorHAnsi" w:cstheme="majorHAnsi"/>
@@ -1811,15 +1890,9 @@
           <w:iCs/>
           <w:color w:val="000000" w:themeColor="text1"/>
         </w:rPr>
-        <w:t xml:space="preserve">not null </w:t>
-      </w:r>
-      <w:r>
-        <w:rPr>
-          <w:rFonts w:asciiTheme="majorHAnsi" w:hAnsiTheme="majorHAnsi" w:cstheme="majorHAnsi"/>
-          <w:color w:val="000000" w:themeColor="text1"/>
-        </w:rPr>
-        <w:t>(não nulo)</w:t>
-      </w:r>
+        <w:t>not</w:t>
+      </w:r>
+      <w:proofErr w:type="spellEnd"/>
       <w:r>
         <w:rPr>
           <w:rFonts w:asciiTheme="majorHAnsi" w:hAnsiTheme="majorHAnsi" w:cstheme="majorHAnsi"/>
@@ -1829,13 +1902,7 @@
         </w:rPr>
         <w:t xml:space="preserve"> </w:t>
       </w:r>
-      <w:r>
-        <w:rPr>
-          <w:rFonts w:asciiTheme="majorHAnsi" w:hAnsiTheme="majorHAnsi" w:cstheme="majorHAnsi"/>
-          <w:color w:val="000000" w:themeColor="text1"/>
-        </w:rPr>
-        <w:t>e o</w:t>
-      </w:r>
+      <w:proofErr w:type="spellStart"/>
       <w:r>
         <w:rPr>
           <w:rFonts w:asciiTheme="majorHAnsi" w:hAnsiTheme="majorHAnsi" w:cstheme="majorHAnsi"/>
@@ -1843,7 +1910,69 @@
           <w:iCs/>
           <w:color w:val="000000" w:themeColor="text1"/>
         </w:rPr>
-        <w:t xml:space="preserve"> unique </w:t>
+        <w:t>null</w:t>
+      </w:r>
+      <w:proofErr w:type="spellEnd"/>
+      <w:r>
+        <w:rPr>
+          <w:rFonts w:asciiTheme="majorHAnsi" w:hAnsiTheme="majorHAnsi" w:cstheme="majorHAnsi"/>
+          <w:i/>
+          <w:iCs/>
+          <w:color w:val="000000" w:themeColor="text1"/>
+        </w:rPr>
+        <w:t xml:space="preserve"> </w:t>
+      </w:r>
+      <w:r>
+        <w:rPr>
+          <w:rFonts w:asciiTheme="majorHAnsi" w:hAnsiTheme="majorHAnsi" w:cstheme="majorHAnsi"/>
+          <w:color w:val="000000" w:themeColor="text1"/>
+        </w:rPr>
+        <w:t>(não nulo)</w:t>
+      </w:r>
+      <w:r>
+        <w:rPr>
+          <w:rFonts w:asciiTheme="majorHAnsi" w:hAnsiTheme="majorHAnsi" w:cstheme="majorHAnsi"/>
+          <w:i/>
+          <w:iCs/>
+          <w:color w:val="000000" w:themeColor="text1"/>
+        </w:rPr>
+        <w:t xml:space="preserve"> </w:t>
+      </w:r>
+      <w:r>
+        <w:rPr>
+          <w:rFonts w:asciiTheme="majorHAnsi" w:hAnsiTheme="majorHAnsi" w:cstheme="majorHAnsi"/>
+          <w:color w:val="000000" w:themeColor="text1"/>
+        </w:rPr>
+        <w:t>e o</w:t>
+      </w:r>
+      <w:r>
+        <w:rPr>
+          <w:rFonts w:asciiTheme="majorHAnsi" w:hAnsiTheme="majorHAnsi" w:cstheme="majorHAnsi"/>
+          <w:i/>
+          <w:iCs/>
+          <w:color w:val="000000" w:themeColor="text1"/>
+        </w:rPr>
+        <w:t xml:space="preserve"> </w:t>
+      </w:r>
+      <w:proofErr w:type="spellStart"/>
+      <w:r>
+        <w:rPr>
+          <w:rFonts w:asciiTheme="majorHAnsi" w:hAnsiTheme="majorHAnsi" w:cstheme="majorHAnsi"/>
+          <w:i/>
+          <w:iCs/>
+          <w:color w:val="000000" w:themeColor="text1"/>
+        </w:rPr>
+        <w:t>unique</w:t>
+      </w:r>
+      <w:proofErr w:type="spellEnd"/>
+      <w:r>
+        <w:rPr>
+          <w:rFonts w:asciiTheme="majorHAnsi" w:hAnsiTheme="majorHAnsi" w:cstheme="majorHAnsi"/>
+          <w:i/>
+          <w:iCs/>
+          <w:color w:val="000000" w:themeColor="text1"/>
+        </w:rPr>
+        <w:t xml:space="preserve"> </w:t>
       </w:r>
       <w:r>
         <w:rPr>
@@ -1869,14 +1998,40 @@
           <w:rFonts w:asciiTheme="majorHAnsi" w:hAnsiTheme="majorHAnsi" w:cstheme="majorHAnsi"/>
           <w:color w:val="000000" w:themeColor="text1"/>
         </w:rPr>
-        <w:t>P</w:t>
-      </w:r>
-      <w:r>
-        <w:rPr>
-          <w:rFonts w:asciiTheme="majorHAnsi" w:hAnsiTheme="majorHAnsi" w:cstheme="majorHAnsi"/>
-          <w:color w:val="000000" w:themeColor="text1"/>
-        </w:rPr>
-        <w:t xml:space="preserve">ode-se também ressaltar a importância de, o diagrama relacional estar normalizado, evitando futuros problemas como inconsistência de dados ou dados repetidos. Seguindo boas práticas através das Formas Normais, como define Moreira(2013): </w:t>
+        <w:lastRenderedPageBreak/>
+        <w:t xml:space="preserve">Pode-se também ressaltar a importância </w:t>
+      </w:r>
+      <w:proofErr w:type="gramStart"/>
+      <w:r>
+        <w:rPr>
+          <w:rFonts w:asciiTheme="majorHAnsi" w:hAnsiTheme="majorHAnsi" w:cstheme="majorHAnsi"/>
+          <w:color w:val="000000" w:themeColor="text1"/>
+        </w:rPr>
+        <w:t>do</w:t>
+      </w:r>
+      <w:proofErr w:type="gramEnd"/>
+      <w:r>
+        <w:rPr>
+          <w:rFonts w:asciiTheme="majorHAnsi" w:hAnsiTheme="majorHAnsi" w:cstheme="majorHAnsi"/>
+          <w:color w:val="000000" w:themeColor="text1"/>
+        </w:rPr>
+        <w:t xml:space="preserve"> diagrama relacional estar normalizado, evitando futuros problemas como inconsistência de dados ou dados repetidos. Seguindo boas práticas através das Formas Normais, como define </w:t>
+      </w:r>
+      <w:proofErr w:type="gramStart"/>
+      <w:r>
+        <w:rPr>
+          <w:rFonts w:asciiTheme="majorHAnsi" w:hAnsiTheme="majorHAnsi" w:cstheme="majorHAnsi"/>
+          <w:color w:val="000000" w:themeColor="text1"/>
+        </w:rPr>
+        <w:t>Moreira(</w:t>
+      </w:r>
+      <w:proofErr w:type="gramEnd"/>
+      <w:r>
+        <w:rPr>
+          <w:rFonts w:asciiTheme="majorHAnsi" w:hAnsiTheme="majorHAnsi" w:cstheme="majorHAnsi"/>
+          <w:color w:val="000000" w:themeColor="text1"/>
+        </w:rPr>
+        <w:t xml:space="preserve">2013): </w:t>
       </w:r>
     </w:p>
     <w:p>
@@ -1897,8 +2052,9 @@
           <w:sz w:val="20"/>
           <w:szCs w:val="20"/>
         </w:rPr>
-        <w:t>”Primeira Forma No</w:t>
-      </w:r>
+        <w:t xml:space="preserve">”Primeira Forma Normal (1NF) Esta regra consiste em verificar se todos os atributos que compõem a tabela são atômicos, ou seja, são atributos indivisíveis.[…],[...]Segunda Forma Normal (2FN) Diz-se que uma tabela está na segunda forma </w:t>
+      </w:r>
+      <w:proofErr w:type="spellStart"/>
       <w:r>
         <w:rPr>
           <w:rFonts w:asciiTheme="majorHAnsi" w:hAnsiTheme="majorHAnsi" w:cstheme="majorHAnsi"/>
@@ -1906,8 +2062,9 @@
           <w:sz w:val="20"/>
           <w:szCs w:val="20"/>
         </w:rPr>
-        <w:t>rmal (1NF) Esta regra consiste em verificar se todos os atributos que compõem a tabela são atômicos, ou seja, são atributos indivisíveis.[…],[...]Segunda Forma Normal (2FN) Diz-se que uma tabela está na segunda forma normal se estiver na primeira forma nor</w:t>
-      </w:r>
+        <w:t>normal</w:t>
+      </w:r>
+      <w:proofErr w:type="spellEnd"/>
       <w:r>
         <w:rPr>
           <w:rFonts w:asciiTheme="majorHAnsi" w:hAnsiTheme="majorHAnsi" w:cstheme="majorHAnsi"/>
@@ -1915,16 +2072,7 @@
           <w:sz w:val="20"/>
           <w:szCs w:val="20"/>
         </w:rPr>
-        <w:t>mal e TODOS os atributos dependerem da chave por completo.[…],[...]Terceira Forma Normal (3FN) Esta forma normal introduz o conceito de Dependência Transitiva que consiste em um atributo depender de outro atributo, e este depender diretamente da chave prim</w:t>
-      </w:r>
-      <w:r>
-        <w:rPr>
-          <w:rFonts w:asciiTheme="majorHAnsi" w:hAnsiTheme="majorHAnsi" w:cstheme="majorHAnsi"/>
-          <w:color w:val="000000" w:themeColor="text1"/>
-          <w:sz w:val="20"/>
-          <w:szCs w:val="20"/>
-        </w:rPr>
-        <w:t xml:space="preserve">ária.[…]”. </w:t>
+        <w:t xml:space="preserve"> se estiver na primeira forma normal e TODOS os atributos dependerem da chave por completo.[…],[...]Terceira Forma Normal (3FN) Esta forma normal introduz o conceito de Dependência Transitiva que consiste em um atributo depender de outro atributo, e este depender diretamente da chave primária.[…]”. </w:t>
       </w:r>
     </w:p>
     <w:p>
@@ -1944,22 +2092,7 @@
           <w:rFonts w:asciiTheme="majorHAnsi" w:hAnsiTheme="majorHAnsi" w:cstheme="majorHAnsi"/>
           <w:color w:val="000000" w:themeColor="text1"/>
         </w:rPr>
-        <w:t xml:space="preserve">Pensando nas possibilidades futuras de manutenção, implementação e correções que podem ocorrer no banco de dados verifica-se uma grande importância no modelo relacional. Este Será utilizado por diversas pessoas, como por exemplo, programadores </w:t>
-      </w:r>
-      <w:r>
-        <w:rPr>
-          <w:rFonts w:asciiTheme="majorHAnsi" w:hAnsiTheme="majorHAnsi" w:cstheme="majorHAnsi"/>
-          <w:color w:val="000000" w:themeColor="text1"/>
-        </w:rPr>
-        <w:t xml:space="preserve">ou pessoas que </w:t>
-      </w:r>
-      <w:r>
-        <w:rPr>
-          <w:rFonts w:asciiTheme="majorHAnsi" w:hAnsiTheme="majorHAnsi" w:cstheme="majorHAnsi"/>
-          <w:color w:val="000000" w:themeColor="text1"/>
-        </w:rPr>
-        <w:lastRenderedPageBreak/>
-        <w:t>prestam suporte, através da fácil identificação dos componentes, e posterior consulta em banco de dados, migrações e implementação do banco em sistemas mais complexos.</w:t>
+        <w:t>Pensando nas possibilidades futuras de manutenção, implementação e correções que podem ocorrer no banco de dados verifica-se uma grande importância no modelo relacional. Este Será utilizado por diversas pessoas, como por exemplo, programadores ou pessoas que prestam suporte, através da fácil identificação dos componentes, e posterior consulta em banco de dados, migrações e implementação do banco em sistemas mais complexos.</w:t>
       </w:r>
       <w:r>
         <w:rPr>
@@ -2043,6 +2176,7 @@
                     <w:rPr>
                       <w:b w:val="0"/>
                       <w:bCs w:val="0"/>
+                      <w:noProof/>
                       <w:sz w:val="24"/>
                       <w:szCs w:val="24"/>
                     </w:rPr>
@@ -2076,18 +2210,35 @@
       </w:r>
       <w:r>
         <w:rPr>
+          <w:rFonts w:asciiTheme="majorHAnsi" w:hAnsiTheme="majorHAnsi" w:cstheme="majorHAnsi"/>
+          <w:bCs/>
+          <w:color w:val="000000" w:themeColor="text1"/>
+        </w:rPr>
+        <w:t>O modelo lógico pode ser visto na Figura 1.</w:t>
+      </w:r>
+    </w:p>
+    <w:p>
+      <w:pPr>
+        <w:jc w:val="center"/>
+        <w:rPr>
+          <w:rFonts w:cs="Times New Roman"/>
+          <w:b/>
+        </w:rPr>
+      </w:pPr>
+      <w:r>
+        <w:rPr>
           <w:noProof/>
         </w:rPr>
         <w:drawing>
-          <wp:anchor distT="0" distB="0" distL="114300" distR="114300" simplePos="0" relativeHeight="5" behindDoc="0" locked="0" layoutInCell="0" allowOverlap="1" wp14:anchorId="6A1027F2" wp14:editId="6A1027F3">
+          <wp:anchor distT="0" distB="0" distL="114300" distR="114300" simplePos="0" relativeHeight="251657216" behindDoc="0" locked="0" layoutInCell="0" allowOverlap="1" wp14:anchorId="6A1027F2" wp14:editId="0FB9B57B">
             <wp:simplePos x="0" y="0"/>
             <wp:positionH relativeFrom="column">
-              <wp:posOffset>1905</wp:posOffset>
+              <wp:posOffset>-4923155</wp:posOffset>
             </wp:positionH>
             <wp:positionV relativeFrom="paragraph">
-              <wp:posOffset>672465</wp:posOffset>
+              <wp:posOffset>412115</wp:posOffset>
             </wp:positionV>
-            <wp:extent cx="4812030" cy="3714115"/>
+            <wp:extent cx="4812030" cy="3667125"/>
             <wp:effectExtent l="0" t="0" r="0" b="0"/>
             <wp:wrapTopAndBottom/>
             <wp:docPr id="3" name="Figura1"/>
@@ -2104,7 +2255,7 @@
                     </pic:cNvPicPr>
                   </pic:nvPicPr>
                   <pic:blipFill>
-                    <a:blip r:embed="rId11"/>
+                    <a:blip r:embed="rId10"/>
                     <a:stretch>
                       <a:fillRect/>
                     </a:stretch>
@@ -2112,7 +2263,7 @@
                   <pic:spPr bwMode="auto">
                     <a:xfrm>
                       <a:off x="0" y="0"/>
-                      <a:ext cx="4812030" cy="3714115"/>
+                      <a:ext cx="4812030" cy="3667125"/>
                     </a:xfrm>
                     <a:prstGeom prst="rect">
                       <a:avLst/>
@@ -2121,34 +2272,12 @@
                 </pic:pic>
               </a:graphicData>
             </a:graphic>
+            <wp14:sizeRelV relativeFrom="margin">
+              <wp14:pctHeight>0</wp14:pctHeight>
+            </wp14:sizeRelV>
           </wp:anchor>
         </w:drawing>
       </w:r>
-      <w:r>
-        <w:rPr>
-          <w:rFonts w:asciiTheme="majorHAnsi" w:hAnsiTheme="majorHAnsi" w:cstheme="majorHAnsi"/>
-          <w:bCs/>
-          <w:color w:val="000000" w:themeColor="text1"/>
-        </w:rPr>
-        <w:t xml:space="preserve">O </w:t>
-      </w:r>
-      <w:r>
-        <w:rPr>
-          <w:rFonts w:asciiTheme="majorHAnsi" w:hAnsiTheme="majorHAnsi" w:cstheme="majorHAnsi"/>
-          <w:bCs/>
-          <w:color w:val="000000" w:themeColor="text1"/>
-        </w:rPr>
-        <w:t>modelo lógico pode ser visto na Figura 1.</w:t>
-      </w:r>
-    </w:p>
-    <w:p>
-      <w:pPr>
-        <w:jc w:val="center"/>
-        <w:rPr>
-          <w:rFonts w:cs="Times New Roman"/>
-          <w:b/>
-        </w:rPr>
-      </w:pPr>
     </w:p>
     <w:p>
       <w:pPr>
@@ -2214,6 +2343,7 @@
           <w:b w:val="0"/>
           <w:bCs w:val="0"/>
         </w:rPr>
+        <w:lastRenderedPageBreak/>
         <w:t>2.3 SCRIPTS</w:t>
       </w:r>
       <w:bookmarkEnd w:id="5"/>
@@ -2239,13 +2369,21 @@
         <w:rPr>
           <w:rFonts w:cstheme="majorHAnsi"/>
         </w:rPr>
-        <w:t>O próximo passo do desenvolvimento, após a conceitualização do projeto no diagrama relacional, é construir a base de dados propriamente dita. Com ajuda de uma função da f</w:t>
-      </w:r>
+        <w:t xml:space="preserve">O próximo passo do desenvolvimento, após a conceitualização do projeto no diagrama relacional, é construir a base de dados propriamente dita. Com ajuda de uma função da ferramenta Visual </w:t>
+      </w:r>
+      <w:proofErr w:type="spellStart"/>
       <w:r>
         <w:rPr>
           <w:rFonts w:cstheme="majorHAnsi"/>
         </w:rPr>
-        <w:t>erramenta Visual Paradigm (VPP), foi possível criar todo o SQL a partir modelo lógico projetado.</w:t>
+        <w:t>Paradigm</w:t>
+      </w:r>
+      <w:proofErr w:type="spellEnd"/>
+      <w:r>
+        <w:rPr>
+          <w:rFonts w:cstheme="majorHAnsi"/>
+        </w:rPr>
+        <w:t xml:space="preserve"> (VPP), foi possível criar todo o SQL a partir modelo lógico projetado.</w:t>
       </w:r>
     </w:p>
     <w:p>
@@ -2274,13 +2412,21 @@
         <w:rPr>
           <w:rFonts w:cstheme="majorHAnsi"/>
         </w:rPr>
-        <w:t xml:space="preserve"> no VPP, é feito de maneira simples. Foi selecionado todas as tabelas já terminadas, contendo todos os atributos e relacionamento</w:t>
-      </w:r>
+        <w:t xml:space="preserve"> no VPP, é feito de maneira simples. Foi selecionado todas as tabelas já terminadas, contendo todos os atributos e relacionamentos necessários para o funcionamento. Com o botão direito do mouse, com as tabelas em destaque, basta selecionar a opção “</w:t>
+      </w:r>
+      <w:proofErr w:type="spellStart"/>
       <w:r>
         <w:rPr>
           <w:rFonts w:cstheme="majorHAnsi"/>
         </w:rPr>
-        <w:t xml:space="preserve">s necessários para o funcionamento. Com o botão direito do mouse, com as tabelas em destaque, basta selecionar a opção “Generate SQL”. O programa gera todo o SQL de criação das entidades, assim como o usuário especifica, disponibilizando também, um </w:t>
+        <w:t>Generate</w:t>
+      </w:r>
+      <w:proofErr w:type="spellEnd"/>
+      <w:r>
+        <w:rPr>
+          <w:rFonts w:cstheme="majorHAnsi"/>
+        </w:rPr>
+        <w:t xml:space="preserve"> SQL”. O programa gera todo o SQL de criação das entidades, assim como o usuário especifica, disponibilizando também, um </w:t>
       </w:r>
       <w:r>
         <w:rPr>
@@ -2294,13 +2440,7 @@
         <w:rPr>
           <w:rFonts w:cstheme="majorHAnsi"/>
         </w:rPr>
-        <w:t xml:space="preserve"> </w:t>
-      </w:r>
-      <w:r>
-        <w:rPr>
-          <w:rFonts w:cstheme="majorHAnsi"/>
-        </w:rPr>
-        <w:t>para deletar estes.</w:t>
+        <w:t xml:space="preserve"> para deletar estes.</w:t>
       </w:r>
     </w:p>
     <w:p>
@@ -2355,15 +2495,16 @@
         <w:ind w:firstLine="709"/>
         <w:jc w:val="both"/>
         <w:rPr>
-          <w:rFonts w:asciiTheme="majorHAnsi" w:hAnsiTheme="majorHAnsi" w:cstheme="majorHAnsi"/>
-        </w:rPr>
-      </w:pPr>
-      <w:r>
-        <w:rPr>
           <w:rFonts w:cstheme="majorHAnsi"/>
         </w:rPr>
+      </w:pPr>
+      <w:r>
+        <w:rPr>
+          <w:rFonts w:cstheme="majorHAnsi"/>
+        </w:rPr>
         <w:t xml:space="preserve">Dentro de todo o código gerado, foi separado em duas partes: tabelas e </w:t>
       </w:r>
+      <w:proofErr w:type="spellStart"/>
       <w:r>
         <w:rPr>
           <w:rFonts w:cstheme="majorHAnsi"/>
@@ -2372,6 +2513,7 @@
         </w:rPr>
         <w:t>constraints</w:t>
       </w:r>
+      <w:proofErr w:type="spellEnd"/>
       <w:r>
         <w:rPr>
           <w:rFonts w:cstheme="majorHAnsi"/>
@@ -2390,8 +2532,49 @@
         <w:rPr>
           <w:rFonts w:cstheme="majorHAnsi"/>
         </w:rPr>
-        <w:t xml:space="preserve"> com a criação do próprio banco de dados, e as tabelas, foi divido em um arquivo, que pode ser encontrado no repositório do Git com o nome de “create_database_tables.sql”. Na figura X, pode ser visto os códigos de criação do </w:t>
-      </w:r>
+        <w:t xml:space="preserve"> com a criação do próprio banco de dados, e as tabelas, foi divido em um arquivo, que pode ser encontrado no repositório do </w:t>
+      </w:r>
+      <w:proofErr w:type="spellStart"/>
+      <w:r>
+        <w:rPr>
+          <w:rFonts w:cstheme="majorHAnsi"/>
+        </w:rPr>
+        <w:t>Git</w:t>
+      </w:r>
+      <w:proofErr w:type="spellEnd"/>
+      <w:r>
+        <w:rPr>
+          <w:rFonts w:cstheme="majorHAnsi"/>
+        </w:rPr>
+        <w:t xml:space="preserve"> com o nome de “</w:t>
+      </w:r>
+      <w:proofErr w:type="spellStart"/>
+      <w:r>
+        <w:rPr>
+          <w:rFonts w:cstheme="majorHAnsi"/>
+        </w:rPr>
+        <w:t>create_database_tables.sql</w:t>
+      </w:r>
+      <w:proofErr w:type="spellEnd"/>
+      <w:r>
+        <w:rPr>
+          <w:rFonts w:cstheme="majorHAnsi"/>
+        </w:rPr>
+        <w:t xml:space="preserve">”. Na figura </w:t>
+      </w:r>
+      <w:r>
+        <w:rPr>
+          <w:rFonts w:cstheme="majorHAnsi"/>
+        </w:rPr>
+        <w:t>2</w:t>
+      </w:r>
+      <w:r>
+        <w:rPr>
+          <w:rFonts w:cstheme="majorHAnsi"/>
+        </w:rPr>
+        <w:t xml:space="preserve">, pode ser visto os códigos de criação do </w:t>
+      </w:r>
+      <w:proofErr w:type="spellStart"/>
       <w:r>
         <w:rPr>
           <w:rFonts w:cstheme="majorHAnsi"/>
@@ -2400,18 +2583,22 @@
         </w:rPr>
         <w:t>database</w:t>
       </w:r>
+      <w:proofErr w:type="spellEnd"/>
       <w:r>
         <w:rPr>
           <w:rFonts w:cstheme="majorHAnsi"/>
         </w:rPr>
-        <w:t xml:space="preserve"> e da tabela atendiment</w:t>
-      </w:r>
-      <w:r>
-        <w:rPr>
-          <w:rFonts w:cstheme="majorHAnsi"/>
-        </w:rPr>
-        <w:t>o, como exemplo, seguidos da adição dos comentários necessários. A criação de todas as tabelas seguiu o mesmo padrão apresentado no exemplo da Figura 2.</w:t>
-      </w:r>
+        <w:t xml:space="preserve"> e da tabela atendimento, como exemplo, seguidos da adição dos comentários necessários. A criação de todas as tabelas seguiu o mesmo padrão apresentado no exemplo da Figura 2.</w:t>
+      </w:r>
+    </w:p>
+    <w:p>
+      <w:pPr>
+        <w:ind w:firstLine="709"/>
+        <w:jc w:val="both"/>
+        <w:rPr>
+          <w:rFonts w:asciiTheme="majorHAnsi" w:hAnsiTheme="majorHAnsi" w:cstheme="majorHAnsi"/>
+        </w:rPr>
+      </w:pPr>
     </w:p>
     <w:p>
       <w:pPr>
@@ -2421,8 +2608,6 @@
         <w:rPr>
           <w:b w:val="0"/>
           <w:bCs w:val="0"/>
-          <w:sz w:val="24"/>
-          <w:szCs w:val="24"/>
         </w:rPr>
       </w:pPr>
       <w:bookmarkStart w:id="7" w:name="_Toc107164248"/>
@@ -2430,8 +2615,6 @@
         <w:rPr>
           <w:b w:val="0"/>
           <w:bCs w:val="0"/>
-          <w:sz w:val="24"/>
-          <w:szCs w:val="24"/>
         </w:rPr>
         <w:t xml:space="preserve">Figura </w:t>
       </w:r>
@@ -2439,8 +2622,6 @@
         <w:rPr>
           <w:b w:val="0"/>
           <w:bCs w:val="0"/>
-          <w:sz w:val="24"/>
-          <w:szCs w:val="24"/>
         </w:rPr>
         <w:fldChar w:fldCharType="begin"/>
       </w:r>
@@ -2448,8 +2629,6 @@
         <w:rPr>
           <w:b w:val="0"/>
           <w:bCs w:val="0"/>
-          <w:sz w:val="24"/>
-          <w:szCs w:val="24"/>
         </w:rPr>
         <w:instrText>SEQ Figura \* ARABIC</w:instrText>
       </w:r>
@@ -2457,8 +2636,6 @@
         <w:rPr>
           <w:b w:val="0"/>
           <w:bCs w:val="0"/>
-          <w:sz w:val="24"/>
-          <w:szCs w:val="24"/>
         </w:rPr>
         <w:fldChar w:fldCharType="separate"/>
       </w:r>
@@ -2466,8 +2643,7 @@
         <w:rPr>
           <w:b w:val="0"/>
           <w:bCs w:val="0"/>
-          <w:sz w:val="24"/>
-          <w:szCs w:val="24"/>
+          <w:noProof/>
         </w:rPr>
         <w:t>2</w:t>
       </w:r>
@@ -2475,8 +2651,6 @@
         <w:rPr>
           <w:b w:val="0"/>
           <w:bCs w:val="0"/>
-          <w:sz w:val="24"/>
-          <w:szCs w:val="24"/>
         </w:rPr>
         <w:fldChar w:fldCharType="end"/>
       </w:r>
@@ -2484,8 +2658,6 @@
         <w:rPr>
           <w:b w:val="0"/>
           <w:bCs w:val="0"/>
-          <w:sz w:val="24"/>
-          <w:szCs w:val="24"/>
         </w:rPr>
         <w:t>: Exemplo de criação da tabela atendimento</w:t>
       </w:r>
@@ -2523,7 +2695,7 @@
                     </pic:cNvPicPr>
                   </pic:nvPicPr>
                   <pic:blipFill>
-                    <a:blip r:embed="rId12"/>
+                    <a:blip r:embed="rId11"/>
                     <a:stretch>
                       <a:fillRect/>
                     </a:stretch>
@@ -2602,10 +2774,12 @@
         </w:rPr>
         <w:t xml:space="preserve"> de geração das </w:t>
       </w:r>
+      <w:proofErr w:type="spellStart"/>
       <w:r>
         <w:t>constraints</w:t>
       </w:r>
       <w:bookmarkEnd w:id="8"/>
+      <w:proofErr w:type="spellEnd"/>
     </w:p>
     <w:p>
       <w:pPr>
@@ -2630,13 +2804,8 @@
         <w:rPr>
           <w:rFonts w:cstheme="majorHAnsi"/>
         </w:rPr>
-        <w:t>Todas as restrições do tipo chave primária, foram adicionadas junto a criação da tabela. Porém, as regras de integridade, referentes a chaves estrangeiras, foram geradas fora da tabela pelo VPP. Posteriormente, fora</w:t>
-      </w:r>
-      <w:r>
-        <w:rPr>
-          <w:rFonts w:cstheme="majorHAnsi"/>
-        </w:rPr>
-        <w:t xml:space="preserve">m separados do </w:t>
+        <w:lastRenderedPageBreak/>
+        <w:t xml:space="preserve">Todas as restrições do tipo chave primária, foram adicionadas junto a criação da tabela. Porém, as regras de integridade, referentes a chaves estrangeiras, foram geradas fora da tabela pelo VPP. Posteriormente, foram separados do </w:t>
       </w:r>
       <w:r>
         <w:rPr>
@@ -2650,7 +2819,21 @@
         <w:rPr>
           <w:rFonts w:cstheme="majorHAnsi"/>
         </w:rPr>
-        <w:t>principal, para que houvesse uma melhor organização, na qual pode ser encontrado no repositório com o nome “create_constraints_FK.sql”.</w:t>
+        <w:t>principal, para que houvesse uma melhor organização, na qual pode ser encontrado no repositório com o nome “</w:t>
+      </w:r>
+      <w:proofErr w:type="spellStart"/>
+      <w:r>
+        <w:rPr>
+          <w:rFonts w:cstheme="majorHAnsi"/>
+        </w:rPr>
+        <w:t>create_constraints_FK.sql</w:t>
+      </w:r>
+      <w:proofErr w:type="spellEnd"/>
+      <w:r>
+        <w:rPr>
+          <w:rFonts w:cstheme="majorHAnsi"/>
+        </w:rPr>
+        <w:t>”.</w:t>
       </w:r>
     </w:p>
     <w:p>
@@ -2714,14 +2897,9 @@
         <w:rPr>
           <w:rFonts w:cstheme="majorHAnsi"/>
         </w:rPr>
-        <w:t>Com a estrutura do banco de dados pronta, o próximo passo s</w:t>
-      </w:r>
-      <w:r>
-        <w:rPr>
-          <w:rFonts w:cstheme="majorHAnsi"/>
-        </w:rPr>
-        <w:t xml:space="preserve">eria realizar as consultas solicitadas, para analisar se o </w:t>
-      </w:r>
+        <w:t xml:space="preserve">Com a estrutura do banco de dados pronta, o próximo passo seria realizar as consultas solicitadas, para analisar se o </w:t>
+      </w:r>
+      <w:proofErr w:type="spellStart"/>
       <w:r>
         <w:rPr>
           <w:rFonts w:cstheme="majorHAnsi"/>
@@ -2730,6 +2908,7 @@
         </w:rPr>
         <w:t>database</w:t>
       </w:r>
+      <w:proofErr w:type="spellEnd"/>
       <w:r>
         <w:rPr>
           <w:rFonts w:cstheme="majorHAnsi"/>
@@ -2742,21 +2921,16 @@
         <w:ind w:firstLine="709"/>
         <w:jc w:val="both"/>
         <w:rPr>
-          <w:rFonts w:asciiTheme="majorHAnsi" w:hAnsiTheme="majorHAnsi" w:cstheme="majorHAnsi"/>
-        </w:rPr>
-      </w:pPr>
-      <w:r>
-        <w:rPr>
           <w:rFonts w:cstheme="majorHAnsi"/>
         </w:rPr>
-        <w:t>A inserção ocorreu de fo</w:t>
-      </w:r>
+      </w:pPr>
       <w:r>
         <w:rPr>
           <w:rFonts w:cstheme="majorHAnsi"/>
         </w:rPr>
-        <w:t xml:space="preserve">rma manual, utilizando-se informações fictícias, geradas de forma aleatória pelo site 4devs. A quantidade de </w:t>
-      </w:r>
+        <w:t xml:space="preserve">A inserção ocorreu de forma manual, utilizando-se informações fictícias, geradas de forma aleatória pelo site 4devs. A quantidade de </w:t>
+      </w:r>
+      <w:proofErr w:type="spellStart"/>
       <w:r>
         <w:rPr>
           <w:rFonts w:cstheme="majorHAnsi"/>
@@ -2765,24 +2939,12 @@
         </w:rPr>
         <w:t>tuplas</w:t>
       </w:r>
+      <w:proofErr w:type="spellEnd"/>
       <w:r>
         <w:rPr>
           <w:rFonts w:cstheme="majorHAnsi"/>
         </w:rPr>
-        <w:t xml:space="preserve"> para cada tabela, foi estimado um </w:t>
-      </w:r>
-      <w:r>
-        <w:rPr>
-          <w:rFonts w:cstheme="majorHAnsi"/>
-        </w:rPr>
-        <w:lastRenderedPageBreak/>
-        <w:t>valor levando em consideração o grau de importância dos dados para as consultas. Na Figura 3, pode ser vis</w:t>
-      </w:r>
-      <w:r>
-        <w:rPr>
-          <w:rFonts w:cstheme="majorHAnsi"/>
-        </w:rPr>
-        <w:t xml:space="preserve">to um exemplo de inserção, nessa ocasião, da entidade contrato. O </w:t>
+        <w:t xml:space="preserve"> para cada tabela, foi estimado um valor levando em consideração o grau de importância dos dados para as consultas. Na Figura 3, pode ser visto um exemplo de inserção, nessa ocasião, da entidade contrato. O </w:t>
       </w:r>
       <w:r>
         <w:rPr>
@@ -2798,20 +2960,53 @@
         </w:rPr>
         <w:t xml:space="preserve"> com todos os </w:t>
       </w:r>
+      <w:proofErr w:type="spellStart"/>
       <w:r>
         <w:rPr>
           <w:rFonts w:cstheme="majorHAnsi"/>
           <w:i/>
           <w:iCs/>
         </w:rPr>
-        <w:t xml:space="preserve">insert </w:t>
-      </w:r>
+        <w:t>insert</w:t>
+      </w:r>
+      <w:proofErr w:type="spellEnd"/>
       <w:r>
         <w:rPr>
           <w:rFonts w:cstheme="majorHAnsi"/>
-        </w:rPr>
-        <w:t>das tabelas pode ser encontrado no arquivo “insert_tables.sql”.</w:t>
-      </w:r>
+          <w:i/>
+          <w:iCs/>
+        </w:rPr>
+        <w:t xml:space="preserve"> </w:t>
+      </w:r>
+      <w:r>
+        <w:rPr>
+          <w:rFonts w:cstheme="majorHAnsi"/>
+        </w:rPr>
+        <w:t>das tabelas pode ser encontrado no arquivo “</w:t>
+      </w:r>
+      <w:proofErr w:type="spellStart"/>
+      <w:r>
+        <w:rPr>
+          <w:rFonts w:cstheme="majorHAnsi"/>
+        </w:rPr>
+        <w:t>insert_tables.sql</w:t>
+      </w:r>
+      <w:proofErr w:type="spellEnd"/>
+      <w:r>
+        <w:rPr>
+          <w:rFonts w:cstheme="majorHAnsi"/>
+        </w:rPr>
+        <w:t>”.</w:t>
+      </w:r>
+    </w:p>
+    <w:p>
+      <w:pPr>
+        <w:ind w:firstLine="709"/>
+        <w:jc w:val="both"/>
+        <w:rPr>
+          <w:rFonts w:asciiTheme="majorHAnsi" w:hAnsiTheme="majorHAnsi" w:cstheme="majorHAnsi"/>
+        </w:rPr>
+      </w:pPr>
     </w:p>
     <w:p>
       <w:pPr>
@@ -2821,8 +3016,6 @@
         <w:rPr>
           <w:b w:val="0"/>
           <w:bCs w:val="0"/>
-          <w:sz w:val="24"/>
-          <w:szCs w:val="24"/>
         </w:rPr>
       </w:pPr>
       <w:bookmarkStart w:id="10" w:name="_Toc107164249"/>
@@ -2830,8 +3023,6 @@
         <w:rPr>
           <w:b w:val="0"/>
           <w:bCs w:val="0"/>
-          <w:sz w:val="24"/>
-          <w:szCs w:val="24"/>
         </w:rPr>
         <w:t xml:space="preserve">Figura </w:t>
       </w:r>
@@ -2839,8 +3030,6 @@
         <w:rPr>
           <w:b w:val="0"/>
           <w:bCs w:val="0"/>
-          <w:sz w:val="24"/>
-          <w:szCs w:val="24"/>
         </w:rPr>
         <w:fldChar w:fldCharType="begin"/>
       </w:r>
@@ -2848,8 +3037,6 @@
         <w:rPr>
           <w:b w:val="0"/>
           <w:bCs w:val="0"/>
-          <w:sz w:val="24"/>
-          <w:szCs w:val="24"/>
         </w:rPr>
         <w:instrText>SEQ Figura \* ARABIC</w:instrText>
       </w:r>
@@ -2857,8 +3044,6 @@
         <w:rPr>
           <w:b w:val="0"/>
           <w:bCs w:val="0"/>
-          <w:sz w:val="24"/>
-          <w:szCs w:val="24"/>
         </w:rPr>
         <w:fldChar w:fldCharType="separate"/>
       </w:r>
@@ -2866,8 +3051,7 @@
         <w:rPr>
           <w:b w:val="0"/>
           <w:bCs w:val="0"/>
-          <w:sz w:val="24"/>
-          <w:szCs w:val="24"/>
+          <w:noProof/>
         </w:rPr>
         <w:t>3</w:t>
       </w:r>
@@ -2875,8 +3059,6 @@
         <w:rPr>
           <w:b w:val="0"/>
           <w:bCs w:val="0"/>
-          <w:sz w:val="24"/>
-          <w:szCs w:val="24"/>
         </w:rPr>
         <w:fldChar w:fldCharType="end"/>
       </w:r>
@@ -2884,8 +3066,6 @@
         <w:rPr>
           <w:b w:val="0"/>
           <w:bCs w:val="0"/>
-          <w:sz w:val="24"/>
-          <w:szCs w:val="24"/>
         </w:rPr>
         <w:t>: Exemplo de inserção da tabela contrato</w:t>
       </w:r>
@@ -2922,7 +3102,7 @@
                     </pic:cNvPicPr>
                   </pic:nvPicPr>
                   <pic:blipFill>
-                    <a:blip r:embed="rId13"/>
+                    <a:blip r:embed="rId12"/>
                     <a:stretch>
                       <a:fillRect/>
                     </a:stretch>
@@ -2964,6 +3144,201 @@
         <w:t>Fonte: Os autores (2022)</w:t>
       </w:r>
     </w:p>
+    <w:p/>
+    <w:p>
+      <w:pPr>
+        <w:rPr>
+          <w:b/>
+          <w:bCs/>
+        </w:rPr>
+      </w:pPr>
+      <w:r>
+        <w:rPr>
+          <w:b/>
+          <w:bCs/>
+        </w:rPr>
+        <w:t>2.3.4</w:t>
+      </w:r>
+      <w:r>
+        <w:rPr>
+          <w:b/>
+          <w:bCs/>
+        </w:rPr>
+        <w:t xml:space="preserve"> – </w:t>
+      </w:r>
+      <w:proofErr w:type="gramStart"/>
+      <w:r>
+        <w:rPr>
+          <w:b/>
+          <w:bCs/>
+        </w:rPr>
+        <w:t>scripts</w:t>
+      </w:r>
+      <w:proofErr w:type="gramEnd"/>
+      <w:r>
+        <w:rPr>
+          <w:b/>
+          <w:bCs/>
+        </w:rPr>
+        <w:t xml:space="preserve"> de consultas de relatório</w:t>
+      </w:r>
+    </w:p>
+    <w:p>
+      <w:pPr>
+        <w:rPr>
+          <w:b/>
+          <w:bCs/>
+        </w:rPr>
+      </w:pPr>
+    </w:p>
+    <w:p>
+      <w:pPr>
+        <w:ind w:firstLine="1134"/>
+      </w:pPr>
+      <w:r>
+        <w:t>Por final,</w:t>
+      </w:r>
+      <w:r>
+        <w:t xml:space="preserve"> com todos os dados necessários inseridos,</w:t>
+      </w:r>
+      <w:r>
+        <w:t xml:space="preserve"> foram realizadas as consultas</w:t>
+      </w:r>
+      <w:r>
+        <w:t xml:space="preserve"> de forma como foram</w:t>
+      </w:r>
+      <w:r>
+        <w:t xml:space="preserve"> solicitadas</w:t>
+      </w:r>
+      <w:r>
+        <w:t xml:space="preserve">, utilizando se de </w:t>
+      </w:r>
+      <w:proofErr w:type="spellStart"/>
+      <w:r>
+        <w:rPr>
+          <w:i/>
+          <w:iCs/>
+        </w:rPr>
+        <w:t>selects</w:t>
+      </w:r>
+      <w:proofErr w:type="spellEnd"/>
+      <w:r>
+        <w:t xml:space="preserve"> e </w:t>
+      </w:r>
+      <w:proofErr w:type="spellStart"/>
+      <w:r>
+        <w:rPr>
+          <w:i/>
+          <w:iCs/>
+        </w:rPr>
+        <w:t>joins</w:t>
+      </w:r>
+      <w:proofErr w:type="spellEnd"/>
+      <w:r>
+        <w:t xml:space="preserve">, como aprendido nas aulas do componente. </w:t>
+      </w:r>
+      <w:r>
+        <w:t>Como exemplificado na figura 4</w:t>
+      </w:r>
+      <w:r>
+        <w:t>.</w:t>
+      </w:r>
+    </w:p>
+    <w:p>
+      <w:pPr>
+        <w:pStyle w:val="Legenda"/>
+        <w:keepNext/>
+      </w:pPr>
+      <w:r>
+        <w:lastRenderedPageBreak/>
+        <w:t xml:space="preserve">Figura </w:t>
+      </w:r>
+      <w:r>
+        <w:fldChar w:fldCharType="begin"/>
+      </w:r>
+      <w:r>
+        <w:instrText xml:space="preserve"> SEQ Figura \* ARABIC </w:instrText>
+      </w:r>
+      <w:r>
+        <w:fldChar w:fldCharType="separate"/>
+      </w:r>
+      <w:r>
+        <w:rPr>
+          <w:noProof/>
+        </w:rPr>
+        <w:t>4</w:t>
+      </w:r>
+      <w:r>
+        <w:rPr>
+          <w:noProof/>
+        </w:rPr>
+        <w:fldChar w:fldCharType="end"/>
+      </w:r>
+      <w:r>
+        <w:t>: exemplo de consulta.</w:t>
+      </w:r>
+    </w:p>
+    <w:p>
+      <w:pPr>
+        <w:keepNext/>
+      </w:pPr>
+      <w:r>
+        <w:rPr>
+          <w:noProof/>
+        </w:rPr>
+        <w:drawing>
+          <wp:inline distT="0" distB="0" distL="0" distR="0" wp14:anchorId="66C9723B" wp14:editId="593021F1">
+            <wp:extent cx="3543300" cy="1619250"/>
+            <wp:effectExtent l="0" t="0" r="0" b="0"/>
+            <wp:docPr id="1" name="Imagem 1"/>
+            <wp:cNvGraphicFramePr>
+              <a:graphicFrameLocks xmlns:a="http://schemas.openxmlformats.org/drawingml/2006/main" noChangeAspect="1"/>
+            </wp:cNvGraphicFramePr>
+            <a:graphic xmlns:a="http://schemas.openxmlformats.org/drawingml/2006/main">
+              <a:graphicData uri="http://schemas.openxmlformats.org/drawingml/2006/picture">
+                <pic:pic xmlns:pic="http://schemas.openxmlformats.org/drawingml/2006/picture">
+                  <pic:nvPicPr>
+                    <pic:cNvPr id="1" name=""/>
+                    <pic:cNvPicPr/>
+                  </pic:nvPicPr>
+                  <pic:blipFill>
+                    <a:blip r:embed="rId13"/>
+                    <a:stretch>
+                      <a:fillRect/>
+                    </a:stretch>
+                  </pic:blipFill>
+                  <pic:spPr>
+                    <a:xfrm>
+                      <a:off x="0" y="0"/>
+                      <a:ext cx="3543300" cy="1619250"/>
+                    </a:xfrm>
+                    <a:prstGeom prst="rect">
+                      <a:avLst/>
+                    </a:prstGeom>
+                  </pic:spPr>
+                </pic:pic>
+              </a:graphicData>
+            </a:graphic>
+          </wp:inline>
+        </w:drawing>
+      </w:r>
+    </w:p>
+    <w:p>
+      <w:pPr>
+        <w:pStyle w:val="Legenda"/>
+      </w:pPr>
+      <w:r>
+        <w:t xml:space="preserve">fonte: os </w:t>
+      </w:r>
+      <w:proofErr w:type="gramStart"/>
+      <w:r>
+        <w:t>autores(</w:t>
+      </w:r>
+      <w:proofErr w:type="gramEnd"/>
+      <w:r>
+        <w:t>2022)</w:t>
+      </w:r>
+    </w:p>
     <w:p>
       <w:pPr>
         <w:spacing w:line="240" w:lineRule="auto"/>
@@ -2992,12 +3367,13 @@
     </w:p>
     <w:p>
       <w:pPr>
-        <w:spacing w:line="240" w:lineRule="auto"/>
+        <w:jc w:val="both"/>
         <w:rPr>
           <w:rFonts w:asciiTheme="majorHAnsi" w:eastAsiaTheme="majorEastAsia" w:hAnsiTheme="majorHAnsi" w:cstheme="majorBidi"/>
           <w:b/>
           <w:bCs/>
           <w:szCs w:val="28"/>
+          <w:u w:val="single"/>
         </w:rPr>
       </w:pPr>
       <w:r>
@@ -3014,19 +3390,26 @@
           <w:rFonts w:eastAsiaTheme="majorEastAsia" w:cstheme="majorBidi"/>
           <w:szCs w:val="28"/>
         </w:rPr>
-        <w:t xml:space="preserve">Conclui-se, portanto, que durante o desenvolvimento de um banco de dados é preciso olhar bem para todas as etapas para garantirmos a melhor entrega possível de um banco sem problemas estruturais e com uma boa documentação que </w:t>
+        <w:t xml:space="preserve">Conclui-se, portanto, que durante o desenvolvimento de um banco de dados é preciso </w:t>
       </w:r>
       <w:r>
         <w:rPr>
           <w:rFonts w:eastAsiaTheme="majorEastAsia" w:cstheme="majorBidi"/>
           <w:szCs w:val="28"/>
         </w:rPr>
-        <w:t>facilitará futuras pessoas que venham a trabalhar no projeto.</w:t>
-      </w:r>
-    </w:p>
-    <w:p>
-      <w:pPr>
-        <w:spacing w:line="240" w:lineRule="auto"/>
+        <w:t xml:space="preserve">ter atenção em </w:t>
+      </w:r>
+      <w:r>
+        <w:rPr>
+          <w:rFonts w:eastAsiaTheme="majorEastAsia" w:cstheme="majorBidi"/>
+          <w:szCs w:val="28"/>
+        </w:rPr>
+        <w:t>todas as etapas para garantirmos a melhor entrega possível de um banco sem problemas estruturais e com uma boa documentação que facilitará futuras pessoas que venham a trabalhar no projeto.</w:t>
+      </w:r>
+    </w:p>
+    <w:p>
+      <w:pPr>
+        <w:jc w:val="both"/>
         <w:rPr>
           <w:rFonts w:asciiTheme="majorHAnsi" w:eastAsiaTheme="majorEastAsia" w:hAnsiTheme="majorHAnsi" w:cstheme="majorBidi"/>
           <w:b/>
@@ -3040,14 +3423,7 @@
           <w:szCs w:val="28"/>
         </w:rPr>
         <w:tab/>
-        <w:t>Deve-se dar importância na observação do problema a ser solucionado, no levantamento de requisitos, na elaboração dos modelos, na construção dos scripts e, principalmente, na organização e no a</w:t>
-      </w:r>
-      <w:r>
-        <w:rPr>
-          <w:rFonts w:eastAsiaTheme="majorEastAsia" w:cstheme="majorBidi"/>
-          <w:szCs w:val="28"/>
-        </w:rPr>
-        <w:t>rmazenamento destas informações.</w:t>
+        <w:t>Deve-se dar importância na observação do problema a ser solucionado, no levantamento de requisitos, na elaboração dos modelos, na construção dos scripts e, principalmente, na organização e no armazenamento destas informações.</w:t>
       </w:r>
     </w:p>
     <w:p>
@@ -3354,22 +3730,6 @@
 </file>
 
 <file path=word/header3.xml><?xml version="1.0" encoding="utf-8"?>
-<w:hdr xmlns:wpc="http://schemas.microsoft.com/office/word/2010/wordprocessingCanvas" xmlns:cx="http://schemas.microsoft.com/office/drawing/2014/chartex" xmlns:cx1="http://schemas.microsoft.com/office/drawing/2015/9/8/chartex" xmlns:cx2="http://schemas.microsoft.com/office/drawing/2015/10/21/chartex" xmlns:cx3="http://schemas.microsoft.com/office/drawing/2016/5/9/chartex" xmlns:cx4="http://schemas.microsoft.com/office/drawing/2016/5/10/chartex" xmlns:cx5="http://schemas.microsoft.com/office/drawing/2016/5/11/chartex" xmlns:cx6="http://schemas.microsoft.com/office/drawing/2016/5/12/chartex" xmlns:cx7="http://schemas.microsoft.com/office/drawing/2016/5/13/chartex" xmlns:cx8="http://schemas.microsoft.com/office/drawing/2016/5/14/chartex" xmlns:mc="http://schemas.openxmlformats.org/markup-compatibility/2006" xmlns:aink="http://schemas.microsoft.com/office/drawing/2016/ink" xmlns:am3d="http://schemas.microsoft.com/office/drawing/2017/model3d" xmlns:o="urn:schemas-microsoft-com:office:office" xmlns:oel="http://schemas.microsoft.com/office/2019/extlst" xmlns:r="http://schemas.openxmlformats.org/officeDocument/2006/relationships" xmlns:m="http://schemas.openxmlformats.org/officeDocument/2006/math" xmlns:v="urn:schemas-microsoft-com:vml" xmlns:wp14="http://schemas.microsoft.com/office/word/2010/wordprocessingDrawing" xmlns:wp="http://schemas.openxmlformats.org/drawingml/2006/wordprocessingDrawing" xmlns:w10="urn:schemas-microsoft-com:office:word" xmlns:w="http://schemas.openxmlformats.org/wordprocessingml/2006/main" xmlns:w14="http://schemas.microsoft.com/office/word/2010/wordml" xmlns:w15="http://schemas.microsoft.com/office/word/2012/wordml" xmlns:w16cex="http://schemas.microsoft.com/office/word/2018/wordml/cex" xmlns:w16cid="http://schemas.microsoft.com/office/word/2016/wordml/cid" xmlns:w16="http://schemas.microsoft.com/office/word/2018/wordml" xmlns:w16sdtdh="http://schemas.microsoft.com/office/word/2020/wordml/sdtdatahash" xmlns:w16se="http://schemas.microsoft.com/office/word/2015/wordml/symex" xmlns:wpg="http://schemas.microsoft.com/office/word/2010/wordprocessingGroup" xmlns:wpi="http://schemas.microsoft.com/office/word/2010/wordprocessingInk" xmlns:wne="http://schemas.microsoft.com/office/word/2006/wordml" xmlns:wps="http://schemas.microsoft.com/office/word/2010/wordprocessingShape" mc:Ignorable="w14 w15 w16se w16cid w16 w16cex w16sdtdh wp14">
-  <w:p>
-    <w:pPr>
-      <w:pStyle w:val="Cabealho"/>
-      <w:jc w:val="right"/>
-    </w:pPr>
-  </w:p>
-  <w:p>
-    <w:pPr>
-      <w:pStyle w:val="Cabealho"/>
-    </w:pPr>
-  </w:p>
-</w:hdr>
-</file>
-
-<file path=word/header4.xml><?xml version="1.0" encoding="utf-8"?>
 <w:hdr xmlns:wpc="http://schemas.microsoft.com/office/word/2010/wordprocessingCanvas" xmlns:cx="http://schemas.microsoft.com/office/drawing/2014/chartex" xmlns:cx1="http://schemas.microsoft.com/office/drawing/2015/9/8/chartex" xmlns:cx2="http://schemas.microsoft.com/office/drawing/2015/10/21/chartex" xmlns:cx3="http://schemas.microsoft.com/office/drawing/2016/5/9/chartex" xmlns:cx4="http://schemas.microsoft.com/office/drawing/2016/5/10/chartex" xmlns:cx5="http://schemas.microsoft.com/office/drawing/2016/5/11/chartex" xmlns:cx6="http://schemas.microsoft.com/office/drawing/2016/5/12/chartex" xmlns:cx7="http://schemas.microsoft.com/office/drawing/2016/5/13/chartex" xmlns:cx8="http://schemas.microsoft.com/office/drawing/2016/5/14/chartex" xmlns:mc="http://schemas.openxmlformats.org/markup-compatibility/2006" xmlns:aink="http://schemas.microsoft.com/office/drawing/2016/ink" xmlns:am3d="http://schemas.microsoft.com/office/drawing/2017/model3d" xmlns:o="urn:schemas-microsoft-com:office:office" xmlns:oel="http://schemas.microsoft.com/office/2019/extlst" xmlns:r="http://schemas.openxmlformats.org/officeDocument/2006/relationships" xmlns:m="http://schemas.openxmlformats.org/officeDocument/2006/math" xmlns:v="urn:schemas-microsoft-com:vml" xmlns:wp14="http://schemas.microsoft.com/office/word/2010/wordprocessingDrawing" xmlns:wp="http://schemas.openxmlformats.org/drawingml/2006/wordprocessingDrawing" xmlns:w10="urn:schemas-microsoft-com:office:word" xmlns:w="http://schemas.openxmlformats.org/wordprocessingml/2006/main" xmlns:w14="http://schemas.microsoft.com/office/word/2010/wordml" xmlns:w15="http://schemas.microsoft.com/office/word/2012/wordml" xmlns:w16cex="http://schemas.microsoft.com/office/word/2018/wordml/cex" xmlns:w16cid="http://schemas.microsoft.com/office/word/2016/wordml/cid" xmlns:w16="http://schemas.microsoft.com/office/word/2018/wordml" xmlns:w16sdtdh="http://schemas.microsoft.com/office/word/2020/wordml/sdtdatahash" xmlns:w16se="http://schemas.microsoft.com/office/word/2015/wordml/symex" xmlns:wpg="http://schemas.microsoft.com/office/word/2010/wordprocessingGroup" xmlns:wpi="http://schemas.microsoft.com/office/word/2010/wordprocessingInk" xmlns:wne="http://schemas.microsoft.com/office/word/2006/wordml" xmlns:wps="http://schemas.microsoft.com/office/word/2010/wordprocessingShape" mc:Ignorable="w14 w15 w16se w16cid w16 w16cex w16sdtdh wp14">
   <w:p>
     <w:pPr>

</xml_diff>